<commit_message>
vault backup: 2023-11-27 11:34:17
</commit_message>
<xml_diff>
--- a/Vakken/Journalistieke en Redactionele Vaardigheden/Achtergrondverhaal/Achtergrond artikel.docx
+++ b/Vakken/Journalistieke en Redactionele Vaardigheden/Achtergrondverhaal/Achtergrond artikel.docx
@@ -130,23 +130,7 @@
           <w:rFonts w:ascii="Civil Premium" w:hAnsi="Civil Premium"/>
           <w:lang w:val="nl-NL"/>
         </w:rPr>
-        <w:t xml:space="preserve">3. of: </w:t>
-      </w:r>
-      <w:proofErr w:type="spellStart"/>
-      <w:r>
-        <w:rPr>
-          <w:rFonts w:ascii="Civil Premium" w:hAnsi="Civil Premium"/>
-          <w:lang w:val="nl-NL"/>
-        </w:rPr>
-        <w:t>sandwichen</w:t>
-      </w:r>
-      <w:proofErr w:type="spellEnd"/>
-      <w:r>
-        <w:rPr>
-          <w:rFonts w:ascii="Civil Premium" w:hAnsi="Civil Premium"/>
-          <w:lang w:val="nl-NL"/>
-        </w:rPr>
-        <w:t xml:space="preserve"> door anekdotes en droge cijfers af te wisselen</w:t>
+        <w:t>3. of: sandwichen door anekdotes en droge cijfers af te wisselen</w:t>
       </w:r>
     </w:p>
     <w:p>
@@ -243,27 +227,7 @@
           <w:bCs/>
           <w:lang w:val="nl-NL"/>
         </w:rPr>
-        <w:t xml:space="preserve"> (</w:t>
-      </w:r>
-      <w:proofErr w:type="spellStart"/>
-      <w:r>
-        <w:rPr>
-          <w:rFonts w:ascii="Civil Premium" w:hAnsi="Civil Premium"/>
-          <w:b/>
-          <w:bCs/>
-          <w:lang w:val="nl-NL"/>
-        </w:rPr>
-        <w:t>subthema</w:t>
-      </w:r>
-      <w:proofErr w:type="spellEnd"/>
-      <w:r>
-        <w:rPr>
-          <w:rFonts w:ascii="Civil Premium" w:hAnsi="Civil Premium"/>
-          <w:b/>
-          <w:bCs/>
-          <w:lang w:val="nl-NL"/>
-        </w:rPr>
-        <w:t>)</w:t>
+        <w:t xml:space="preserve"> (subthema)</w:t>
       </w:r>
     </w:p>
     <w:p>
@@ -346,39 +310,7 @@
           <w:rFonts w:ascii="Civil Premium" w:hAnsi="Civil Premium"/>
           <w:lang w:val="nl-NL"/>
         </w:rPr>
-        <w:t xml:space="preserve">Dat wil ik bespreken met econoom Edin </w:t>
-      </w:r>
-      <w:proofErr w:type="spellStart"/>
-      <w:r>
-        <w:rPr>
-          <w:rFonts w:ascii="Civil Premium" w:hAnsi="Civil Premium"/>
-          <w:lang w:val="nl-NL"/>
-        </w:rPr>
-        <w:t>Mujagic</w:t>
-      </w:r>
-      <w:proofErr w:type="spellEnd"/>
-      <w:r>
-        <w:rPr>
-          <w:rFonts w:ascii="Civil Premium" w:hAnsi="Civil Premium"/>
-          <w:lang w:val="nl-NL"/>
-        </w:rPr>
-        <w:t xml:space="preserve"> wie voor verschillende instanties het </w:t>
-      </w:r>
-      <w:proofErr w:type="spellStart"/>
-      <w:r>
-        <w:rPr>
-          <w:rFonts w:ascii="Civil Premium" w:hAnsi="Civil Premium"/>
-          <w:lang w:val="nl-NL"/>
-        </w:rPr>
-        <w:t>Macroeconomische</w:t>
-      </w:r>
-      <w:proofErr w:type="spellEnd"/>
-      <w:r>
-        <w:rPr>
-          <w:rFonts w:ascii="Civil Premium" w:hAnsi="Civil Premium"/>
-          <w:lang w:val="nl-NL"/>
-        </w:rPr>
-        <w:t xml:space="preserve"> nieuws brengt.</w:t>
+        <w:t>Dat wil ik bespreken met econoom Edin Mujagic wie voor verschillende instanties het Macroeconomische nieuws brengt.</w:t>
       </w:r>
     </w:p>
     <w:p>
@@ -460,27 +392,7 @@
           <w:bCs/>
           <w:lang w:val="nl-NL"/>
         </w:rPr>
-        <w:t xml:space="preserve"> (</w:t>
-      </w:r>
-      <w:proofErr w:type="spellStart"/>
-      <w:r>
-        <w:rPr>
-          <w:rFonts w:ascii="Civil Premium" w:hAnsi="Civil Premium"/>
-          <w:b/>
-          <w:bCs/>
-          <w:lang w:val="nl-NL"/>
-        </w:rPr>
-        <w:t>subthema</w:t>
-      </w:r>
-      <w:proofErr w:type="spellEnd"/>
-      <w:r>
-        <w:rPr>
-          <w:rFonts w:ascii="Civil Premium" w:hAnsi="Civil Premium"/>
-          <w:b/>
-          <w:bCs/>
-          <w:lang w:val="nl-NL"/>
-        </w:rPr>
-        <w:t>)</w:t>
+        <w:t xml:space="preserve"> (subthema)</w:t>
       </w:r>
     </w:p>
     <w:p>
@@ -533,55 +445,7 @@
           <w:rFonts w:ascii="Civil Premium" w:hAnsi="Civil Premium"/>
           <w:lang w:val="nl-NL"/>
         </w:rPr>
-        <w:t xml:space="preserve">Resultaat van beleid ECB en krimp- &amp; </w:t>
-      </w:r>
-      <w:proofErr w:type="spellStart"/>
-      <w:r>
-        <w:rPr>
-          <w:rFonts w:ascii="Civil Premium" w:hAnsi="Civil Premium"/>
-          <w:lang w:val="nl-NL"/>
-        </w:rPr>
-        <w:t>graaiflatie</w:t>
-      </w:r>
-      <w:proofErr w:type="spellEnd"/>
-      <w:r>
-        <w:rPr>
-          <w:rFonts w:ascii="Civil Premium" w:hAnsi="Civil Premium"/>
-          <w:lang w:val="nl-NL"/>
-        </w:rPr>
-        <w:t>, deze punten hebben geleid tot de huidige situatie voor het afgelopen jaar. De prijzen van consumentengoederen daalt maar niet en er treden nu ook nieuwe economische fenomenen op zoals ‘</w:t>
-      </w:r>
-      <w:proofErr w:type="spellStart"/>
-      <w:r>
-        <w:rPr>
-          <w:rFonts w:ascii="Civil Premium" w:hAnsi="Civil Premium"/>
-          <w:lang w:val="nl-NL"/>
-        </w:rPr>
-        <w:t>graaiflatie</w:t>
-      </w:r>
-      <w:proofErr w:type="spellEnd"/>
-      <w:r>
-        <w:rPr>
-          <w:rFonts w:ascii="Civil Premium" w:hAnsi="Civil Premium"/>
-          <w:lang w:val="nl-NL"/>
-        </w:rPr>
-        <w:t>’ en ‘</w:t>
-      </w:r>
-      <w:proofErr w:type="spellStart"/>
-      <w:r>
-        <w:rPr>
-          <w:rFonts w:ascii="Civil Premium" w:hAnsi="Civil Premium"/>
-          <w:lang w:val="nl-NL"/>
-        </w:rPr>
-        <w:t>krimpflatie</w:t>
-      </w:r>
-      <w:proofErr w:type="spellEnd"/>
-      <w:r>
-        <w:rPr>
-          <w:rFonts w:ascii="Civil Premium" w:hAnsi="Civil Premium"/>
-          <w:lang w:val="nl-NL"/>
-        </w:rPr>
-        <w:t>’. Hoe kunnen we dit herkennen en hoe gaat dit in de toekomst eruit zien?</w:t>
+        <w:t>Resultaat van beleid ECB en krimp- &amp; graaiflatie, deze punten hebben geleid tot de huidige situatie voor het afgelopen jaar. De prijzen van consumentengoederen daalt maar niet en er treden nu ook nieuwe economische fenomenen op zoals ‘graaiflatie’ en ‘krimpflatie’. Hoe kunnen we dit herkennen en hoe gaat dit in de toekomst eruit zien?</w:t>
       </w:r>
     </w:p>
     <w:p>

</xml_diff>

<commit_message>
vault backup: 2023-11-27 11:54:17
</commit_message>
<xml_diff>
--- a/Vakken/Journalistieke en Redactionele Vaardigheden/Achtergrondverhaal/Achtergrond artikel.docx
+++ b/Vakken/Journalistieke en Redactionele Vaardigheden/Achtergrondverhaal/Achtergrond artikel.docx
@@ -95,42 +95,21 @@
           <w:lang w:val="nl-NL"/>
         </w:rPr>
       </w:pPr>
-      <w:r>
-        <w:rPr>
-          <w:rFonts w:ascii="Civil Premium" w:hAnsi="Civil Premium"/>
-          <w:lang w:val="nl-NL"/>
-        </w:rPr>
-        <w:t>1. Beginnen vanuit de Basisuitspraak; chronologisch probleem en oplossing uitwerken</w:t>
-      </w:r>
-    </w:p>
-    <w:p>
-      <w:pPr>
-        <w:rPr>
-          <w:rFonts w:ascii="Civil Premium" w:hAnsi="Civil Premium"/>
-          <w:lang w:val="nl-NL"/>
-        </w:rPr>
-      </w:pPr>
-      <w:r>
-        <w:rPr>
-          <w:rFonts w:ascii="Civil Premium" w:hAnsi="Civil Premium"/>
-          <w:lang w:val="nl-NL"/>
-        </w:rPr>
-        <w:t>2. vanuit de interesse van de lezer</w:t>
-      </w:r>
-    </w:p>
-    <w:p>
-      <w:pPr>
-        <w:rPr>
-          <w:rFonts w:ascii="Civil Premium" w:hAnsi="Civil Premium"/>
-          <w:lang w:val="nl-NL"/>
-        </w:rPr>
-      </w:pPr>
-      <w:r>
-        <w:rPr>
-          <w:rFonts w:ascii="Civil Premium" w:hAnsi="Civil Premium"/>
-          <w:lang w:val="nl-NL"/>
-        </w:rPr>
-        <w:t>3. of: sandwichen door anekdotes en droge cijfers af te wisselen</w:t>
+      <w:proofErr w:type="spellStart"/>
+      <w:r>
+        <w:rPr>
+          <w:rFonts w:ascii="Civil Premium" w:hAnsi="Civil Premium"/>
+          <w:lang w:val="nl-NL"/>
+        </w:rPr>
+        <w:t>sandwichen</w:t>
+      </w:r>
+      <w:proofErr w:type="spellEnd"/>
+      <w:r>
+        <w:rPr>
+          <w:rFonts w:ascii="Civil Premium" w:hAnsi="Civil Premium"/>
+          <w:lang w:val="nl-NL"/>
+        </w:rPr>
+        <w:t xml:space="preserve"> door anekdotes en droge cijfers af te wisselen</w:t>
       </w:r>
     </w:p>
     <w:p>
@@ -227,7 +206,27 @@
           <w:bCs/>
           <w:lang w:val="nl-NL"/>
         </w:rPr>
-        <w:t xml:space="preserve"> (subthema)</w:t>
+        <w:t xml:space="preserve"> (</w:t>
+      </w:r>
+      <w:proofErr w:type="spellStart"/>
+      <w:r>
+        <w:rPr>
+          <w:rFonts w:ascii="Civil Premium" w:hAnsi="Civil Premium"/>
+          <w:b/>
+          <w:bCs/>
+          <w:lang w:val="nl-NL"/>
+        </w:rPr>
+        <w:t>subthema</w:t>
+      </w:r>
+      <w:proofErr w:type="spellEnd"/>
+      <w:r>
+        <w:rPr>
+          <w:rFonts w:ascii="Civil Premium" w:hAnsi="Civil Premium"/>
+          <w:b/>
+          <w:bCs/>
+          <w:lang w:val="nl-NL"/>
+        </w:rPr>
+        <w:t>)</w:t>
       </w:r>
     </w:p>
     <w:p>
@@ -310,7 +309,39 @@
           <w:rFonts w:ascii="Civil Premium" w:hAnsi="Civil Premium"/>
           <w:lang w:val="nl-NL"/>
         </w:rPr>
-        <w:t>Dat wil ik bespreken met econoom Edin Mujagic wie voor verschillende instanties het Macroeconomische nieuws brengt.</w:t>
+        <w:t xml:space="preserve">Dat wil ik bespreken met econoom Edin </w:t>
+      </w:r>
+      <w:proofErr w:type="spellStart"/>
+      <w:r>
+        <w:rPr>
+          <w:rFonts w:ascii="Civil Premium" w:hAnsi="Civil Premium"/>
+          <w:lang w:val="nl-NL"/>
+        </w:rPr>
+        <w:t>Mujagic</w:t>
+      </w:r>
+      <w:proofErr w:type="spellEnd"/>
+      <w:r>
+        <w:rPr>
+          <w:rFonts w:ascii="Civil Premium" w:hAnsi="Civil Premium"/>
+          <w:lang w:val="nl-NL"/>
+        </w:rPr>
+        <w:t xml:space="preserve"> wie voor verschillende instanties het </w:t>
+      </w:r>
+      <w:proofErr w:type="spellStart"/>
+      <w:r>
+        <w:rPr>
+          <w:rFonts w:ascii="Civil Premium" w:hAnsi="Civil Premium"/>
+          <w:lang w:val="nl-NL"/>
+        </w:rPr>
+        <w:t>Macroeconomische</w:t>
+      </w:r>
+      <w:proofErr w:type="spellEnd"/>
+      <w:r>
+        <w:rPr>
+          <w:rFonts w:ascii="Civil Premium" w:hAnsi="Civil Premium"/>
+          <w:lang w:val="nl-NL"/>
+        </w:rPr>
+        <w:t xml:space="preserve"> nieuws brengt.</w:t>
       </w:r>
     </w:p>
     <w:p>
@@ -355,62 +386,82 @@
           <w:rFonts w:ascii="Civil Premium" w:hAnsi="Civil Premium"/>
           <w:lang w:val="nl-NL"/>
         </w:rPr>
+        <w:t>Dit wil ik bespreken met een woordvoerder van de ECB, die mij hopelijk hun beeld kan laten zien. Hoe is deze keuze gemaakt, hoe bepaalde ze het aantal, vinden ze zelf dat dit op de best mogelijke manier is aangepakt?</w:t>
+      </w:r>
+    </w:p>
+    <w:p>
+      <w:pPr>
+        <w:rPr>
+          <w:rFonts w:ascii="Civil Premium" w:hAnsi="Civil Premium"/>
+          <w:lang w:val="nl-NL"/>
+        </w:rPr>
+      </w:pPr>
+    </w:p>
+    <w:p>
+      <w:pPr>
+        <w:rPr>
+          <w:rFonts w:ascii="Civil Premium" w:hAnsi="Civil Premium"/>
+          <w:b/>
+          <w:bCs/>
+          <w:lang w:val="nl-NL"/>
+        </w:rPr>
+      </w:pPr>
+      <w:r>
+        <w:rPr>
+          <w:rFonts w:ascii="Civil Premium" w:hAnsi="Civil Premium"/>
+          <w:b/>
+          <w:bCs/>
+          <w:lang w:val="nl-NL"/>
+        </w:rPr>
+        <w:t>Alinea 3:</w:t>
+      </w:r>
+      <w:r>
+        <w:rPr>
+          <w:rFonts w:ascii="Civil Premium" w:hAnsi="Civil Premium"/>
+          <w:b/>
+          <w:bCs/>
+          <w:lang w:val="nl-NL"/>
+        </w:rPr>
+        <w:t xml:space="preserve"> (</w:t>
+      </w:r>
+      <w:proofErr w:type="spellStart"/>
+      <w:r>
+        <w:rPr>
+          <w:rFonts w:ascii="Civil Premium" w:hAnsi="Civil Premium"/>
+          <w:b/>
+          <w:bCs/>
+          <w:lang w:val="nl-NL"/>
+        </w:rPr>
+        <w:t>subthema</w:t>
+      </w:r>
+      <w:proofErr w:type="spellEnd"/>
+      <w:r>
+        <w:rPr>
+          <w:rFonts w:ascii="Civil Premium" w:hAnsi="Civil Premium"/>
+          <w:b/>
+          <w:bCs/>
+          <w:lang w:val="nl-NL"/>
+        </w:rPr>
+        <w:t>)</w:t>
+      </w:r>
+    </w:p>
+    <w:p>
+      <w:pPr>
+        <w:rPr>
+          <w:rFonts w:ascii="Civil Premium" w:hAnsi="Civil Premium"/>
+          <w:b/>
+          <w:bCs/>
+          <w:lang w:val="nl-NL"/>
+        </w:rPr>
+      </w:pPr>
+      <w:r>
+        <w:rPr>
+          <w:rFonts w:ascii="Civil Premium" w:hAnsi="Civil Premium"/>
+          <w:b/>
+          <w:bCs/>
+          <w:lang w:val="nl-NL"/>
+        </w:rPr>
         <w:lastRenderedPageBreak/>
-        <w:t>Dit wil ik bespreken met een woordvoerder van de ECB, die mij hopelijk hun beeld kan laten zien. Hoe is deze keuze gemaakt, hoe bepaalde ze het aantal, vinden ze zelf dat dit op de best mogelijke manier is aangepakt?</w:t>
-      </w:r>
-    </w:p>
-    <w:p>
-      <w:pPr>
-        <w:rPr>
-          <w:rFonts w:ascii="Civil Premium" w:hAnsi="Civil Premium"/>
-          <w:lang w:val="nl-NL"/>
-        </w:rPr>
-      </w:pPr>
-    </w:p>
-    <w:p>
-      <w:pPr>
-        <w:rPr>
-          <w:rFonts w:ascii="Civil Premium" w:hAnsi="Civil Premium"/>
-          <w:b/>
-          <w:bCs/>
-          <w:lang w:val="nl-NL"/>
-        </w:rPr>
-      </w:pPr>
-      <w:r>
-        <w:rPr>
-          <w:rFonts w:ascii="Civil Premium" w:hAnsi="Civil Premium"/>
-          <w:b/>
-          <w:bCs/>
-          <w:lang w:val="nl-NL"/>
-        </w:rPr>
-        <w:t>Alinea 3:</w:t>
-      </w:r>
-      <w:r>
-        <w:rPr>
-          <w:rFonts w:ascii="Civil Premium" w:hAnsi="Civil Premium"/>
-          <w:b/>
-          <w:bCs/>
-          <w:lang w:val="nl-NL"/>
-        </w:rPr>
-        <w:t xml:space="preserve"> (subthema)</w:t>
-      </w:r>
-    </w:p>
-    <w:p>
-      <w:pPr>
-        <w:rPr>
-          <w:rFonts w:ascii="Civil Premium" w:hAnsi="Civil Premium"/>
-          <w:b/>
-          <w:bCs/>
-          <w:lang w:val="nl-NL"/>
-        </w:rPr>
-      </w:pPr>
-      <w:r>
-        <w:rPr>
-          <w:rFonts w:ascii="Civil Premium" w:hAnsi="Civil Premium"/>
-          <w:b/>
-          <w:bCs/>
-          <w:lang w:val="nl-NL"/>
-        </w:rPr>
         <w:t>Kernzin alinea 3</w:t>
       </w:r>
     </w:p>
@@ -445,7 +496,55 @@
           <w:rFonts w:ascii="Civil Premium" w:hAnsi="Civil Premium"/>
           <w:lang w:val="nl-NL"/>
         </w:rPr>
-        <w:t>Resultaat van beleid ECB en krimp- &amp; graaiflatie, deze punten hebben geleid tot de huidige situatie voor het afgelopen jaar. De prijzen van consumentengoederen daalt maar niet en er treden nu ook nieuwe economische fenomenen op zoals ‘graaiflatie’ en ‘krimpflatie’. Hoe kunnen we dit herkennen en hoe gaat dit in de toekomst eruit zien?</w:t>
+        <w:t xml:space="preserve">Resultaat van beleid ECB en krimp- &amp; </w:t>
+      </w:r>
+      <w:proofErr w:type="spellStart"/>
+      <w:r>
+        <w:rPr>
+          <w:rFonts w:ascii="Civil Premium" w:hAnsi="Civil Premium"/>
+          <w:lang w:val="nl-NL"/>
+        </w:rPr>
+        <w:t>graaiflatie</w:t>
+      </w:r>
+      <w:proofErr w:type="spellEnd"/>
+      <w:r>
+        <w:rPr>
+          <w:rFonts w:ascii="Civil Premium" w:hAnsi="Civil Premium"/>
+          <w:lang w:val="nl-NL"/>
+        </w:rPr>
+        <w:t>, deze punten hebben geleid tot de huidige situatie voor het afgelopen jaar. De prijzen van consumentengoederen daalt maar niet en er treden nu ook nieuwe economische fenomenen op zoals ‘</w:t>
+      </w:r>
+      <w:proofErr w:type="spellStart"/>
+      <w:r>
+        <w:rPr>
+          <w:rFonts w:ascii="Civil Premium" w:hAnsi="Civil Premium"/>
+          <w:lang w:val="nl-NL"/>
+        </w:rPr>
+        <w:t>graaiflatie</w:t>
+      </w:r>
+      <w:proofErr w:type="spellEnd"/>
+      <w:r>
+        <w:rPr>
+          <w:rFonts w:ascii="Civil Premium" w:hAnsi="Civil Premium"/>
+          <w:lang w:val="nl-NL"/>
+        </w:rPr>
+        <w:t>’ en ‘</w:t>
+      </w:r>
+      <w:proofErr w:type="spellStart"/>
+      <w:r>
+        <w:rPr>
+          <w:rFonts w:ascii="Civil Premium" w:hAnsi="Civil Premium"/>
+          <w:lang w:val="nl-NL"/>
+        </w:rPr>
+        <w:t>krimpflatie</w:t>
+      </w:r>
+      <w:proofErr w:type="spellEnd"/>
+      <w:r>
+        <w:rPr>
+          <w:rFonts w:ascii="Civil Premium" w:hAnsi="Civil Premium"/>
+          <w:lang w:val="nl-NL"/>
+        </w:rPr>
+        <w:t>’. Hoe kunnen we dit herkennen en hoe gaat dit in de toekomst eruit zien?</w:t>
       </w:r>
     </w:p>
     <w:p>

</xml_diff>

<commit_message>
vault backup: 2023-11-27 12:24:17
</commit_message>
<xml_diff>
--- a/Vakken/Journalistieke en Redactionele Vaardigheden/Achtergrondverhaal/Achtergrond artikel.docx
+++ b/Vakken/Journalistieke en Redactionele Vaardigheden/Achtergrondverhaal/Achtergrond artikel.docx
@@ -95,21 +95,12 @@
           <w:lang w:val="nl-NL"/>
         </w:rPr>
       </w:pPr>
-      <w:proofErr w:type="spellStart"/>
-      <w:r>
-        <w:rPr>
-          <w:rFonts w:ascii="Civil Premium" w:hAnsi="Civil Premium"/>
-          <w:lang w:val="nl-NL"/>
-        </w:rPr>
-        <w:t>sandwichen</w:t>
-      </w:r>
-      <w:proofErr w:type="spellEnd"/>
-      <w:r>
-        <w:rPr>
-          <w:rFonts w:ascii="Civil Premium" w:hAnsi="Civil Premium"/>
-          <w:lang w:val="nl-NL"/>
-        </w:rPr>
-        <w:t xml:space="preserve"> door anekdotes en droge cijfers af te wisselen</w:t>
+      <w:r>
+        <w:rPr>
+          <w:rFonts w:ascii="Civil Premium" w:hAnsi="Civil Premium"/>
+          <w:lang w:val="nl-NL"/>
+        </w:rPr>
+        <w:t>sandwichen door anekdotes en droge cijfers af te wisselen</w:t>
       </w:r>
     </w:p>
     <w:p>
@@ -206,27 +197,16 @@
           <w:bCs/>
           <w:lang w:val="nl-NL"/>
         </w:rPr>
-        <w:t xml:space="preserve"> (</w:t>
-      </w:r>
-      <w:proofErr w:type="spellStart"/>
-      <w:r>
-        <w:rPr>
-          <w:rFonts w:ascii="Civil Premium" w:hAnsi="Civil Premium"/>
-          <w:b/>
-          <w:bCs/>
-          <w:lang w:val="nl-NL"/>
-        </w:rPr>
-        <w:t>subthema</w:t>
-      </w:r>
-      <w:proofErr w:type="spellEnd"/>
-      <w:r>
-        <w:rPr>
-          <w:rFonts w:ascii="Civil Premium" w:hAnsi="Civil Premium"/>
-          <w:b/>
-          <w:bCs/>
-          <w:lang w:val="nl-NL"/>
-        </w:rPr>
-        <w:t>)</w:t>
+        <w:t xml:space="preserve"> (subthema)</w:t>
+      </w:r>
+      <w:r>
+        <w:rPr>
+          <w:rFonts w:ascii="Civil Premium" w:hAnsi="Civil Premium"/>
+          <w:b/>
+          <w:bCs/>
+          <w:lang w:val="nl-NL"/>
+        </w:rPr>
+        <w:t xml:space="preserve"> (ECB)</w:t>
       </w:r>
     </w:p>
     <w:p>
@@ -309,39 +289,7 @@
           <w:rFonts w:ascii="Civil Premium" w:hAnsi="Civil Premium"/>
           <w:lang w:val="nl-NL"/>
         </w:rPr>
-        <w:t xml:space="preserve">Dat wil ik bespreken met econoom Edin </w:t>
-      </w:r>
-      <w:proofErr w:type="spellStart"/>
-      <w:r>
-        <w:rPr>
-          <w:rFonts w:ascii="Civil Premium" w:hAnsi="Civil Premium"/>
-          <w:lang w:val="nl-NL"/>
-        </w:rPr>
-        <w:t>Mujagic</w:t>
-      </w:r>
-      <w:proofErr w:type="spellEnd"/>
-      <w:r>
-        <w:rPr>
-          <w:rFonts w:ascii="Civil Premium" w:hAnsi="Civil Premium"/>
-          <w:lang w:val="nl-NL"/>
-        </w:rPr>
-        <w:t xml:space="preserve"> wie voor verschillende instanties het </w:t>
-      </w:r>
-      <w:proofErr w:type="spellStart"/>
-      <w:r>
-        <w:rPr>
-          <w:rFonts w:ascii="Civil Premium" w:hAnsi="Civil Premium"/>
-          <w:lang w:val="nl-NL"/>
-        </w:rPr>
-        <w:t>Macroeconomische</w:t>
-      </w:r>
-      <w:proofErr w:type="spellEnd"/>
-      <w:r>
-        <w:rPr>
-          <w:rFonts w:ascii="Civil Premium" w:hAnsi="Civil Premium"/>
-          <w:lang w:val="nl-NL"/>
-        </w:rPr>
-        <w:t xml:space="preserve"> nieuws brengt.</w:t>
+        <w:t>Dat wil ik bespreken met econoom Edin Mujagic wie voor verschillende instanties het Macroeconomische nieuws brengt.</w:t>
       </w:r>
     </w:p>
     <w:p>
@@ -422,27 +370,7 @@
           <w:bCs/>
           <w:lang w:val="nl-NL"/>
         </w:rPr>
-        <w:t xml:space="preserve"> (</w:t>
-      </w:r>
-      <w:proofErr w:type="spellStart"/>
-      <w:r>
-        <w:rPr>
-          <w:rFonts w:ascii="Civil Premium" w:hAnsi="Civil Premium"/>
-          <w:b/>
-          <w:bCs/>
-          <w:lang w:val="nl-NL"/>
-        </w:rPr>
-        <w:t>subthema</w:t>
-      </w:r>
-      <w:proofErr w:type="spellEnd"/>
-      <w:r>
-        <w:rPr>
-          <w:rFonts w:ascii="Civil Premium" w:hAnsi="Civil Premium"/>
-          <w:b/>
-          <w:bCs/>
-          <w:lang w:val="nl-NL"/>
-        </w:rPr>
-        <w:t>)</w:t>
+        <w:t xml:space="preserve"> (subthema)</w:t>
       </w:r>
     </w:p>
     <w:p>
@@ -464,6 +392,15 @@
         <w:lastRenderedPageBreak/>
         <w:t>Kernzin alinea 3</w:t>
       </w:r>
+      <w:r>
+        <w:rPr>
+          <w:rFonts w:ascii="Civil Premium" w:hAnsi="Civil Premium"/>
+          <w:b/>
+          <w:bCs/>
+          <w:lang w:val="nl-NL"/>
+        </w:rPr>
+        <w:t xml:space="preserve"> (Supermarkt)</w:t>
+      </w:r>
     </w:p>
     <w:p>
       <w:pPr>
@@ -496,55 +433,7 @@
           <w:rFonts w:ascii="Civil Premium" w:hAnsi="Civil Premium"/>
           <w:lang w:val="nl-NL"/>
         </w:rPr>
-        <w:t xml:space="preserve">Resultaat van beleid ECB en krimp- &amp; </w:t>
-      </w:r>
-      <w:proofErr w:type="spellStart"/>
-      <w:r>
-        <w:rPr>
-          <w:rFonts w:ascii="Civil Premium" w:hAnsi="Civil Premium"/>
-          <w:lang w:val="nl-NL"/>
-        </w:rPr>
-        <w:t>graaiflatie</w:t>
-      </w:r>
-      <w:proofErr w:type="spellEnd"/>
-      <w:r>
-        <w:rPr>
-          <w:rFonts w:ascii="Civil Premium" w:hAnsi="Civil Premium"/>
-          <w:lang w:val="nl-NL"/>
-        </w:rPr>
-        <w:t>, deze punten hebben geleid tot de huidige situatie voor het afgelopen jaar. De prijzen van consumentengoederen daalt maar niet en er treden nu ook nieuwe economische fenomenen op zoals ‘</w:t>
-      </w:r>
-      <w:proofErr w:type="spellStart"/>
-      <w:r>
-        <w:rPr>
-          <w:rFonts w:ascii="Civil Premium" w:hAnsi="Civil Premium"/>
-          <w:lang w:val="nl-NL"/>
-        </w:rPr>
-        <w:t>graaiflatie</w:t>
-      </w:r>
-      <w:proofErr w:type="spellEnd"/>
-      <w:r>
-        <w:rPr>
-          <w:rFonts w:ascii="Civil Premium" w:hAnsi="Civil Premium"/>
-          <w:lang w:val="nl-NL"/>
-        </w:rPr>
-        <w:t>’ en ‘</w:t>
-      </w:r>
-      <w:proofErr w:type="spellStart"/>
-      <w:r>
-        <w:rPr>
-          <w:rFonts w:ascii="Civil Premium" w:hAnsi="Civil Premium"/>
-          <w:lang w:val="nl-NL"/>
-        </w:rPr>
-        <w:t>krimpflatie</w:t>
-      </w:r>
-      <w:proofErr w:type="spellEnd"/>
-      <w:r>
-        <w:rPr>
-          <w:rFonts w:ascii="Civil Premium" w:hAnsi="Civil Premium"/>
-          <w:lang w:val="nl-NL"/>
-        </w:rPr>
-        <w:t>’. Hoe kunnen we dit herkennen en hoe gaat dit in de toekomst eruit zien?</w:t>
+        <w:t>Resultaat van beleid ECB en krimp- &amp; graaiflatie, deze punten hebben geleid tot de huidige situatie voor het afgelopen jaar. De prijzen van consumentengoederen daalt maar niet en er treden nu ook nieuwe economische fenomenen op zoals ‘graaiflatie’ en ‘krimpflatie’. Hoe kunnen we dit herkennen en hoe gaat dit in de toekomst eruit zien?</w:t>
       </w:r>
     </w:p>
     <w:p>

</xml_diff>

<commit_message>
vault backup: 2023-11-27 12:34:17
</commit_message>
<xml_diff>
--- a/Vakken/Journalistieke en Redactionele Vaardigheden/Achtergrondverhaal/Achtergrond artikel.docx
+++ b/Vakken/Journalistieke en Redactionele Vaardigheden/Achtergrondverhaal/Achtergrond artikel.docx
@@ -87,21 +87,144 @@
         </w:rPr>
         <w:t>Lead: (eindigt op basisuitspraak)</w:t>
       </w:r>
-    </w:p>
-    <w:p>
-      <w:pPr>
-        <w:rPr>
-          <w:rFonts w:ascii="Civil Premium" w:hAnsi="Civil Premium"/>
-          <w:lang w:val="nl-NL"/>
-        </w:rPr>
-      </w:pPr>
-      <w:r>
-        <w:rPr>
-          <w:rFonts w:ascii="Civil Premium" w:hAnsi="Civil Premium"/>
-          <w:lang w:val="nl-NL"/>
-        </w:rPr>
-        <w:t>sandwichen door anekdotes en droge cijfers af te wisselen</w:t>
-      </w:r>
+      <w:r>
+        <w:rPr>
+          <w:rFonts w:ascii="Civil Premium" w:hAnsi="Civil Premium"/>
+          <w:b/>
+          <w:bCs/>
+          <w:lang w:val="nl-NL"/>
+        </w:rPr>
+        <w:t xml:space="preserve"> (mix van micro en macro)</w:t>
+      </w:r>
+    </w:p>
+    <w:p>
+      <w:pPr>
+        <w:rPr>
+          <w:rFonts w:ascii="Civil Premium" w:hAnsi="Civil Premium"/>
+          <w:b/>
+          <w:bCs/>
+          <w:lang w:val="nl-NL"/>
+        </w:rPr>
+      </w:pPr>
+      <w:r>
+        <w:rPr>
+          <w:rFonts w:ascii="Civil Premium" w:hAnsi="Civil Premium"/>
+          <w:b/>
+          <w:bCs/>
+          <w:lang w:val="nl-NL"/>
+        </w:rPr>
+        <w:t>Aantrekkelijke inleiding hoofdthema</w:t>
+      </w:r>
+    </w:p>
+    <w:p>
+      <w:pPr>
+        <w:rPr>
+          <w:rFonts w:ascii="Civil Premium" w:hAnsi="Civil Premium"/>
+          <w:b/>
+          <w:bCs/>
+          <w:lang w:val="nl-NL"/>
+        </w:rPr>
+      </w:pPr>
+      <w:r>
+        <w:rPr>
+          <w:rFonts w:ascii="Civil Premium" w:hAnsi="Civil Premium"/>
+          <w:b/>
+          <w:bCs/>
+          <w:lang w:val="nl-NL"/>
+        </w:rPr>
+        <w:t>formulering hoofdthema</w:t>
+      </w:r>
+    </w:p>
+    <w:p>
+      <w:pPr>
+        <w:rPr>
+          <w:rFonts w:ascii="Civil Premium" w:hAnsi="Civil Premium"/>
+          <w:lang w:val="nl-NL"/>
+        </w:rPr>
+      </w:pPr>
+      <w:proofErr w:type="spellStart"/>
+      <w:r>
+        <w:rPr>
+          <w:rFonts w:ascii="Civil Premium" w:hAnsi="Civil Premium"/>
+          <w:lang w:val="nl-NL"/>
+        </w:rPr>
+        <w:t>sandwichen</w:t>
+      </w:r>
+      <w:proofErr w:type="spellEnd"/>
+      <w:r>
+        <w:rPr>
+          <w:rFonts w:ascii="Civil Premium" w:hAnsi="Civil Premium"/>
+          <w:lang w:val="nl-NL"/>
+        </w:rPr>
+        <w:t xml:space="preserve"> door anekdotes en droge cijfers af te wisselen</w:t>
+      </w:r>
+    </w:p>
+    <w:p>
+      <w:pPr>
+        <w:rPr>
+          <w:rFonts w:ascii="Civil Premium" w:hAnsi="Civil Premium"/>
+          <w:lang w:val="nl-NL"/>
+        </w:rPr>
+      </w:pPr>
+    </w:p>
+    <w:p>
+      <w:pPr>
+        <w:rPr>
+          <w:rFonts w:ascii="Civil Premium" w:hAnsi="Civil Premium"/>
+          <w:lang w:val="nl-NL"/>
+        </w:rPr>
+      </w:pPr>
+      <w:r>
+        <w:rPr>
+          <w:rFonts w:ascii="Civil Premium" w:hAnsi="Civil Premium"/>
+          <w:lang w:val="nl-NL"/>
+        </w:rPr>
+        <w:t xml:space="preserve">Zelfscan kassa om wat last minute boodschappen voor het avondeten te halen. Brand een rood lampje moet een medewerker langskomen vanwege het </w:t>
+      </w:r>
+      <w:r>
+        <w:rPr>
+          <w:rFonts w:ascii="Civil Premium" w:hAnsi="Civil Premium"/>
+          <w:lang w:val="nl-NL"/>
+        </w:rPr>
+        <w:t xml:space="preserve">in korte tijd toegenomen </w:t>
+      </w:r>
+      <w:r>
+        <w:rPr>
+          <w:rFonts w:ascii="Civil Premium" w:hAnsi="Civil Premium"/>
+          <w:lang w:val="nl-NL"/>
+        </w:rPr>
+        <w:t>vele stelen (prijsstijgingen?)</w:t>
+      </w:r>
+      <w:r>
+        <w:rPr>
+          <w:rFonts w:ascii="Civil Premium" w:hAnsi="Civil Premium"/>
+          <w:lang w:val="nl-NL"/>
+        </w:rPr>
+        <w:t xml:space="preserve">. Ik merk op dat de prijs van een Knorr mix </w:t>
+      </w:r>
+    </w:p>
+    <w:p>
+      <w:pPr>
+        <w:rPr>
+          <w:rFonts w:ascii="Civil Premium" w:hAnsi="Civil Premium"/>
+          <w:lang w:val="nl-NL"/>
+        </w:rPr>
+      </w:pPr>
+      <w:r>
+        <w:rPr>
+          <w:rFonts w:ascii="Civil Premium" w:hAnsi="Civil Premium"/>
+          <w:lang w:val="nl-NL"/>
+        </w:rPr>
+        <w:t>Knorr Natuurlijk lekker chili con carne mix: was 64 gram, is nu 47 gram (prijs per kilo +53%)</w:t>
+      </w:r>
+    </w:p>
+    <w:p>
+      <w:pPr>
+        <w:rPr>
+          <w:rFonts w:ascii="Civil Premium" w:hAnsi="Civil Premium"/>
+          <w:lang w:val="nl-NL"/>
+        </w:rPr>
+      </w:pPr>
     </w:p>
     <w:p>
       <w:pPr>
@@ -130,44 +253,6 @@
       <w:pPr>
         <w:rPr>
           <w:rFonts w:ascii="Civil Premium" w:hAnsi="Civil Premium"/>
-          <w:b/>
-          <w:bCs/>
-          <w:lang w:val="nl-NL"/>
-        </w:rPr>
-      </w:pPr>
-      <w:r>
-        <w:rPr>
-          <w:rFonts w:ascii="Civil Premium" w:hAnsi="Civil Premium"/>
-          <w:b/>
-          <w:bCs/>
-          <w:lang w:val="nl-NL"/>
-        </w:rPr>
-        <w:t>Aantrekkelijke inleiding hoofdthema</w:t>
-      </w:r>
-    </w:p>
-    <w:p>
-      <w:pPr>
-        <w:rPr>
-          <w:rFonts w:ascii="Civil Premium" w:hAnsi="Civil Premium"/>
-          <w:b/>
-          <w:bCs/>
-          <w:lang w:val="nl-NL"/>
-        </w:rPr>
-      </w:pPr>
-      <w:r>
-        <w:rPr>
-          <w:rFonts w:ascii="Civil Premium" w:hAnsi="Civil Premium"/>
-          <w:b/>
-          <w:bCs/>
-          <w:lang w:val="nl-NL"/>
-        </w:rPr>
-        <w:t>formulering hoofdthema</w:t>
-      </w:r>
-    </w:p>
-    <w:p>
-      <w:pPr>
-        <w:rPr>
-          <w:rFonts w:ascii="Civil Premium" w:hAnsi="Civil Premium"/>
           <w:lang w:val="nl-NL"/>
         </w:rPr>
       </w:pPr>
@@ -197,7 +282,27 @@
           <w:bCs/>
           <w:lang w:val="nl-NL"/>
         </w:rPr>
-        <w:t xml:space="preserve"> (subthema)</w:t>
+        <w:t xml:space="preserve"> (</w:t>
+      </w:r>
+      <w:proofErr w:type="spellStart"/>
+      <w:r>
+        <w:rPr>
+          <w:rFonts w:ascii="Civil Premium" w:hAnsi="Civil Premium"/>
+          <w:b/>
+          <w:bCs/>
+          <w:lang w:val="nl-NL"/>
+        </w:rPr>
+        <w:t>subthema</w:t>
+      </w:r>
+      <w:proofErr w:type="spellEnd"/>
+      <w:r>
+        <w:rPr>
+          <w:rFonts w:ascii="Civil Premium" w:hAnsi="Civil Premium"/>
+          <w:b/>
+          <w:bCs/>
+          <w:lang w:val="nl-NL"/>
+        </w:rPr>
+        <w:t>)</w:t>
       </w:r>
       <w:r>
         <w:rPr>
@@ -289,7 +394,39 @@
           <w:rFonts w:ascii="Civil Premium" w:hAnsi="Civil Premium"/>
           <w:lang w:val="nl-NL"/>
         </w:rPr>
-        <w:t>Dat wil ik bespreken met econoom Edin Mujagic wie voor verschillende instanties het Macroeconomische nieuws brengt.</w:t>
+        <w:t xml:space="preserve">Dat wil ik bespreken met econoom Edin </w:t>
+      </w:r>
+      <w:proofErr w:type="spellStart"/>
+      <w:r>
+        <w:rPr>
+          <w:rFonts w:ascii="Civil Premium" w:hAnsi="Civil Premium"/>
+          <w:lang w:val="nl-NL"/>
+        </w:rPr>
+        <w:t>Mujagic</w:t>
+      </w:r>
+      <w:proofErr w:type="spellEnd"/>
+      <w:r>
+        <w:rPr>
+          <w:rFonts w:ascii="Civil Premium" w:hAnsi="Civil Premium"/>
+          <w:lang w:val="nl-NL"/>
+        </w:rPr>
+        <w:t xml:space="preserve"> wie voor verschillende instanties het </w:t>
+      </w:r>
+      <w:proofErr w:type="spellStart"/>
+      <w:r>
+        <w:rPr>
+          <w:rFonts w:ascii="Civil Premium" w:hAnsi="Civil Premium"/>
+          <w:lang w:val="nl-NL"/>
+        </w:rPr>
+        <w:t>Macroeconomische</w:t>
+      </w:r>
+      <w:proofErr w:type="spellEnd"/>
+      <w:r>
+        <w:rPr>
+          <w:rFonts w:ascii="Civil Premium" w:hAnsi="Civil Premium"/>
+          <w:lang w:val="nl-NL"/>
+        </w:rPr>
+        <w:t xml:space="preserve"> nieuws brengt.</w:t>
       </w:r>
     </w:p>
     <w:p>
@@ -319,6 +456,7 @@
           <w:rFonts w:ascii="Civil Premium" w:hAnsi="Civil Premium"/>
           <w:lang w:val="nl-NL"/>
         </w:rPr>
+        <w:lastRenderedPageBreak/>
         <w:t>Wat heeft de ECB toen gedaan? De ECB heeft hierop gereageerd door in enorme aantallen Eurobiljetten te printen. En hierbij de Europese economie te steunen die bezig waren met massale stimulus pakketten om stilstaande economieën te stutten.</w:t>
       </w:r>
     </w:p>
@@ -370,26 +508,45 @@
           <w:bCs/>
           <w:lang w:val="nl-NL"/>
         </w:rPr>
-        <w:t xml:space="preserve"> (subthema)</w:t>
-      </w:r>
-    </w:p>
-    <w:p>
-      <w:pPr>
-        <w:rPr>
-          <w:rFonts w:ascii="Civil Premium" w:hAnsi="Civil Premium"/>
-          <w:b/>
-          <w:bCs/>
-          <w:lang w:val="nl-NL"/>
-        </w:rPr>
-      </w:pPr>
-      <w:r>
-        <w:rPr>
-          <w:rFonts w:ascii="Civil Premium" w:hAnsi="Civil Premium"/>
-          <w:b/>
-          <w:bCs/>
-          <w:lang w:val="nl-NL"/>
-        </w:rPr>
-        <w:lastRenderedPageBreak/>
+        <w:t xml:space="preserve"> (</w:t>
+      </w:r>
+      <w:proofErr w:type="spellStart"/>
+      <w:r>
+        <w:rPr>
+          <w:rFonts w:ascii="Civil Premium" w:hAnsi="Civil Premium"/>
+          <w:b/>
+          <w:bCs/>
+          <w:lang w:val="nl-NL"/>
+        </w:rPr>
+        <w:t>subthema</w:t>
+      </w:r>
+      <w:proofErr w:type="spellEnd"/>
+      <w:r>
+        <w:rPr>
+          <w:rFonts w:ascii="Civil Premium" w:hAnsi="Civil Premium"/>
+          <w:b/>
+          <w:bCs/>
+          <w:lang w:val="nl-NL"/>
+        </w:rPr>
+        <w:t>)</w:t>
+      </w:r>
+    </w:p>
+    <w:p>
+      <w:pPr>
+        <w:rPr>
+          <w:rFonts w:ascii="Civil Premium" w:hAnsi="Civil Premium"/>
+          <w:b/>
+          <w:bCs/>
+          <w:lang w:val="nl-NL"/>
+        </w:rPr>
+      </w:pPr>
+      <w:r>
+        <w:rPr>
+          <w:rFonts w:ascii="Civil Premium" w:hAnsi="Civil Premium"/>
+          <w:b/>
+          <w:bCs/>
+          <w:lang w:val="nl-NL"/>
+        </w:rPr>
         <w:t>Kernzin alinea 3</w:t>
       </w:r>
       <w:r>
@@ -433,7 +590,55 @@
           <w:rFonts w:ascii="Civil Premium" w:hAnsi="Civil Premium"/>
           <w:lang w:val="nl-NL"/>
         </w:rPr>
-        <w:t>Resultaat van beleid ECB en krimp- &amp; graaiflatie, deze punten hebben geleid tot de huidige situatie voor het afgelopen jaar. De prijzen van consumentengoederen daalt maar niet en er treden nu ook nieuwe economische fenomenen op zoals ‘graaiflatie’ en ‘krimpflatie’. Hoe kunnen we dit herkennen en hoe gaat dit in de toekomst eruit zien?</w:t>
+        <w:t xml:space="preserve">Resultaat van beleid ECB en krimp- &amp; </w:t>
+      </w:r>
+      <w:proofErr w:type="spellStart"/>
+      <w:r>
+        <w:rPr>
+          <w:rFonts w:ascii="Civil Premium" w:hAnsi="Civil Premium"/>
+          <w:lang w:val="nl-NL"/>
+        </w:rPr>
+        <w:t>graaiflatie</w:t>
+      </w:r>
+      <w:proofErr w:type="spellEnd"/>
+      <w:r>
+        <w:rPr>
+          <w:rFonts w:ascii="Civil Premium" w:hAnsi="Civil Premium"/>
+          <w:lang w:val="nl-NL"/>
+        </w:rPr>
+        <w:t>, deze punten hebben geleid tot de huidige situatie voor het afgelopen jaar. De prijzen van consumentengoederen daalt maar niet en er treden nu ook nieuwe economische fenomenen op zoals ‘</w:t>
+      </w:r>
+      <w:proofErr w:type="spellStart"/>
+      <w:r>
+        <w:rPr>
+          <w:rFonts w:ascii="Civil Premium" w:hAnsi="Civil Premium"/>
+          <w:lang w:val="nl-NL"/>
+        </w:rPr>
+        <w:t>graaiflatie</w:t>
+      </w:r>
+      <w:proofErr w:type="spellEnd"/>
+      <w:r>
+        <w:rPr>
+          <w:rFonts w:ascii="Civil Premium" w:hAnsi="Civil Premium"/>
+          <w:lang w:val="nl-NL"/>
+        </w:rPr>
+        <w:t>’ en ‘</w:t>
+      </w:r>
+      <w:proofErr w:type="spellStart"/>
+      <w:r>
+        <w:rPr>
+          <w:rFonts w:ascii="Civil Premium" w:hAnsi="Civil Premium"/>
+          <w:lang w:val="nl-NL"/>
+        </w:rPr>
+        <w:t>krimpflatie</w:t>
+      </w:r>
+      <w:proofErr w:type="spellEnd"/>
+      <w:r>
+        <w:rPr>
+          <w:rFonts w:ascii="Civil Premium" w:hAnsi="Civil Premium"/>
+          <w:lang w:val="nl-NL"/>
+        </w:rPr>
+        <w:t>’. Hoe kunnen we dit herkennen en hoe gaat dit in de toekomst eruit zien?</w:t>
       </w:r>
     </w:p>
     <w:p>
@@ -469,6 +674,170 @@
           <w:lang w:val="nl-NL"/>
         </w:rPr>
         <w:t>Slot</w:t>
+      </w:r>
+    </w:p>
+    <w:p>
+      <w:pPr>
+        <w:rPr>
+          <w:rFonts w:ascii="Civil Premium" w:hAnsi="Civil Premium"/>
+          <w:b/>
+          <w:bCs/>
+          <w:lang w:val="nl-NL"/>
+        </w:rPr>
+      </w:pPr>
+    </w:p>
+    <w:p>
+      <w:pPr>
+        <w:rPr>
+          <w:rFonts w:ascii="Civil Premium" w:hAnsi="Civil Premium"/>
+          <w:b/>
+          <w:bCs/>
+          <w:lang w:val="nl-NL"/>
+        </w:rPr>
+      </w:pPr>
+    </w:p>
+    <w:p>
+      <w:pPr>
+        <w:rPr>
+          <w:rFonts w:ascii="Civil Premium" w:hAnsi="Civil Premium"/>
+          <w:lang w:val="nl-NL"/>
+        </w:rPr>
+      </w:pPr>
+      <w:r>
+        <w:rPr>
+          <w:rFonts w:ascii="Civil Premium" w:hAnsi="Civil Premium"/>
+          <w:lang w:val="nl-NL"/>
+        </w:rPr>
+        <w:t xml:space="preserve">Na contact met de ECB word ik verwezen naar de meest recente uitspraken en </w:t>
+      </w:r>
+      <w:proofErr w:type="spellStart"/>
+      <w:r>
+        <w:rPr>
+          <w:rFonts w:ascii="Civil Premium" w:hAnsi="Civil Premium"/>
+          <w:lang w:val="nl-NL"/>
+        </w:rPr>
+        <w:t>notules</w:t>
+      </w:r>
+      <w:proofErr w:type="spellEnd"/>
+      <w:r>
+        <w:rPr>
+          <w:rFonts w:ascii="Civil Premium" w:hAnsi="Civil Premium"/>
+          <w:lang w:val="nl-NL"/>
+        </w:rPr>
+        <w:t xml:space="preserve"> van hun president Christine Lagarde. Mijn vraag of de ECB nog steeds voet bij stuk houd word indirect beantwoord met het volgende: hun huidige doelstelling is bekend gemaakt tijdens hun persconferentie van 26 November 2023, waarin besproken word in 2025 weer een rentestand te hebben van 2%. </w:t>
+      </w:r>
+    </w:p>
+    <w:p>
+      <w:pPr>
+        <w:rPr>
+          <w:rFonts w:ascii="Civil Premium" w:hAnsi="Civil Premium"/>
+          <w:b/>
+          <w:bCs/>
+          <w:lang w:val="nl-NL"/>
+        </w:rPr>
+      </w:pPr>
+    </w:p>
+    <w:p>
+      <w:pPr>
+        <w:rPr>
+          <w:rFonts w:ascii="Civil Premium" w:hAnsi="Civil Premium"/>
+          <w:b/>
+          <w:bCs/>
+          <w:lang w:val="nl-NL"/>
+        </w:rPr>
+      </w:pPr>
+    </w:p>
+    <w:p>
+      <w:pPr>
+        <w:rPr>
+          <w:rFonts w:ascii="Civil Premium" w:hAnsi="Civil Premium"/>
+          <w:lang w:val="nl-NL"/>
+        </w:rPr>
+      </w:pPr>
+      <w:r>
+        <w:rPr>
+          <w:rFonts w:ascii="Civil Premium" w:hAnsi="Civil Premium"/>
+          <w:lang w:val="nl-NL"/>
+        </w:rPr>
+        <w:t xml:space="preserve">Supermarktketens weigeren </w:t>
+      </w:r>
+      <w:proofErr w:type="spellStart"/>
+      <w:r>
+        <w:rPr>
+          <w:rFonts w:ascii="Civil Premium" w:hAnsi="Civil Premium"/>
+          <w:lang w:val="nl-NL"/>
+        </w:rPr>
+        <w:t>jammergenoeg</w:t>
+      </w:r>
+      <w:proofErr w:type="spellEnd"/>
+      <w:r>
+        <w:rPr>
+          <w:rFonts w:ascii="Civil Premium" w:hAnsi="Civil Premium"/>
+          <w:lang w:val="nl-NL"/>
+        </w:rPr>
+        <w:t xml:space="preserve"> mijn vragen over verandering qua prijs in de supermarkt, maar in reactie naar een </w:t>
+      </w:r>
+      <w:r>
+        <w:rPr>
+          <w:rFonts w:ascii="Civil Premium" w:hAnsi="Civil Premium"/>
+          <w:highlight w:val="yellow"/>
+          <w:lang w:val="nl-NL"/>
+        </w:rPr>
+        <w:t>voedsel autoriteit</w:t>
+      </w:r>
+      <w:r>
+        <w:rPr>
+          <w:rFonts w:ascii="Civil Premium" w:hAnsi="Civil Premium"/>
+          <w:lang w:val="nl-NL"/>
+        </w:rPr>
+        <w:t xml:space="preserve"> leggen ze de schuld van deze duurdere producten bij de fabrikant. Ook word er verwezen naar het CBL de branchevereniging voor levensmiddelen.</w:t>
+      </w:r>
+    </w:p>
+    <w:p>
+      <w:pPr>
+        <w:rPr>
+          <w:rFonts w:ascii="Civil Premium" w:hAnsi="Civil Premium"/>
+          <w:lang w:val="nl-NL"/>
+        </w:rPr>
+      </w:pPr>
+    </w:p>
+    <w:p>
+      <w:pPr>
+        <w:rPr>
+          <w:rFonts w:ascii="Civil Premium" w:hAnsi="Civil Premium"/>
+          <w:lang w:val="nl-NL"/>
+        </w:rPr>
+      </w:pPr>
+    </w:p>
+    <w:p>
+      <w:pPr>
+        <w:rPr>
+          <w:rFonts w:ascii="Civil Premium" w:hAnsi="Civil Premium"/>
+          <w:lang w:val="nl-NL"/>
+        </w:rPr>
+      </w:pPr>
+      <w:r>
+        <w:rPr>
+          <w:rFonts w:ascii="Civil Premium" w:hAnsi="Civil Premium"/>
+          <w:lang w:val="nl-NL"/>
+        </w:rPr>
+        <w:t xml:space="preserve">Initiatieven zoals </w:t>
+      </w:r>
+      <w:proofErr w:type="spellStart"/>
+      <w:r>
+        <w:rPr>
+          <w:rFonts w:ascii="Civil Premium" w:hAnsi="Civil Premium"/>
+          <w:lang w:val="nl-NL"/>
+        </w:rPr>
+        <w:t>foodwatch</w:t>
+      </w:r>
+      <w:proofErr w:type="spellEnd"/>
+      <w:r>
+        <w:rPr>
+          <w:rFonts w:ascii="Civil Premium" w:hAnsi="Civil Premium"/>
+          <w:lang w:val="nl-NL"/>
+        </w:rPr>
+        <w:t xml:space="preserve"> bestuderen deze producten en tonen zowel prijsstijgingen als inhoudsafnames</w:t>
       </w:r>
     </w:p>
     <w:sectPr>

</xml_diff>

<commit_message>
vault backup: 2023-11-28 23:25:14
</commit_message>
<xml_diff>
--- a/Vakken/Journalistieke en Redactionele Vaardigheden/Achtergrondverhaal/Achtergrond artikel.docx
+++ b/Vakken/Journalistieke en Redactionele Vaardigheden/Achtergrondverhaal/Achtergrond artikel.docx
@@ -342,7 +342,27 @@
           <w:bCs/>
           <w:lang w:val="nl-NL"/>
         </w:rPr>
-        <w:t xml:space="preserve"> (subthema)</w:t>
+        <w:t xml:space="preserve"> (</w:t>
+      </w:r>
+      <w:proofErr w:type="spellStart"/>
+      <w:r>
+        <w:rPr>
+          <w:rFonts w:ascii="Civil Premium" w:hAnsi="Civil Premium"/>
+          <w:b/>
+          <w:bCs/>
+          <w:lang w:val="nl-NL"/>
+        </w:rPr>
+        <w:t>subthema</w:t>
+      </w:r>
+      <w:proofErr w:type="spellEnd"/>
+      <w:r>
+        <w:rPr>
+          <w:rFonts w:ascii="Civil Premium" w:hAnsi="Civil Premium"/>
+          <w:b/>
+          <w:bCs/>
+          <w:lang w:val="nl-NL"/>
+        </w:rPr>
+        <w:t>)</w:t>
       </w:r>
       <w:r>
         <w:rPr>
@@ -434,7 +454,39 @@
           <w:rFonts w:ascii="Civil Premium" w:hAnsi="Civil Premium"/>
           <w:lang w:val="nl-NL"/>
         </w:rPr>
-        <w:t>Dat wil ik bespreken met econoom Edin Mujagic wie voor verschillende instanties het Macroeconomische nieuws brengt.</w:t>
+        <w:t xml:space="preserve">Dat wil ik bespreken met econoom Edin </w:t>
+      </w:r>
+      <w:proofErr w:type="spellStart"/>
+      <w:r>
+        <w:rPr>
+          <w:rFonts w:ascii="Civil Premium" w:hAnsi="Civil Premium"/>
+          <w:lang w:val="nl-NL"/>
+        </w:rPr>
+        <w:t>Mujagic</w:t>
+      </w:r>
+      <w:proofErr w:type="spellEnd"/>
+      <w:r>
+        <w:rPr>
+          <w:rFonts w:ascii="Civil Premium" w:hAnsi="Civil Premium"/>
+          <w:lang w:val="nl-NL"/>
+        </w:rPr>
+        <w:t xml:space="preserve"> wie voor verschillende instanties het </w:t>
+      </w:r>
+      <w:proofErr w:type="spellStart"/>
+      <w:r>
+        <w:rPr>
+          <w:rFonts w:ascii="Civil Premium" w:hAnsi="Civil Premium"/>
+          <w:lang w:val="nl-NL"/>
+        </w:rPr>
+        <w:t>Macroeconomische</w:t>
+      </w:r>
+      <w:proofErr w:type="spellEnd"/>
+      <w:r>
+        <w:rPr>
+          <w:rFonts w:ascii="Civil Premium" w:hAnsi="Civil Premium"/>
+          <w:lang w:val="nl-NL"/>
+        </w:rPr>
+        <w:t xml:space="preserve"> nieuws brengt.</w:t>
       </w:r>
     </w:p>
     <w:p>
@@ -515,7 +567,27 @@
           <w:bCs/>
           <w:lang w:val="nl-NL"/>
         </w:rPr>
-        <w:t xml:space="preserve"> (subthema)</w:t>
+        <w:t xml:space="preserve"> (</w:t>
+      </w:r>
+      <w:proofErr w:type="spellStart"/>
+      <w:r>
+        <w:rPr>
+          <w:rFonts w:ascii="Civil Premium" w:hAnsi="Civil Premium"/>
+          <w:b/>
+          <w:bCs/>
+          <w:lang w:val="nl-NL"/>
+        </w:rPr>
+        <w:t>subthema</w:t>
+      </w:r>
+      <w:proofErr w:type="spellEnd"/>
+      <w:r>
+        <w:rPr>
+          <w:rFonts w:ascii="Civil Premium" w:hAnsi="Civil Premium"/>
+          <w:b/>
+          <w:bCs/>
+          <w:lang w:val="nl-NL"/>
+        </w:rPr>
+        <w:t>)</w:t>
       </w:r>
     </w:p>
     <w:p>
@@ -578,7 +650,55 @@
           <w:rFonts w:ascii="Civil Premium" w:hAnsi="Civil Premium"/>
           <w:lang w:val="nl-NL"/>
         </w:rPr>
-        <w:t>Resultaat van beleid ECB en krimp- &amp; graaiflatie, deze punten hebben geleid tot de huidige situatie voor het afgelopen jaar. De prijzen van consumentengoederen daalt maar niet en er treden nu ook nieuwe economische fenomenen op zoals ‘graaiflatie’ en ‘krimpflatie’. Hoe kunnen we dit herkennen en hoe gaat dit in de toekomst eruit zien?</w:t>
+        <w:t xml:space="preserve">Resultaat van beleid ECB en krimp- &amp; </w:t>
+      </w:r>
+      <w:proofErr w:type="spellStart"/>
+      <w:r>
+        <w:rPr>
+          <w:rFonts w:ascii="Civil Premium" w:hAnsi="Civil Premium"/>
+          <w:lang w:val="nl-NL"/>
+        </w:rPr>
+        <w:t>graaiflatie</w:t>
+      </w:r>
+      <w:proofErr w:type="spellEnd"/>
+      <w:r>
+        <w:rPr>
+          <w:rFonts w:ascii="Civil Premium" w:hAnsi="Civil Premium"/>
+          <w:lang w:val="nl-NL"/>
+        </w:rPr>
+        <w:t>, deze punten hebben geleid tot de huidige situatie voor het afgelopen jaar. De prijzen van consumentengoederen daalt maar niet en er treden nu ook nieuwe economische fenomenen op zoals ‘</w:t>
+      </w:r>
+      <w:proofErr w:type="spellStart"/>
+      <w:r>
+        <w:rPr>
+          <w:rFonts w:ascii="Civil Premium" w:hAnsi="Civil Premium"/>
+          <w:lang w:val="nl-NL"/>
+        </w:rPr>
+        <w:t>graaiflatie</w:t>
+      </w:r>
+      <w:proofErr w:type="spellEnd"/>
+      <w:r>
+        <w:rPr>
+          <w:rFonts w:ascii="Civil Premium" w:hAnsi="Civil Premium"/>
+          <w:lang w:val="nl-NL"/>
+        </w:rPr>
+        <w:t>’ en ‘</w:t>
+      </w:r>
+      <w:proofErr w:type="spellStart"/>
+      <w:r>
+        <w:rPr>
+          <w:rFonts w:ascii="Civil Premium" w:hAnsi="Civil Premium"/>
+          <w:lang w:val="nl-NL"/>
+        </w:rPr>
+        <w:t>krimpflatie</w:t>
+      </w:r>
+      <w:proofErr w:type="spellEnd"/>
+      <w:r>
+        <w:rPr>
+          <w:rFonts w:ascii="Civil Premium" w:hAnsi="Civil Premium"/>
+          <w:lang w:val="nl-NL"/>
+        </w:rPr>
+        <w:t>’. Hoe kunnen we dit herkennen en hoe gaat dit in de toekomst eruit zien?</w:t>
       </w:r>
     </w:p>
     <w:p>
@@ -648,42 +768,74 @@
           <w:rFonts w:ascii="Civil Premium" w:hAnsi="Civil Premium"/>
           <w:lang w:val="nl-NL"/>
         </w:rPr>
-        <w:t xml:space="preserve">Na contact met de ECB word ik verwezen naar de meest recente uitspraken en notules van hun president Christine Lagarde. Mijn vraag of de ECB nog steeds voet bij stuk houd word indirect beantwoord met het volgende: hun huidige doelstelling is bekend gemaakt tijdens hun persconferentie van 26 November 2023, waarin besproken word in 2025 weer een rentestand te hebben van 2%. </w:t>
-      </w:r>
-    </w:p>
-    <w:p>
-      <w:pPr>
-        <w:rPr>
-          <w:rFonts w:ascii="Civil Premium" w:hAnsi="Civil Premium"/>
-          <w:b/>
-          <w:bCs/>
-          <w:lang w:val="nl-NL"/>
-        </w:rPr>
-      </w:pPr>
-    </w:p>
-    <w:p>
-      <w:pPr>
-        <w:rPr>
-          <w:rFonts w:ascii="Civil Premium" w:hAnsi="Civil Premium"/>
-          <w:b/>
-          <w:bCs/>
-          <w:lang w:val="nl-NL"/>
-        </w:rPr>
-      </w:pPr>
-    </w:p>
-    <w:p>
-      <w:pPr>
-        <w:rPr>
-          <w:rFonts w:ascii="Civil Premium" w:hAnsi="Civil Premium"/>
-          <w:lang w:val="nl-NL"/>
-        </w:rPr>
-      </w:pPr>
-      <w:r>
-        <w:rPr>
-          <w:rFonts w:ascii="Civil Premium" w:hAnsi="Civil Premium"/>
-          <w:lang w:val="nl-NL"/>
-        </w:rPr>
-        <w:t xml:space="preserve">Supermarktketens weigeren jammergenoeg mijn vragen over verandering qua prijs in de supermarkt, maar in reactie naar een </w:t>
+        <w:t xml:space="preserve">Na contact met de ECB word ik verwezen naar de meest recente uitspraken en </w:t>
+      </w:r>
+      <w:proofErr w:type="spellStart"/>
+      <w:r>
+        <w:rPr>
+          <w:rFonts w:ascii="Civil Premium" w:hAnsi="Civil Premium"/>
+          <w:lang w:val="nl-NL"/>
+        </w:rPr>
+        <w:t>notules</w:t>
+      </w:r>
+      <w:proofErr w:type="spellEnd"/>
+      <w:r>
+        <w:rPr>
+          <w:rFonts w:ascii="Civil Premium" w:hAnsi="Civil Premium"/>
+          <w:lang w:val="nl-NL"/>
+        </w:rPr>
+        <w:t xml:space="preserve"> van hun president Christine Lagarde. Mijn vraag of de ECB nog steeds voet bij stuk houd word indirect beantwoord met het volgende: hun huidige doelstelling is bekend gemaakt tijdens hun persconferentie van 26 November 2023, waarin besproken word in 2025 weer een rentestand te hebben van 2%. </w:t>
+      </w:r>
+    </w:p>
+    <w:p>
+      <w:pPr>
+        <w:rPr>
+          <w:rFonts w:ascii="Civil Premium" w:hAnsi="Civil Premium"/>
+          <w:b/>
+          <w:bCs/>
+          <w:lang w:val="nl-NL"/>
+        </w:rPr>
+      </w:pPr>
+    </w:p>
+    <w:p>
+      <w:pPr>
+        <w:rPr>
+          <w:rFonts w:ascii="Civil Premium" w:hAnsi="Civil Premium"/>
+          <w:b/>
+          <w:bCs/>
+          <w:lang w:val="nl-NL"/>
+        </w:rPr>
+      </w:pPr>
+    </w:p>
+    <w:p>
+      <w:pPr>
+        <w:rPr>
+          <w:rFonts w:ascii="Civil Premium" w:hAnsi="Civil Premium"/>
+          <w:lang w:val="nl-NL"/>
+        </w:rPr>
+      </w:pPr>
+      <w:r>
+        <w:rPr>
+          <w:rFonts w:ascii="Civil Premium" w:hAnsi="Civil Premium"/>
+          <w:lang w:val="nl-NL"/>
+        </w:rPr>
+        <w:t xml:space="preserve">Supermarktketens weigeren </w:t>
+      </w:r>
+      <w:proofErr w:type="spellStart"/>
+      <w:r>
+        <w:rPr>
+          <w:rFonts w:ascii="Civil Premium" w:hAnsi="Civil Premium"/>
+          <w:lang w:val="nl-NL"/>
+        </w:rPr>
+        <w:t>jammergenoeg</w:t>
+      </w:r>
+      <w:proofErr w:type="spellEnd"/>
+      <w:r>
+        <w:rPr>
+          <w:rFonts w:ascii="Civil Premium" w:hAnsi="Civil Premium"/>
+          <w:lang w:val="nl-NL"/>
+        </w:rPr>
+        <w:t xml:space="preserve"> mijn vragen over verandering qua prijs in de supermarkt, maar in reactie naar een </w:t>
       </w:r>
       <w:r>
         <w:rPr>
@@ -729,7 +881,23 @@
           <w:rFonts w:ascii="Civil Premium" w:hAnsi="Civil Premium"/>
           <w:lang w:val="nl-NL"/>
         </w:rPr>
-        <w:t>Initiatieven zoals foodwatch bestuderen deze producten en tonen zowel prijsstijgingen als inhoudsafnames</w:t>
+        <w:t xml:space="preserve">Initiatieven zoals </w:t>
+      </w:r>
+      <w:proofErr w:type="spellStart"/>
+      <w:r>
+        <w:rPr>
+          <w:rFonts w:ascii="Civil Premium" w:hAnsi="Civil Premium"/>
+          <w:lang w:val="nl-NL"/>
+        </w:rPr>
+        <w:t>foodwatch</w:t>
+      </w:r>
+      <w:proofErr w:type="spellEnd"/>
+      <w:r>
+        <w:rPr>
+          <w:rFonts w:ascii="Civil Premium" w:hAnsi="Civil Premium"/>
+          <w:lang w:val="nl-NL"/>
+        </w:rPr>
+        <w:t xml:space="preserve"> bestuderen deze producten en tonen zowel prijsstijgingen als inhoudsafnames</w:t>
       </w:r>
     </w:p>
     <w:sectPr>

</xml_diff>

<commit_message>
vault backup: 2023-11-29 00:25:14
</commit_message>
<xml_diff>
--- a/Vakken/Journalistieke en Redactionele Vaardigheden/Achtergrondverhaal/Achtergrond artikel.docx
+++ b/Vakken/Journalistieke en Redactionele Vaardigheden/Achtergrondverhaal/Achtergrond artikel.docx
@@ -283,30 +283,21 @@
           <w:rFonts w:ascii="Civil Premium" w:hAnsi="Civil Premium"/>
           <w:lang w:val="nl-NL"/>
         </w:rPr>
-        <w:t xml:space="preserve">. Wat is hier gebeurd? </w:t>
-      </w:r>
-    </w:p>
-    <w:p>
-      <w:pPr>
-        <w:rPr>
-          <w:rFonts w:ascii="Civil Premium" w:hAnsi="Civil Premium"/>
-          <w:lang w:val="nl-NL"/>
-        </w:rPr>
-      </w:pPr>
-    </w:p>
-    <w:p>
-      <w:pPr>
-        <w:rPr>
-          <w:rFonts w:ascii="Civil Premium" w:hAnsi="Civil Premium"/>
-          <w:lang w:val="nl-NL"/>
-        </w:rPr>
-      </w:pPr>
-      <w:r>
-        <w:rPr>
-          <w:rFonts w:ascii="Civil Premium" w:hAnsi="Civil Premium"/>
-          <w:lang w:val="nl-NL"/>
-        </w:rPr>
-        <w:t xml:space="preserve">Basisuitspraak: </w:t>
+        <w:t xml:space="preserve">. </w:t>
+      </w:r>
+      <w:r>
+        <w:rPr>
+          <w:rFonts w:ascii="Civil Premium" w:hAnsi="Civil Premium"/>
+          <w:lang w:val="nl-NL"/>
+        </w:rPr>
+        <w:t>De invloed en gevolgen van de keuzes die de Europese Centrale Bank maakt zijn gigantisch.</w:t>
+      </w:r>
+      <w:r>
+        <w:rPr>
+          <w:rFonts w:ascii="Civil Premium" w:hAnsi="Civil Premium"/>
+          <w:lang w:val="nl-NL"/>
+        </w:rPr>
+        <w:t xml:space="preserve"> </w:t>
       </w:r>
     </w:p>
     <w:p>
@@ -606,35 +597,35 @@
           <w:bCs/>
           <w:lang w:val="nl-NL"/>
         </w:rPr>
+        <w:t>Kernzin alinea 3</w:t>
+      </w:r>
+      <w:r>
+        <w:rPr>
+          <w:rFonts w:ascii="Civil Premium" w:hAnsi="Civil Premium"/>
+          <w:b/>
+          <w:bCs/>
+          <w:lang w:val="nl-NL"/>
+        </w:rPr>
+        <w:t xml:space="preserve"> (Supermarkt)</w:t>
+      </w:r>
+    </w:p>
+    <w:p>
+      <w:pPr>
+        <w:rPr>
+          <w:rFonts w:ascii="Civil Premium" w:hAnsi="Civil Premium"/>
+          <w:b/>
+          <w:bCs/>
+          <w:lang w:val="nl-NL"/>
+        </w:rPr>
+      </w:pPr>
+      <w:r>
+        <w:rPr>
+          <w:rFonts w:ascii="Civil Premium" w:hAnsi="Civil Premium"/>
+          <w:b/>
+          <w:bCs/>
+          <w:lang w:val="nl-NL"/>
+        </w:rPr>
         <w:lastRenderedPageBreak/>
-        <w:t>Kernzin alinea 3</w:t>
-      </w:r>
-      <w:r>
-        <w:rPr>
-          <w:rFonts w:ascii="Civil Premium" w:hAnsi="Civil Premium"/>
-          <w:b/>
-          <w:bCs/>
-          <w:lang w:val="nl-NL"/>
-        </w:rPr>
-        <w:t xml:space="preserve"> (Supermarkt)</w:t>
-      </w:r>
-    </w:p>
-    <w:p>
-      <w:pPr>
-        <w:rPr>
-          <w:rFonts w:ascii="Civil Premium" w:hAnsi="Civil Premium"/>
-          <w:b/>
-          <w:bCs/>
-          <w:lang w:val="nl-NL"/>
-        </w:rPr>
-      </w:pPr>
-      <w:r>
-        <w:rPr>
-          <w:rFonts w:ascii="Civil Premium" w:hAnsi="Civil Premium"/>
-          <w:b/>
-          <w:bCs/>
-          <w:lang w:val="nl-NL"/>
-        </w:rPr>
         <w:t>Rest alinea</w:t>
       </w:r>
     </w:p>

</xml_diff>

<commit_message>
vault backup: 2023-11-29 00:35:14
</commit_message>
<xml_diff>
--- a/Vakken/Journalistieke en Redactionele Vaardigheden/Achtergrondverhaal/Achtergrond artikel.docx
+++ b/Vakken/Journalistieke en Redactionele Vaardigheden/Achtergrondverhaal/Achtergrond artikel.docx
@@ -290,7 +290,28 @@
           <w:rFonts w:ascii="Civil Premium" w:hAnsi="Civil Premium"/>
           <w:lang w:val="nl-NL"/>
         </w:rPr>
-        <w:t>De invloed en gevolgen van de keuzes die de Europese Centrale Bank maakt zijn gigantisch.</w:t>
+        <w:t>Op d</w:t>
+      </w:r>
+      <w:r>
+        <w:rPr>
+          <w:rFonts w:ascii="Civil Premium" w:hAnsi="Civil Premium"/>
+          <w:lang w:val="nl-NL"/>
+        </w:rPr>
+        <w:t xml:space="preserve">e </w:t>
+      </w:r>
+      <w:r>
+        <w:rPr>
+          <w:rFonts w:ascii="Civil Premium" w:hAnsi="Civil Premium"/>
+          <w:lang w:val="nl-NL"/>
+        </w:rPr>
+        <w:t xml:space="preserve">veranderingen </w:t>
+      </w:r>
+      <w:r>
+        <w:rPr>
+          <w:rFonts w:ascii="Civil Premium" w:hAnsi="Civil Premium"/>
+          <w:lang w:val="nl-NL"/>
+        </w:rPr>
+        <w:t>van het Nederlandse prijspeil</w:t>
       </w:r>
       <w:r>
         <w:rPr>
@@ -299,6 +320,27 @@
         </w:rPr>
         <w:t xml:space="preserve"> </w:t>
       </w:r>
+      <w:r>
+        <w:rPr>
+          <w:rFonts w:ascii="Civil Premium" w:hAnsi="Civil Premium"/>
+          <w:lang w:val="nl-NL"/>
+        </w:rPr>
+        <w:t>heeft</w:t>
+      </w:r>
+      <w:r>
+        <w:rPr>
+          <w:rFonts w:ascii="Civil Premium" w:hAnsi="Civil Premium"/>
+          <w:lang w:val="nl-NL"/>
+        </w:rPr>
+        <w:t xml:space="preserve"> de </w:t>
+      </w:r>
+      <w:r>
+        <w:rPr>
+          <w:rFonts w:ascii="Civil Premium" w:hAnsi="Civil Premium"/>
+          <w:lang w:val="nl-NL"/>
+        </w:rPr>
+        <w:t>Europese Centrale Bank een gigantische invloed.</w:t>
+      </w:r>
     </w:p>
     <w:p>
       <w:pPr>
@@ -333,36 +375,16 @@
           <w:bCs/>
           <w:lang w:val="nl-NL"/>
         </w:rPr>
-        <w:t xml:space="preserve"> (</w:t>
-      </w:r>
-      <w:proofErr w:type="spellStart"/>
-      <w:r>
-        <w:rPr>
-          <w:rFonts w:ascii="Civil Premium" w:hAnsi="Civil Premium"/>
-          <w:b/>
-          <w:bCs/>
-          <w:lang w:val="nl-NL"/>
-        </w:rPr>
-        <w:t>subthema</w:t>
-      </w:r>
-      <w:proofErr w:type="spellEnd"/>
-      <w:r>
-        <w:rPr>
-          <w:rFonts w:ascii="Civil Premium" w:hAnsi="Civil Premium"/>
-          <w:b/>
-          <w:bCs/>
-          <w:lang w:val="nl-NL"/>
-        </w:rPr>
-        <w:t>)</w:t>
-      </w:r>
-      <w:r>
-        <w:rPr>
-          <w:rFonts w:ascii="Civil Premium" w:hAnsi="Civil Premium"/>
-          <w:b/>
-          <w:bCs/>
-          <w:lang w:val="nl-NL"/>
-        </w:rPr>
-        <w:t xml:space="preserve"> (ECB)</w:t>
+        <w:t xml:space="preserve"> </w:t>
+      </w:r>
+      <w:r>
+        <w:rPr>
+          <w:rFonts w:ascii="Civil Premium" w:hAnsi="Civil Premium"/>
+          <w:b/>
+          <w:bCs/>
+          <w:lang w:val="nl-NL"/>
+        </w:rPr>
+        <w:t>(ECB)</w:t>
       </w:r>
     </w:p>
     <w:p>
@@ -388,6 +410,63 @@
       <w:pPr>
         <w:rPr>
           <w:rFonts w:ascii="Civil Premium" w:hAnsi="Civil Premium"/>
+          <w:lang w:val="nl-NL"/>
+        </w:rPr>
+      </w:pPr>
+      <w:r>
+        <w:rPr>
+          <w:rFonts w:ascii="Civil Premium" w:hAnsi="Civil Premium"/>
+          <w:lang w:val="nl-NL"/>
+        </w:rPr>
+        <w:t xml:space="preserve">De ECB heeft </w:t>
+      </w:r>
+      <w:r>
+        <w:rPr>
+          <w:rFonts w:ascii="Civil Premium" w:hAnsi="Civil Premium"/>
+          <w:lang w:val="nl-NL"/>
+        </w:rPr>
+        <w:t xml:space="preserve">hun </w:t>
+      </w:r>
+      <w:r>
+        <w:rPr>
+          <w:rFonts w:ascii="Civil Premium" w:hAnsi="Civil Premium"/>
+          <w:lang w:val="nl-NL"/>
+        </w:rPr>
+        <w:t>fundamente</w:t>
+      </w:r>
+      <w:r>
+        <w:rPr>
+          <w:rFonts w:ascii="Civil Premium" w:hAnsi="Civil Premium"/>
+          <w:lang w:val="nl-NL"/>
+        </w:rPr>
+        <w:t>le taak om rente te verhogen</w:t>
+      </w:r>
+      <w:r>
+        <w:rPr>
+          <w:rFonts w:ascii="Civil Premium" w:hAnsi="Civil Premium"/>
+          <w:lang w:val="nl-NL"/>
+        </w:rPr>
+        <w:t xml:space="preserve"> te laat uitgevoerd</w:t>
+      </w:r>
+      <w:r>
+        <w:rPr>
+          <w:rFonts w:ascii="Civil Premium" w:hAnsi="Civil Premium"/>
+          <w:lang w:val="nl-NL"/>
+        </w:rPr>
+        <w:t>, met als gevolg de huidige hoge inflatie</w:t>
+      </w:r>
+      <w:r>
+        <w:rPr>
+          <w:rFonts w:ascii="Civil Premium" w:hAnsi="Civil Premium"/>
+          <w:lang w:val="nl-NL"/>
+        </w:rPr>
+        <w:t>.</w:t>
+      </w:r>
+    </w:p>
+    <w:p>
+      <w:pPr>
+        <w:rPr>
+          <w:rFonts w:ascii="Civil Premium" w:hAnsi="Civil Premium"/>
           <w:b/>
           <w:bCs/>
           <w:lang w:val="nl-NL"/>
@@ -415,7 +494,7 @@
           <w:rFonts w:ascii="Civil Premium" w:hAnsi="Civil Premium"/>
           <w:lang w:val="nl-NL"/>
         </w:rPr>
-        <w:t xml:space="preserve">Hoe is dit gebeurd? De Europese unie kwam in 2019 tijdens een periode van “gratis geld” en Blitzkrieg bedrijven als UBER, voor een enorme shock. De corona pandemie heeft dramatische gevolgen voor de gehele wereldeconomie. Wat zijn precies hiervan de gevolgen en hoe heeft de ECB hierop gereageerd? </w:t>
+        <w:t xml:space="preserve">De Europese unie kwam in 2019 tijdens een periode van “gratis geld” en Blitzkrieg bedrijven als UBER, voor een enorme shock. De corona pandemie heeft dramatische gevolgen voor de gehele wereldeconomie. Wat zijn precies hiervan de gevolgen en hoe heeft de ECB hierop gereageerd? </w:t>
       </w:r>
     </w:p>
     <w:p>
@@ -445,33 +524,15 @@
           <w:rFonts w:ascii="Civil Premium" w:hAnsi="Civil Premium"/>
           <w:lang w:val="nl-NL"/>
         </w:rPr>
-        <w:t xml:space="preserve">Dat wil ik bespreken met econoom Edin </w:t>
-      </w:r>
-      <w:proofErr w:type="spellStart"/>
-      <w:r>
-        <w:rPr>
-          <w:rFonts w:ascii="Civil Premium" w:hAnsi="Civil Premium"/>
-          <w:lang w:val="nl-NL"/>
-        </w:rPr>
-        <w:t>Mujagic</w:t>
-      </w:r>
-      <w:proofErr w:type="spellEnd"/>
-      <w:r>
-        <w:rPr>
-          <w:rFonts w:ascii="Civil Premium" w:hAnsi="Civil Premium"/>
-          <w:lang w:val="nl-NL"/>
-        </w:rPr>
-        <w:t xml:space="preserve"> wie voor verschillende instanties het </w:t>
-      </w:r>
-      <w:proofErr w:type="spellStart"/>
-      <w:r>
-        <w:rPr>
-          <w:rFonts w:ascii="Civil Premium" w:hAnsi="Civil Premium"/>
-          <w:lang w:val="nl-NL"/>
-        </w:rPr>
-        <w:t>Macroeconomische</w:t>
-      </w:r>
-      <w:proofErr w:type="spellEnd"/>
+        <w:t xml:space="preserve">Dat wil ik bespreken met econoom Edin Mujagic wie voor verschillende instanties het </w:t>
+      </w:r>
+      <w:r>
+        <w:rPr>
+          <w:rFonts w:ascii="Civil Premium" w:hAnsi="Civil Premium"/>
+          <w:lang w:val="nl-NL"/>
+        </w:rPr>
+        <w:t>Macro-economische</w:t>
+      </w:r>
       <w:r>
         <w:rPr>
           <w:rFonts w:ascii="Civil Premium" w:hAnsi="Civil Premium"/>
@@ -549,6 +610,7 @@
           <w:bCs/>
           <w:lang w:val="nl-NL"/>
         </w:rPr>
+        <w:lastRenderedPageBreak/>
         <w:t>Alinea 3:</w:t>
       </w:r>
       <w:r>
@@ -558,27 +620,7 @@
           <w:bCs/>
           <w:lang w:val="nl-NL"/>
         </w:rPr>
-        <w:t xml:space="preserve"> (</w:t>
-      </w:r>
-      <w:proofErr w:type="spellStart"/>
-      <w:r>
-        <w:rPr>
-          <w:rFonts w:ascii="Civil Premium" w:hAnsi="Civil Premium"/>
-          <w:b/>
-          <w:bCs/>
-          <w:lang w:val="nl-NL"/>
-        </w:rPr>
-        <w:t>subthema</w:t>
-      </w:r>
-      <w:proofErr w:type="spellEnd"/>
-      <w:r>
-        <w:rPr>
-          <w:rFonts w:ascii="Civil Premium" w:hAnsi="Civil Premium"/>
-          <w:b/>
-          <w:bCs/>
-          <w:lang w:val="nl-NL"/>
-        </w:rPr>
-        <w:t>)</w:t>
+        <w:t xml:space="preserve"> (subthema)</w:t>
       </w:r>
     </w:p>
     <w:p>
@@ -625,7 +667,44 @@
           <w:bCs/>
           <w:lang w:val="nl-NL"/>
         </w:rPr>
-        <w:lastRenderedPageBreak/>
+        <w:t>Hoge winsten bij supermarkt.</w:t>
+      </w:r>
+    </w:p>
+    <w:p>
+      <w:pPr>
+        <w:rPr>
+          <w:rFonts w:ascii="Civil Premium" w:hAnsi="Civil Premium"/>
+          <w:b/>
+          <w:bCs/>
+          <w:lang w:val="nl-NL"/>
+        </w:rPr>
+      </w:pPr>
+      <w:r>
+        <w:rPr>
+          <w:rFonts w:ascii="Civil Premium" w:hAnsi="Civil Premium"/>
+          <w:b/>
+          <w:bCs/>
+          <w:lang w:val="nl-NL"/>
+        </w:rPr>
+        <w:t>Consument de sjaak door krimpflatie</w:t>
+      </w:r>
+    </w:p>
+    <w:p>
+      <w:pPr>
+        <w:rPr>
+          <w:rFonts w:ascii="Civil Premium" w:hAnsi="Civil Premium"/>
+          <w:b/>
+          <w:bCs/>
+          <w:lang w:val="nl-NL"/>
+        </w:rPr>
+      </w:pPr>
+      <w:r>
+        <w:rPr>
+          <w:rFonts w:ascii="Civil Premium" w:hAnsi="Civil Premium"/>
+          <w:b/>
+          <w:bCs/>
+          <w:lang w:val="nl-NL"/>
+        </w:rPr>
         <w:t>Rest alinea</w:t>
       </w:r>
     </w:p>
@@ -641,55 +720,7 @@
           <w:rFonts w:ascii="Civil Premium" w:hAnsi="Civil Premium"/>
           <w:lang w:val="nl-NL"/>
         </w:rPr>
-        <w:t xml:space="preserve">Resultaat van beleid ECB en krimp- &amp; </w:t>
-      </w:r>
-      <w:proofErr w:type="spellStart"/>
-      <w:r>
-        <w:rPr>
-          <w:rFonts w:ascii="Civil Premium" w:hAnsi="Civil Premium"/>
-          <w:lang w:val="nl-NL"/>
-        </w:rPr>
-        <w:t>graaiflatie</w:t>
-      </w:r>
-      <w:proofErr w:type="spellEnd"/>
-      <w:r>
-        <w:rPr>
-          <w:rFonts w:ascii="Civil Premium" w:hAnsi="Civil Premium"/>
-          <w:lang w:val="nl-NL"/>
-        </w:rPr>
-        <w:t>, deze punten hebben geleid tot de huidige situatie voor het afgelopen jaar. De prijzen van consumentengoederen daalt maar niet en er treden nu ook nieuwe economische fenomenen op zoals ‘</w:t>
-      </w:r>
-      <w:proofErr w:type="spellStart"/>
-      <w:r>
-        <w:rPr>
-          <w:rFonts w:ascii="Civil Premium" w:hAnsi="Civil Premium"/>
-          <w:lang w:val="nl-NL"/>
-        </w:rPr>
-        <w:t>graaiflatie</w:t>
-      </w:r>
-      <w:proofErr w:type="spellEnd"/>
-      <w:r>
-        <w:rPr>
-          <w:rFonts w:ascii="Civil Premium" w:hAnsi="Civil Premium"/>
-          <w:lang w:val="nl-NL"/>
-        </w:rPr>
-        <w:t>’ en ‘</w:t>
-      </w:r>
-      <w:proofErr w:type="spellStart"/>
-      <w:r>
-        <w:rPr>
-          <w:rFonts w:ascii="Civil Premium" w:hAnsi="Civil Premium"/>
-          <w:lang w:val="nl-NL"/>
-        </w:rPr>
-        <w:t>krimpflatie</w:t>
-      </w:r>
-      <w:proofErr w:type="spellEnd"/>
-      <w:r>
-        <w:rPr>
-          <w:rFonts w:ascii="Civil Premium" w:hAnsi="Civil Premium"/>
-          <w:lang w:val="nl-NL"/>
-        </w:rPr>
-        <w:t>’. Hoe kunnen we dit herkennen en hoe gaat dit in de toekomst eruit zien?</w:t>
+        <w:t>Resultaat van beleid ECB en krimp- &amp; graaiflatie, deze punten hebben geleid tot de huidige situatie voor het afgelopen jaar. De prijzen van consumentengoederen daalt maar niet en er treden nu ook nieuwe economische fenomenen op zoals ‘graaiflatie’ en ‘krimpflatie’. Hoe kunnen we dit herkennen en hoe gaat dit in de toekomst eruit zien?</w:t>
       </w:r>
     </w:p>
     <w:p>
@@ -759,74 +790,42 @@
           <w:rFonts w:ascii="Civil Premium" w:hAnsi="Civil Premium"/>
           <w:lang w:val="nl-NL"/>
         </w:rPr>
-        <w:t xml:space="preserve">Na contact met de ECB word ik verwezen naar de meest recente uitspraken en </w:t>
-      </w:r>
-      <w:proofErr w:type="spellStart"/>
-      <w:r>
-        <w:rPr>
-          <w:rFonts w:ascii="Civil Premium" w:hAnsi="Civil Premium"/>
-          <w:lang w:val="nl-NL"/>
-        </w:rPr>
-        <w:t>notules</w:t>
-      </w:r>
-      <w:proofErr w:type="spellEnd"/>
-      <w:r>
-        <w:rPr>
-          <w:rFonts w:ascii="Civil Premium" w:hAnsi="Civil Premium"/>
-          <w:lang w:val="nl-NL"/>
-        </w:rPr>
-        <w:t xml:space="preserve"> van hun president Christine Lagarde. Mijn vraag of de ECB nog steeds voet bij stuk houd word indirect beantwoord met het volgende: hun huidige doelstelling is bekend gemaakt tijdens hun persconferentie van 26 November 2023, waarin besproken word in 2025 weer een rentestand te hebben van 2%. </w:t>
-      </w:r>
-    </w:p>
-    <w:p>
-      <w:pPr>
-        <w:rPr>
-          <w:rFonts w:ascii="Civil Premium" w:hAnsi="Civil Premium"/>
-          <w:b/>
-          <w:bCs/>
-          <w:lang w:val="nl-NL"/>
-        </w:rPr>
-      </w:pPr>
-    </w:p>
-    <w:p>
-      <w:pPr>
-        <w:rPr>
-          <w:rFonts w:ascii="Civil Premium" w:hAnsi="Civil Premium"/>
-          <w:b/>
-          <w:bCs/>
-          <w:lang w:val="nl-NL"/>
-        </w:rPr>
-      </w:pPr>
-    </w:p>
-    <w:p>
-      <w:pPr>
-        <w:rPr>
-          <w:rFonts w:ascii="Civil Premium" w:hAnsi="Civil Premium"/>
-          <w:lang w:val="nl-NL"/>
-        </w:rPr>
-      </w:pPr>
-      <w:r>
-        <w:rPr>
-          <w:rFonts w:ascii="Civil Premium" w:hAnsi="Civil Premium"/>
-          <w:lang w:val="nl-NL"/>
-        </w:rPr>
-        <w:t xml:space="preserve">Supermarktketens weigeren </w:t>
-      </w:r>
-      <w:proofErr w:type="spellStart"/>
-      <w:r>
-        <w:rPr>
-          <w:rFonts w:ascii="Civil Premium" w:hAnsi="Civil Premium"/>
-          <w:lang w:val="nl-NL"/>
-        </w:rPr>
-        <w:t>jammergenoeg</w:t>
-      </w:r>
-      <w:proofErr w:type="spellEnd"/>
-      <w:r>
-        <w:rPr>
-          <w:rFonts w:ascii="Civil Premium" w:hAnsi="Civil Premium"/>
-          <w:lang w:val="nl-NL"/>
-        </w:rPr>
-        <w:t xml:space="preserve"> mijn vragen over verandering qua prijs in de supermarkt, maar in reactie naar een </w:t>
+        <w:t xml:space="preserve">Na contact met de ECB word ik verwezen naar de meest recente uitspraken en notules van hun president Christine Lagarde. Mijn vraag of de ECB nog steeds voet bij stuk houd word indirect beantwoord met het volgende: hun huidige doelstelling is bekend gemaakt tijdens hun persconferentie van 26 November 2023, waarin besproken word in 2025 weer een rentestand te hebben van 2%. </w:t>
+      </w:r>
+    </w:p>
+    <w:p>
+      <w:pPr>
+        <w:rPr>
+          <w:rFonts w:ascii="Civil Premium" w:hAnsi="Civil Premium"/>
+          <w:b/>
+          <w:bCs/>
+          <w:lang w:val="nl-NL"/>
+        </w:rPr>
+      </w:pPr>
+    </w:p>
+    <w:p>
+      <w:pPr>
+        <w:rPr>
+          <w:rFonts w:ascii="Civil Premium" w:hAnsi="Civil Premium"/>
+          <w:b/>
+          <w:bCs/>
+          <w:lang w:val="nl-NL"/>
+        </w:rPr>
+      </w:pPr>
+    </w:p>
+    <w:p>
+      <w:pPr>
+        <w:rPr>
+          <w:rFonts w:ascii="Civil Premium" w:hAnsi="Civil Premium"/>
+          <w:lang w:val="nl-NL"/>
+        </w:rPr>
+      </w:pPr>
+      <w:r>
+        <w:rPr>
+          <w:rFonts w:ascii="Civil Premium" w:hAnsi="Civil Premium"/>
+          <w:lang w:val="nl-NL"/>
+        </w:rPr>
+        <w:t xml:space="preserve">Supermarktketens weigeren jammergenoeg mijn vragen over verandering qua prijs in de supermarkt, maar in reactie naar een </w:t>
       </w:r>
       <w:r>
         <w:rPr>
@@ -872,23 +871,7 @@
           <w:rFonts w:ascii="Civil Premium" w:hAnsi="Civil Premium"/>
           <w:lang w:val="nl-NL"/>
         </w:rPr>
-        <w:t xml:space="preserve">Initiatieven zoals </w:t>
-      </w:r>
-      <w:proofErr w:type="spellStart"/>
-      <w:r>
-        <w:rPr>
-          <w:rFonts w:ascii="Civil Premium" w:hAnsi="Civil Premium"/>
-          <w:lang w:val="nl-NL"/>
-        </w:rPr>
-        <w:t>foodwatch</w:t>
-      </w:r>
-      <w:proofErr w:type="spellEnd"/>
-      <w:r>
-        <w:rPr>
-          <w:rFonts w:ascii="Civil Premium" w:hAnsi="Civil Premium"/>
-          <w:lang w:val="nl-NL"/>
-        </w:rPr>
-        <w:t xml:space="preserve"> bestuderen deze producten en tonen zowel prijsstijgingen als inhoudsafnames</w:t>
+        <w:t>Initiatieven zoals foodwatch bestuderen deze producten en tonen zowel prijsstijgingen als inhoudsafnames</w:t>
       </w:r>
     </w:p>
     <w:sectPr>

</xml_diff>

<commit_message>
vault backup: 2023-11-29 00:45:43
</commit_message>
<xml_diff>
--- a/Vakken/Journalistieke en Redactionele Vaardigheden/Achtergrondverhaal/Achtergrond artikel.docx
+++ b/Vakken/Journalistieke en Redactionele Vaardigheden/Achtergrondverhaal/Achtergrond artikel.docx
@@ -494,7 +494,113 @@
           <w:rFonts w:ascii="Civil Premium" w:hAnsi="Civil Premium"/>
           <w:lang w:val="nl-NL"/>
         </w:rPr>
-        <w:t xml:space="preserve">De Europese unie kwam in 2019 tijdens een periode van “gratis geld” en Blitzkrieg bedrijven als UBER, voor een enorme shock. De corona pandemie heeft dramatische gevolgen voor de gehele wereldeconomie. Wat zijn precies hiervan de gevolgen en hoe heeft de ECB hierop gereageerd? </w:t>
+        <w:t xml:space="preserve">De rentestanden die </w:t>
+      </w:r>
+      <w:r>
+        <w:rPr>
+          <w:rFonts w:ascii="Civil Premium" w:hAnsi="Civil Premium"/>
+          <w:lang w:val="nl-NL"/>
+        </w:rPr>
+        <w:t xml:space="preserve">de </w:t>
+      </w:r>
+      <w:r>
+        <w:rPr>
+          <w:rFonts w:ascii="Civil Premium" w:hAnsi="Civil Premium"/>
+          <w:lang w:val="nl-NL"/>
+        </w:rPr>
+        <w:t>centrale banken</w:t>
+      </w:r>
+      <w:r>
+        <w:rPr>
+          <w:rFonts w:ascii="Civil Premium" w:hAnsi="Civil Premium"/>
+          <w:lang w:val="nl-NL"/>
+        </w:rPr>
+        <w:t xml:space="preserve"> bepalen</w:t>
+      </w:r>
+      <w:r>
+        <w:rPr>
+          <w:rFonts w:ascii="Civil Premium" w:hAnsi="Civil Premium"/>
+          <w:lang w:val="nl-NL"/>
+        </w:rPr>
+        <w:t xml:space="preserve"> creëren een economisch tijdperk</w:t>
+      </w:r>
+      <w:r>
+        <w:rPr>
+          <w:rFonts w:ascii="Civil Premium" w:hAnsi="Civil Premium"/>
+          <w:lang w:val="nl-NL"/>
+        </w:rPr>
+        <w:t>.</w:t>
+      </w:r>
+      <w:r>
+        <w:rPr>
+          <w:rFonts w:ascii="Civil Premium" w:hAnsi="Civil Premium"/>
+          <w:lang w:val="nl-NL"/>
+        </w:rPr>
+        <w:t xml:space="preserve"> </w:t>
+      </w:r>
+      <w:r>
+        <w:rPr>
+          <w:rFonts w:ascii="Civil Premium" w:hAnsi="Civil Premium"/>
+          <w:lang w:val="nl-NL"/>
+        </w:rPr>
+        <w:t>I</w:t>
+      </w:r>
+      <w:r>
+        <w:rPr>
+          <w:rFonts w:ascii="Civil Premium" w:hAnsi="Civil Premium"/>
+          <w:lang w:val="nl-NL"/>
+        </w:rPr>
+        <w:t xml:space="preserve">n een tijd met </w:t>
+      </w:r>
+      <w:r>
+        <w:rPr>
+          <w:rFonts w:ascii="Civil Premium" w:hAnsi="Civil Premium"/>
+          <w:lang w:val="nl-NL"/>
+        </w:rPr>
+        <w:t>lage of hoge rentes verschilt het hoe fundamenteel naar een betaalmiddel gekeken word.</w:t>
+      </w:r>
+    </w:p>
+    <w:p>
+      <w:pPr>
+        <w:rPr>
+          <w:rFonts w:ascii="Civil Premium" w:hAnsi="Civil Premium"/>
+          <w:lang w:val="nl-NL"/>
+        </w:rPr>
+      </w:pPr>
+      <w:r>
+        <w:rPr>
+          <w:rFonts w:ascii="Civil Premium" w:hAnsi="Civil Premium"/>
+          <w:lang w:val="nl-NL"/>
+        </w:rPr>
+        <w:t xml:space="preserve">De Europese unie kwam in 2019 </w:t>
+      </w:r>
+      <w:r>
+        <w:rPr>
+          <w:rFonts w:ascii="Civil Premium" w:hAnsi="Civil Premium"/>
+          <w:lang w:val="nl-NL"/>
+        </w:rPr>
+        <w:t>na</w:t>
+      </w:r>
+      <w:r>
+        <w:rPr>
+          <w:rFonts w:ascii="Civil Premium" w:hAnsi="Civil Premium"/>
+          <w:lang w:val="nl-NL"/>
+        </w:rPr>
+        <w:t xml:space="preserve"> een </w:t>
+      </w:r>
+      <w:r>
+        <w:rPr>
+          <w:rFonts w:ascii="Civil Premium" w:hAnsi="Civil Premium"/>
+          <w:lang w:val="nl-NL"/>
+        </w:rPr>
+        <w:t xml:space="preserve">lange </w:t>
+      </w:r>
+      <w:r>
+        <w:rPr>
+          <w:rFonts w:ascii="Civil Premium" w:hAnsi="Civil Premium"/>
+          <w:lang w:val="nl-NL"/>
+        </w:rPr>
+        <w:t xml:space="preserve">periode van “gratis geld” en Blitzkrieg bedrijven als UBER, voor een enorme shock. De corona pandemie heeft dramatische gevolgen voor de gehele wereldeconomie. Wat zijn precies hiervan de gevolgen en hoe heeft de ECB hierop gereageerd? </w:t>
       </w:r>
     </w:p>
     <w:p>
@@ -583,6 +689,7 @@
           <w:rFonts w:ascii="Civil Premium" w:hAnsi="Civil Premium"/>
           <w:lang w:val="nl-NL"/>
         </w:rPr>
+        <w:lastRenderedPageBreak/>
         <w:t>Dit wil ik bespreken met een woordvoerder van de ECB, die mij hopelijk hun beeld kan laten zien. Hoe is deze keuze gemaakt, hoe bepaalde ze het aantal, vinden ze zelf dat dit op de best mogelijke manier is aangepakt?</w:t>
       </w:r>
     </w:p>
@@ -610,7 +717,6 @@
           <w:bCs/>
           <w:lang w:val="nl-NL"/>
         </w:rPr>
-        <w:lastRenderedPageBreak/>
         <w:t>Alinea 3:</w:t>
       </w:r>
       <w:r>

</xml_diff>

<commit_message>
vault backup: 2023-11-29 00:55:43
</commit_message>
<xml_diff>
--- a/Vakken/Journalistieke en Redactionele Vaardigheden/Achtergrondverhaal/Achtergrond artikel.docx
+++ b/Vakken/Journalistieke en Redactionele Vaardigheden/Achtergrondverhaal/Achtergrond artikel.docx
@@ -522,6 +522,13 @@
           <w:rFonts w:ascii="Civil Premium" w:hAnsi="Civil Premium"/>
           <w:lang w:val="nl-NL"/>
         </w:rPr>
+        <w:t>,</w:t>
+      </w:r>
+      <w:r>
+        <w:rPr>
+          <w:rFonts w:ascii="Civil Premium" w:hAnsi="Civil Premium"/>
+          <w:lang w:val="nl-NL"/>
+        </w:rPr>
         <w:t xml:space="preserve"> creëren een economisch tijdperk</w:t>
       </w:r>
       <w:r>
@@ -559,20 +566,61 @@
         </w:rPr>
         <w:t>lage of hoge rentes verschilt het hoe fundamenteel naar een betaalmiddel gekeken word.</w:t>
       </w:r>
-    </w:p>
-    <w:p>
-      <w:pPr>
-        <w:rPr>
-          <w:rFonts w:ascii="Civil Premium" w:hAnsi="Civil Premium"/>
-          <w:lang w:val="nl-NL"/>
-        </w:rPr>
-      </w:pPr>
-      <w:r>
-        <w:rPr>
-          <w:rFonts w:ascii="Civil Premium" w:hAnsi="Civil Premium"/>
-          <w:lang w:val="nl-NL"/>
-        </w:rPr>
-        <w:t xml:space="preserve">De Europese unie kwam in 2019 </w:t>
+      <w:r>
+        <w:rPr>
+          <w:rFonts w:ascii="Civil Premium" w:hAnsi="Civil Premium"/>
+          <w:lang w:val="nl-NL"/>
+        </w:rPr>
+        <w:t xml:space="preserve"> Het vorige economische tijdperk met ongekende lage rentestanden (rond de 0%) word gekenmerkt door de consumenten en producenten die minder spaarde en meer uitgaven. Ook ontpopte er allerlei </w:t>
+      </w:r>
+      <w:r>
+        <w:rPr>
+          <w:rFonts w:ascii="Civil Premium" w:hAnsi="Civil Premium"/>
+          <w:lang w:val="nl-NL"/>
+        </w:rPr>
+        <w:t xml:space="preserve">Blitzkrieg bedrijven </w:t>
+      </w:r>
+      <w:r>
+        <w:rPr>
+          <w:rFonts w:ascii="Civil Premium" w:hAnsi="Civil Premium"/>
+          <w:lang w:val="nl-NL"/>
+        </w:rPr>
+        <w:t>zo</w:t>
+      </w:r>
+      <w:r>
+        <w:rPr>
+          <w:rFonts w:ascii="Civil Premium" w:hAnsi="Civil Premium"/>
+          <w:lang w:val="nl-NL"/>
+        </w:rPr>
+        <w:t>als UBER</w:t>
+      </w:r>
+      <w:r>
+        <w:rPr>
+          <w:rFonts w:ascii="Civil Premium" w:hAnsi="Civil Premium"/>
+          <w:lang w:val="nl-NL"/>
+        </w:rPr>
+        <w:t xml:space="preserve"> die gebruik maakte van deze gratis leningen, zonder echt winst te maken.</w:t>
+      </w:r>
+      <w:r>
+        <w:rPr>
+          <w:rFonts w:ascii="Civil Premium" w:hAnsi="Civil Premium"/>
+          <w:lang w:val="nl-NL"/>
+        </w:rPr>
+        <w:t xml:space="preserve"> </w:t>
+      </w:r>
+      <w:r>
+        <w:rPr>
+          <w:rFonts w:ascii="Civil Premium" w:hAnsi="Civil Premium"/>
+          <w:lang w:val="nl-NL"/>
+        </w:rPr>
+        <w:t>In 2019 kwam d</w:t>
+      </w:r>
+      <w:r>
+        <w:rPr>
+          <w:rFonts w:ascii="Civil Premium" w:hAnsi="Civil Premium"/>
+          <w:lang w:val="nl-NL"/>
+        </w:rPr>
+        <w:t xml:space="preserve">e Europese unie </w:t>
       </w:r>
       <w:r>
         <w:rPr>
@@ -600,98 +648,203 @@
           <w:rFonts w:ascii="Civil Premium" w:hAnsi="Civil Premium"/>
           <w:lang w:val="nl-NL"/>
         </w:rPr>
-        <w:t xml:space="preserve">periode van “gratis geld” en Blitzkrieg bedrijven als UBER, voor een enorme shock. De corona pandemie heeft dramatische gevolgen voor de gehele wereldeconomie. Wat zijn precies hiervan de gevolgen en hoe heeft de ECB hierop gereageerd? </w:t>
-      </w:r>
-    </w:p>
-    <w:p>
-      <w:pPr>
-        <w:rPr>
-          <w:rFonts w:ascii="Civil Premium" w:hAnsi="Civil Premium"/>
-          <w:lang w:val="nl-NL"/>
-        </w:rPr>
-      </w:pPr>
-      <w:r>
-        <w:rPr>
-          <w:rFonts w:ascii="Civil Premium" w:hAnsi="Civil Premium"/>
-          <w:lang w:val="nl-NL"/>
-        </w:rPr>
-        <w:t xml:space="preserve">Klap op de vuurpijl was de Oorlog op ons continent. </w:t>
-      </w:r>
-    </w:p>
-    <w:p>
-      <w:pPr>
-        <w:rPr>
-          <w:rFonts w:ascii="Civil Premium" w:hAnsi="Civil Premium"/>
-          <w:lang w:val="nl-NL"/>
-        </w:rPr>
-      </w:pPr>
-      <w:r>
-        <w:rPr>
-          <w:rFonts w:ascii="Civil Premium" w:hAnsi="Civil Premium"/>
-          <w:lang w:val="nl-NL"/>
-        </w:rPr>
-        <w:t xml:space="preserve">Dat wil ik bespreken met econoom Edin Mujagic wie voor verschillende instanties het </w:t>
-      </w:r>
-      <w:r>
-        <w:rPr>
-          <w:rFonts w:ascii="Civil Premium" w:hAnsi="Civil Premium"/>
-          <w:lang w:val="nl-NL"/>
-        </w:rPr>
-        <w:t>Macro-economische</w:t>
-      </w:r>
-      <w:r>
-        <w:rPr>
-          <w:rFonts w:ascii="Civil Premium" w:hAnsi="Civil Premium"/>
-          <w:lang w:val="nl-NL"/>
-        </w:rPr>
-        <w:t xml:space="preserve"> nieuws brengt.</w:t>
-      </w:r>
-    </w:p>
-    <w:p>
-      <w:pPr>
-        <w:rPr>
-          <w:rFonts w:ascii="Civil Premium" w:hAnsi="Civil Premium"/>
-          <w:lang w:val="nl-NL"/>
-        </w:rPr>
-      </w:pPr>
-      <w:r>
-        <w:rPr>
-          <w:rFonts w:ascii="Civil Premium" w:hAnsi="Civil Premium"/>
-          <w:lang w:val="nl-NL"/>
-        </w:rPr>
-        <w:t>Ook Schriftelijke bronnen zoals cijfers van ECB en CBS gebruiken om aan te tonen wat in 2019 is veranderd door de pandemie (bijv. Banen, spaargeld, geld printen?)</w:t>
-      </w:r>
-    </w:p>
-    <w:p>
-      <w:pPr>
-        <w:rPr>
-          <w:rFonts w:ascii="Civil Premium" w:hAnsi="Civil Premium"/>
-          <w:lang w:val="nl-NL"/>
-        </w:rPr>
-      </w:pPr>
-      <w:r>
-        <w:rPr>
-          <w:rFonts w:ascii="Civil Premium" w:hAnsi="Civil Premium"/>
-          <w:lang w:val="nl-NL"/>
-        </w:rPr>
-        <w:t>Wat heeft de ECB toen gedaan? De ECB heeft hierop gereageerd door in enorme aantallen Eurobiljetten te printen. En hierbij de Europese economie te steunen die bezig waren met massale stimulus pakketten om stilstaande economieën te stutten.</w:t>
-      </w:r>
-    </w:p>
-    <w:p>
-      <w:pPr>
-        <w:rPr>
-          <w:rFonts w:ascii="Civil Premium" w:hAnsi="Civil Premium"/>
-          <w:lang w:val="nl-NL"/>
-        </w:rPr>
-      </w:pPr>
+        <w:t>periode van “gratis geld</w:t>
+      </w:r>
+      <w:r>
+        <w:rPr>
+          <w:rFonts w:ascii="Civil Premium" w:hAnsi="Civil Premium"/>
+          <w:lang w:val="nl-NL"/>
+        </w:rPr>
+        <w:t xml:space="preserve">” </w:t>
+      </w:r>
+      <w:r>
+        <w:rPr>
+          <w:rFonts w:ascii="Civil Premium" w:hAnsi="Civil Premium"/>
+          <w:lang w:val="nl-NL"/>
+        </w:rPr>
+        <w:t>voor een enorme shock</w:t>
+      </w:r>
+      <w:r>
+        <w:rPr>
+          <w:rFonts w:ascii="Civil Premium" w:hAnsi="Civil Premium"/>
+          <w:lang w:val="nl-NL"/>
+        </w:rPr>
+        <w:t>:</w:t>
+      </w:r>
+      <w:r>
+        <w:rPr>
+          <w:rFonts w:ascii="Civil Premium" w:hAnsi="Civil Premium"/>
+          <w:lang w:val="nl-NL"/>
+        </w:rPr>
+        <w:t xml:space="preserve"> </w:t>
+      </w:r>
+      <w:r>
+        <w:rPr>
+          <w:rFonts w:ascii="Civil Premium" w:hAnsi="Civil Premium"/>
+          <w:lang w:val="nl-NL"/>
+        </w:rPr>
+        <w:t>d</w:t>
+      </w:r>
+      <w:r>
+        <w:rPr>
+          <w:rFonts w:ascii="Civil Premium" w:hAnsi="Civil Premium"/>
+          <w:lang w:val="nl-NL"/>
+        </w:rPr>
+        <w:t>e corona pandemie</w:t>
+      </w:r>
+      <w:r>
+        <w:rPr>
+          <w:rFonts w:ascii="Civil Premium" w:hAnsi="Civil Premium"/>
+          <w:lang w:val="nl-NL"/>
+        </w:rPr>
+        <w:t>.</w:t>
+      </w:r>
+      <w:r>
+        <w:rPr>
+          <w:rFonts w:ascii="Civil Premium" w:hAnsi="Civil Premium"/>
+          <w:lang w:val="nl-NL"/>
+        </w:rPr>
+        <w:t xml:space="preserve"> </w:t>
+      </w:r>
+      <w:r>
+        <w:rPr>
+          <w:rFonts w:ascii="Civil Premium" w:hAnsi="Civil Premium"/>
+          <w:lang w:val="nl-NL"/>
+        </w:rPr>
+        <w:t xml:space="preserve">De schokken door de wereldeconomie werden hard gevoeld, echter reageerde de centrale banken terughoudend. En eenmaal toen ze begonnen in te grijpen om </w:t>
+      </w:r>
+      <w:r>
+        <w:rPr>
+          <w:rFonts w:ascii="Civil Premium" w:hAnsi="Civil Premium"/>
+          <w:lang w:val="nl-NL"/>
+        </w:rPr>
+        <w:t xml:space="preserve">steunpakketten aan te bieden voor het stutten van de hardst geraakte industrieën. Startten hun beleid om enorm veel geld te printen, om </w:t>
+      </w:r>
+      <w:r>
+        <w:rPr>
+          <w:rFonts w:ascii="Civil Premium" w:hAnsi="Civil Premium"/>
+          <w:lang w:val="nl-NL"/>
+        </w:rPr>
+        <w:t xml:space="preserve">hiermee </w:t>
+      </w:r>
+      <w:r>
+        <w:rPr>
+          <w:rFonts w:ascii="Civil Premium" w:hAnsi="Civil Premium"/>
+          <w:lang w:val="nl-NL"/>
+        </w:rPr>
+        <w:t xml:space="preserve">de gigantische kosten </w:t>
+      </w:r>
+      <w:r>
+        <w:rPr>
+          <w:rFonts w:ascii="Civil Premium" w:hAnsi="Civil Premium"/>
+          <w:lang w:val="nl-NL"/>
+        </w:rPr>
+        <w:t>van het stutten te</w:t>
+      </w:r>
+      <w:r>
+        <w:rPr>
+          <w:rFonts w:ascii="Civil Premium" w:hAnsi="Civil Premium"/>
+          <w:lang w:val="nl-NL"/>
+        </w:rPr>
+        <w:t xml:space="preserve"> kunnen betalen. Dit leidde samen met de tekorten bij bijvoorbeeld de computerchip fabrikanten tot snel oplopende inflatie. Als k</w:t>
+      </w:r>
+      <w:r>
+        <w:rPr>
+          <w:rFonts w:ascii="Civil Premium" w:hAnsi="Civil Premium"/>
+          <w:lang w:val="nl-NL"/>
+        </w:rPr>
+        <w:t xml:space="preserve">lap op de vuurpijl </w:t>
+      </w:r>
+      <w:r>
+        <w:rPr>
+          <w:rFonts w:ascii="Civil Premium" w:hAnsi="Civil Premium"/>
+          <w:lang w:val="nl-NL"/>
+        </w:rPr>
+        <w:t>brak er een</w:t>
+      </w:r>
+      <w:r>
+        <w:rPr>
+          <w:rFonts w:ascii="Civil Premium" w:hAnsi="Civil Premium"/>
+          <w:lang w:val="nl-NL"/>
+        </w:rPr>
+        <w:t xml:space="preserve"> Oorlog </w:t>
+      </w:r>
+      <w:r>
+        <w:rPr>
+          <w:rFonts w:ascii="Civil Premium" w:hAnsi="Civil Premium"/>
+          <w:lang w:val="nl-NL"/>
+        </w:rPr>
+        <w:t xml:space="preserve">uit </w:t>
+      </w:r>
+      <w:r>
+        <w:rPr>
+          <w:rFonts w:ascii="Civil Premium" w:hAnsi="Civil Premium"/>
+          <w:lang w:val="nl-NL"/>
+        </w:rPr>
+        <w:t>op ons continen</w:t>
+      </w:r>
+      <w:r>
+        <w:rPr>
+          <w:rFonts w:ascii="Civil Premium" w:hAnsi="Civil Premium"/>
+          <w:lang w:val="nl-NL"/>
+        </w:rPr>
+        <w:t xml:space="preserve">t, en rezen de energieprijzen op een ongekend tempo. De economen waren ondertussen </w:t>
+      </w:r>
+    </w:p>
+    <w:p>
+      <w:pPr>
+        <w:rPr>
+          <w:rFonts w:ascii="Civil Premium" w:hAnsi="Civil Premium"/>
+          <w:lang w:val="nl-NL"/>
+        </w:rPr>
+      </w:pPr>
+    </w:p>
+    <w:p>
+      <w:pPr>
+        <w:rPr>
+          <w:rFonts w:ascii="Civil Premium" w:hAnsi="Civil Premium"/>
+          <w:lang w:val="nl-NL"/>
+        </w:rPr>
+      </w:pPr>
+      <w:r>
+        <w:rPr>
+          <w:rFonts w:ascii="Civil Premium" w:hAnsi="Civil Premium"/>
+          <w:lang w:val="nl-NL"/>
+        </w:rPr>
+        <w:t xml:space="preserve">Na contact met de ECB word ik verwezen naar de meest recente uitspraken en </w:t>
+      </w:r>
+      <w:proofErr w:type="spellStart"/>
+      <w:r>
+        <w:rPr>
+          <w:rFonts w:ascii="Civil Premium" w:hAnsi="Civil Premium"/>
+          <w:lang w:val="nl-NL"/>
+        </w:rPr>
+        <w:t>notules</w:t>
+      </w:r>
+      <w:proofErr w:type="spellEnd"/>
+      <w:r>
+        <w:rPr>
+          <w:rFonts w:ascii="Civil Premium" w:hAnsi="Civil Premium"/>
+          <w:lang w:val="nl-NL"/>
+        </w:rPr>
+        <w:t xml:space="preserve"> van hun president Christine Lagarde. Mijn vraag of de ECB nog steeds voet bij stuk houd word indirect beantwoord met het volgende: hun huidige doelstelling </w:t>
+      </w:r>
       <w:r>
         <w:rPr>
           <w:rFonts w:ascii="Civil Premium" w:hAnsi="Civil Premium"/>
           <w:lang w:val="nl-NL"/>
         </w:rPr>
         <w:lastRenderedPageBreak/>
-        <w:t>Dit wil ik bespreken met een woordvoerder van de ECB, die mij hopelijk hun beeld kan laten zien. Hoe is deze keuze gemaakt, hoe bepaalde ze het aantal, vinden ze zelf dat dit op de best mogelijke manier is aangepakt?</w:t>
-      </w:r>
+        <w:t xml:space="preserve">is bekend gemaakt tijdens hun persconferentie van 26 November 2023, waarin besproken word in 2025 weer een rentestand te hebben van 2%. </w:t>
+      </w:r>
+    </w:p>
+    <w:p>
+      <w:pPr>
+        <w:rPr>
+          <w:rFonts w:ascii="Civil Premium" w:hAnsi="Civil Premium"/>
+          <w:lang w:val="nl-NL"/>
+        </w:rPr>
+      </w:pPr>
     </w:p>
     <w:p>
       <w:pPr>
@@ -726,7 +879,27 @@
           <w:bCs/>
           <w:lang w:val="nl-NL"/>
         </w:rPr>
-        <w:t xml:space="preserve"> (subthema)</w:t>
+        <w:t xml:space="preserve"> (</w:t>
+      </w:r>
+      <w:proofErr w:type="spellStart"/>
+      <w:r>
+        <w:rPr>
+          <w:rFonts w:ascii="Civil Premium" w:hAnsi="Civil Premium"/>
+          <w:b/>
+          <w:bCs/>
+          <w:lang w:val="nl-NL"/>
+        </w:rPr>
+        <w:t>subthema</w:t>
+      </w:r>
+      <w:proofErr w:type="spellEnd"/>
+      <w:r>
+        <w:rPr>
+          <w:rFonts w:ascii="Civil Premium" w:hAnsi="Civil Premium"/>
+          <w:b/>
+          <w:bCs/>
+          <w:lang w:val="nl-NL"/>
+        </w:rPr>
+        <w:t>)</w:t>
       </w:r>
     </w:p>
     <w:p>
@@ -792,8 +965,39 @@
           <w:bCs/>
           <w:lang w:val="nl-NL"/>
         </w:rPr>
-        <w:t>Consument de sjaak door krimpflatie</w:t>
-      </w:r>
+        <w:t xml:space="preserve">Consument de </w:t>
+      </w:r>
+      <w:proofErr w:type="spellStart"/>
+      <w:r>
+        <w:rPr>
+          <w:rFonts w:ascii="Civil Premium" w:hAnsi="Civil Premium"/>
+          <w:b/>
+          <w:bCs/>
+          <w:lang w:val="nl-NL"/>
+        </w:rPr>
+        <w:t>sjaak</w:t>
+      </w:r>
+      <w:proofErr w:type="spellEnd"/>
+      <w:r>
+        <w:rPr>
+          <w:rFonts w:ascii="Civil Premium" w:hAnsi="Civil Premium"/>
+          <w:b/>
+          <w:bCs/>
+          <w:lang w:val="nl-NL"/>
+        </w:rPr>
+        <w:t xml:space="preserve"> door </w:t>
+      </w:r>
+      <w:proofErr w:type="spellStart"/>
+      <w:r>
+        <w:rPr>
+          <w:rFonts w:ascii="Civil Premium" w:hAnsi="Civil Premium"/>
+          <w:b/>
+          <w:bCs/>
+          <w:lang w:val="nl-NL"/>
+        </w:rPr>
+        <w:t>krimpflatie</w:t>
+      </w:r>
+      <w:proofErr w:type="spellEnd"/>
     </w:p>
     <w:p>
       <w:pPr>
@@ -826,7 +1030,55 @@
           <w:rFonts w:ascii="Civil Premium" w:hAnsi="Civil Premium"/>
           <w:lang w:val="nl-NL"/>
         </w:rPr>
-        <w:t>Resultaat van beleid ECB en krimp- &amp; graaiflatie, deze punten hebben geleid tot de huidige situatie voor het afgelopen jaar. De prijzen van consumentengoederen daalt maar niet en er treden nu ook nieuwe economische fenomenen op zoals ‘graaiflatie’ en ‘krimpflatie’. Hoe kunnen we dit herkennen en hoe gaat dit in de toekomst eruit zien?</w:t>
+        <w:t xml:space="preserve">Resultaat van beleid ECB en krimp- &amp; </w:t>
+      </w:r>
+      <w:proofErr w:type="spellStart"/>
+      <w:r>
+        <w:rPr>
+          <w:rFonts w:ascii="Civil Premium" w:hAnsi="Civil Premium"/>
+          <w:lang w:val="nl-NL"/>
+        </w:rPr>
+        <w:t>graaiflatie</w:t>
+      </w:r>
+      <w:proofErr w:type="spellEnd"/>
+      <w:r>
+        <w:rPr>
+          <w:rFonts w:ascii="Civil Premium" w:hAnsi="Civil Premium"/>
+          <w:lang w:val="nl-NL"/>
+        </w:rPr>
+        <w:t>, deze punten hebben geleid tot de huidige situatie voor het afgelopen jaar. De prijzen van consumentengoederen daalt maar niet en er treden nu ook nieuwe economische fenomenen op zoals ‘</w:t>
+      </w:r>
+      <w:proofErr w:type="spellStart"/>
+      <w:r>
+        <w:rPr>
+          <w:rFonts w:ascii="Civil Premium" w:hAnsi="Civil Premium"/>
+          <w:lang w:val="nl-NL"/>
+        </w:rPr>
+        <w:t>graaiflatie</w:t>
+      </w:r>
+      <w:proofErr w:type="spellEnd"/>
+      <w:r>
+        <w:rPr>
+          <w:rFonts w:ascii="Civil Premium" w:hAnsi="Civil Premium"/>
+          <w:lang w:val="nl-NL"/>
+        </w:rPr>
+        <w:t>’ en ‘</w:t>
+      </w:r>
+      <w:proofErr w:type="spellStart"/>
+      <w:r>
+        <w:rPr>
+          <w:rFonts w:ascii="Civil Premium" w:hAnsi="Civil Premium"/>
+          <w:lang w:val="nl-NL"/>
+        </w:rPr>
+        <w:t>krimpflatie</w:t>
+      </w:r>
+      <w:proofErr w:type="spellEnd"/>
+      <w:r>
+        <w:rPr>
+          <w:rFonts w:ascii="Civil Premium" w:hAnsi="Civil Premium"/>
+          <w:lang w:val="nl-NL"/>
+        </w:rPr>
+        <w:t>’. Hoe kunnen we dit herkennen en hoe gaat dit in de toekomst eruit zien?</w:t>
       </w:r>
     </w:p>
     <w:p>
@@ -873,65 +1125,75 @@
           <w:lang w:val="nl-NL"/>
         </w:rPr>
       </w:pPr>
-    </w:p>
-    <w:p>
-      <w:pPr>
-        <w:rPr>
-          <w:rFonts w:ascii="Civil Premium" w:hAnsi="Civil Premium"/>
-          <w:b/>
-          <w:bCs/>
-          <w:lang w:val="nl-NL"/>
-        </w:rPr>
-      </w:pPr>
-    </w:p>
-    <w:p>
-      <w:pPr>
-        <w:rPr>
-          <w:rFonts w:ascii="Civil Premium" w:hAnsi="Civil Premium"/>
-          <w:lang w:val="nl-NL"/>
-        </w:rPr>
-      </w:pPr>
-      <w:r>
-        <w:rPr>
-          <w:rFonts w:ascii="Civil Premium" w:hAnsi="Civil Premium"/>
-          <w:lang w:val="nl-NL"/>
-        </w:rPr>
-        <w:t xml:space="preserve">Na contact met de ECB word ik verwezen naar de meest recente uitspraken en notules van hun president Christine Lagarde. Mijn vraag of de ECB nog steeds voet bij stuk houd word indirect beantwoord met het volgende: hun huidige doelstelling is bekend gemaakt tijdens hun persconferentie van 26 November 2023, waarin besproken word in 2025 weer een rentestand te hebben van 2%. </w:t>
-      </w:r>
-    </w:p>
-    <w:p>
-      <w:pPr>
-        <w:rPr>
-          <w:rFonts w:ascii="Civil Premium" w:hAnsi="Civil Premium"/>
-          <w:b/>
-          <w:bCs/>
-          <w:lang w:val="nl-NL"/>
-        </w:rPr>
-      </w:pPr>
-    </w:p>
-    <w:p>
-      <w:pPr>
-        <w:rPr>
-          <w:rFonts w:ascii="Civil Premium" w:hAnsi="Civil Premium"/>
-          <w:b/>
-          <w:bCs/>
-          <w:lang w:val="nl-NL"/>
-        </w:rPr>
-      </w:pPr>
-    </w:p>
-    <w:p>
-      <w:pPr>
-        <w:rPr>
-          <w:rFonts w:ascii="Civil Premium" w:hAnsi="Civil Premium"/>
-          <w:lang w:val="nl-NL"/>
-        </w:rPr>
-      </w:pPr>
-      <w:r>
-        <w:rPr>
-          <w:rFonts w:ascii="Civil Premium" w:hAnsi="Civil Premium"/>
-          <w:lang w:val="nl-NL"/>
-        </w:rPr>
-        <w:t xml:space="preserve">Supermarktketens weigeren jammergenoeg mijn vragen over verandering qua prijs in de supermarkt, maar in reactie naar een </w:t>
+      <w:r>
+        <w:rPr>
+          <w:rFonts w:ascii="Civil Premium" w:hAnsi="Civil Premium"/>
+          <w:b/>
+          <w:bCs/>
+          <w:lang w:val="nl-NL"/>
+        </w:rPr>
+        <w:t>…</w:t>
+      </w:r>
+    </w:p>
+    <w:p>
+      <w:pPr>
+        <w:rPr>
+          <w:rFonts w:ascii="Civil Premium" w:hAnsi="Civil Premium"/>
+          <w:b/>
+          <w:bCs/>
+          <w:lang w:val="nl-NL"/>
+        </w:rPr>
+      </w:pPr>
+    </w:p>
+    <w:p>
+      <w:pPr>
+        <w:rPr>
+          <w:rFonts w:ascii="Civil Premium" w:hAnsi="Civil Premium"/>
+          <w:b/>
+          <w:bCs/>
+          <w:lang w:val="nl-NL"/>
+        </w:rPr>
+      </w:pPr>
+    </w:p>
+    <w:p>
+      <w:pPr>
+        <w:rPr>
+          <w:rFonts w:ascii="Civil Premium" w:hAnsi="Civil Premium"/>
+          <w:b/>
+          <w:bCs/>
+          <w:lang w:val="nl-NL"/>
+        </w:rPr>
+      </w:pPr>
+    </w:p>
+    <w:p>
+      <w:pPr>
+        <w:rPr>
+          <w:rFonts w:ascii="Civil Premium" w:hAnsi="Civil Premium"/>
+          <w:lang w:val="nl-NL"/>
+        </w:rPr>
+      </w:pPr>
+      <w:r>
+        <w:rPr>
+          <w:rFonts w:ascii="Civil Premium" w:hAnsi="Civil Premium"/>
+          <w:lang w:val="nl-NL"/>
+        </w:rPr>
+        <w:t xml:space="preserve">Supermarktketens weigeren </w:t>
+      </w:r>
+      <w:proofErr w:type="spellStart"/>
+      <w:r>
+        <w:rPr>
+          <w:rFonts w:ascii="Civil Premium" w:hAnsi="Civil Premium"/>
+          <w:lang w:val="nl-NL"/>
+        </w:rPr>
+        <w:t>jammergenoeg</w:t>
+      </w:r>
+      <w:proofErr w:type="spellEnd"/>
+      <w:r>
+        <w:rPr>
+          <w:rFonts w:ascii="Civil Premium" w:hAnsi="Civil Premium"/>
+          <w:lang w:val="nl-NL"/>
+        </w:rPr>
+        <w:t xml:space="preserve"> mijn vragen over verandering qua prijs in de supermarkt, maar in reactie naar een </w:t>
       </w:r>
       <w:r>
         <w:rPr>
@@ -977,7 +1239,23 @@
           <w:rFonts w:ascii="Civil Premium" w:hAnsi="Civil Premium"/>
           <w:lang w:val="nl-NL"/>
         </w:rPr>
-        <w:t>Initiatieven zoals foodwatch bestuderen deze producten en tonen zowel prijsstijgingen als inhoudsafnames</w:t>
+        <w:t xml:space="preserve">Initiatieven zoals </w:t>
+      </w:r>
+      <w:proofErr w:type="spellStart"/>
+      <w:r>
+        <w:rPr>
+          <w:rFonts w:ascii="Civil Premium" w:hAnsi="Civil Premium"/>
+          <w:lang w:val="nl-NL"/>
+        </w:rPr>
+        <w:t>foodwatch</w:t>
+      </w:r>
+      <w:proofErr w:type="spellEnd"/>
+      <w:r>
+        <w:rPr>
+          <w:rFonts w:ascii="Civil Premium" w:hAnsi="Civil Premium"/>
+          <w:lang w:val="nl-NL"/>
+        </w:rPr>
+        <w:t xml:space="preserve"> bestuderen deze producten en tonen zowel prijsstijgingen als inhoudsafnames</w:t>
       </w:r>
     </w:p>
     <w:sectPr>

</xml_diff>

<commit_message>
vault backup: 2023-11-29 01:16:43
</commit_message>
<xml_diff>
--- a/Vakken/Journalistieke en Redactionele Vaardigheden/Achtergrondverhaal/Achtergrond artikel.docx
+++ b/Vakken/Journalistieke en Redactionele Vaardigheden/Achtergrondverhaal/Achtergrond artikel.docx
@@ -290,7 +290,21 @@
           <w:rFonts w:ascii="Civil Premium" w:hAnsi="Civil Premium"/>
           <w:lang w:val="nl-NL"/>
         </w:rPr>
-        <w:t xml:space="preserve">Nadat de jongen mijn tas weer ondersteboven heeft gehaald, vraag ik “of het kan kloppen dat dit soepblik toch kleiner lijkt dan een paar weken geleden”. </w:t>
+        <w:t xml:space="preserve">Nadat de jongen mijn tas weer ondersteboven heeft gehaald, vraag ik “of het kan kloppen dat dit </w:t>
+      </w:r>
+      <w:r>
+        <w:rPr>
+          <w:rFonts w:ascii="Civil Premium" w:hAnsi="Civil Premium"/>
+          <w:lang w:val="nl-NL"/>
+        </w:rPr>
+        <w:t xml:space="preserve">blik tomatensoep </w:t>
+      </w:r>
+      <w:r>
+        <w:rPr>
+          <w:rFonts w:ascii="Civil Premium" w:hAnsi="Civil Premium"/>
+          <w:lang w:val="nl-NL"/>
+        </w:rPr>
+        <w:t xml:space="preserve">toch kleiner lijkt dan een paar weken geleden”. </w:t>
       </w:r>
       <w:r>
         <w:rPr>
@@ -474,49 +488,7 @@
           <w:rFonts w:ascii="Civil Premium" w:hAnsi="Civil Premium"/>
           <w:lang w:val="nl-NL"/>
         </w:rPr>
-        <w:t xml:space="preserve">De ECB heeft </w:t>
-      </w:r>
-      <w:r>
-        <w:rPr>
-          <w:rFonts w:ascii="Civil Premium" w:hAnsi="Civil Premium"/>
-          <w:lang w:val="nl-NL"/>
-        </w:rPr>
-        <w:t xml:space="preserve">hun </w:t>
-      </w:r>
-      <w:r>
-        <w:rPr>
-          <w:rFonts w:ascii="Civil Premium" w:hAnsi="Civil Premium"/>
-          <w:lang w:val="nl-NL"/>
-        </w:rPr>
-        <w:t>fundamente</w:t>
-      </w:r>
-      <w:r>
-        <w:rPr>
-          <w:rFonts w:ascii="Civil Premium" w:hAnsi="Civil Premium"/>
-          <w:lang w:val="nl-NL"/>
-        </w:rPr>
-        <w:t>le taak om rente te verhogen</w:t>
-      </w:r>
-      <w:r>
-        <w:rPr>
-          <w:rFonts w:ascii="Civil Premium" w:hAnsi="Civil Premium"/>
-          <w:lang w:val="nl-NL"/>
-        </w:rPr>
-        <w:t xml:space="preserve"> te laat uitgevoerd</w:t>
-      </w:r>
-      <w:r>
-        <w:rPr>
-          <w:rFonts w:ascii="Civil Premium" w:hAnsi="Civil Premium"/>
-          <w:lang w:val="nl-NL"/>
-        </w:rPr>
-        <w:t>, met als gevolg de huidige hoge inflatie</w:t>
-      </w:r>
-      <w:r>
-        <w:rPr>
-          <w:rFonts w:ascii="Civil Premium" w:hAnsi="Civil Premium"/>
-          <w:lang w:val="nl-NL"/>
-        </w:rPr>
-        <w:t>.</w:t>
+        <w:t>De ECB heeft haar fundamentele taak om de rente te verhogen te laat uitgevoerd, met als gevolg de huidige hoge inflatie.</w:t>
       </w:r>
     </w:p>
     <w:p>
@@ -550,341 +522,224 @@
           <w:rFonts w:ascii="Civil Premium" w:hAnsi="Civil Premium"/>
           <w:lang w:val="nl-NL"/>
         </w:rPr>
-        <w:t xml:space="preserve">De rentestanden die </w:t>
-      </w:r>
-      <w:r>
-        <w:rPr>
-          <w:rFonts w:ascii="Civil Premium" w:hAnsi="Civil Premium"/>
-          <w:lang w:val="nl-NL"/>
-        </w:rPr>
-        <w:t xml:space="preserve">de </w:t>
-      </w:r>
-      <w:r>
-        <w:rPr>
-          <w:rFonts w:ascii="Civil Premium" w:hAnsi="Civil Premium"/>
-          <w:lang w:val="nl-NL"/>
-        </w:rPr>
-        <w:t>centrale banken</w:t>
-      </w:r>
-      <w:r>
-        <w:rPr>
-          <w:rFonts w:ascii="Civil Premium" w:hAnsi="Civil Premium"/>
-          <w:lang w:val="nl-NL"/>
-        </w:rPr>
-        <w:t xml:space="preserve"> bepalen</w:t>
-      </w:r>
-      <w:r>
-        <w:rPr>
-          <w:rFonts w:ascii="Civil Premium" w:hAnsi="Civil Premium"/>
-          <w:lang w:val="nl-NL"/>
-        </w:rPr>
-        <w:t>,</w:t>
-      </w:r>
-      <w:r>
-        <w:rPr>
-          <w:rFonts w:ascii="Civil Premium" w:hAnsi="Civil Premium"/>
-          <w:lang w:val="nl-NL"/>
-        </w:rPr>
-        <w:t xml:space="preserve"> creëren een economisch tijdperk</w:t>
-      </w:r>
-      <w:r>
-        <w:rPr>
-          <w:rFonts w:ascii="Civil Premium" w:hAnsi="Civil Premium"/>
-          <w:lang w:val="nl-NL"/>
-        </w:rPr>
-        <w:t>.</w:t>
-      </w:r>
-      <w:r>
-        <w:rPr>
-          <w:rFonts w:ascii="Civil Premium" w:hAnsi="Civil Premium"/>
-          <w:lang w:val="nl-NL"/>
-        </w:rPr>
-        <w:t xml:space="preserve"> </w:t>
-      </w:r>
-      <w:r>
-        <w:rPr>
-          <w:rFonts w:ascii="Civil Premium" w:hAnsi="Civil Premium"/>
-          <w:lang w:val="nl-NL"/>
-        </w:rPr>
-        <w:t>I</w:t>
-      </w:r>
-      <w:r>
-        <w:rPr>
-          <w:rFonts w:ascii="Civil Premium" w:hAnsi="Civil Premium"/>
-          <w:lang w:val="nl-NL"/>
-        </w:rPr>
-        <w:t xml:space="preserve">n een tijd met </w:t>
-      </w:r>
-      <w:r>
-        <w:rPr>
-          <w:rFonts w:ascii="Civil Premium" w:hAnsi="Civil Premium"/>
-          <w:lang w:val="nl-NL"/>
-        </w:rPr>
-        <w:t>lage of hoge rentes verschilt het hoe fundamenteel naar een betaalmiddel gekeken word.</w:t>
-      </w:r>
-      <w:r>
-        <w:rPr>
-          <w:rFonts w:ascii="Civil Premium" w:hAnsi="Civil Premium"/>
-          <w:lang w:val="nl-NL"/>
-        </w:rPr>
-        <w:t xml:space="preserve"> Het vorige economische tijdperk met ongekende lage rentestanden (rond de 0%) word gekenmerkt door de consumenten en producenten die minder spaarde en meer uitgaven. Ook ontpopte er allerlei </w:t>
-      </w:r>
-      <w:r>
-        <w:rPr>
-          <w:rFonts w:ascii="Civil Premium" w:hAnsi="Civil Premium"/>
-          <w:lang w:val="nl-NL"/>
-        </w:rPr>
-        <w:t xml:space="preserve">Blitzkrieg bedrijven </w:t>
-      </w:r>
-      <w:r>
-        <w:rPr>
-          <w:rFonts w:ascii="Civil Premium" w:hAnsi="Civil Premium"/>
-          <w:lang w:val="nl-NL"/>
-        </w:rPr>
-        <w:t>zo</w:t>
-      </w:r>
-      <w:r>
-        <w:rPr>
-          <w:rFonts w:ascii="Civil Premium" w:hAnsi="Civil Premium"/>
-          <w:lang w:val="nl-NL"/>
-        </w:rPr>
-        <w:t>als UBER</w:t>
-      </w:r>
-      <w:r>
-        <w:rPr>
-          <w:rFonts w:ascii="Civil Premium" w:hAnsi="Civil Premium"/>
-          <w:lang w:val="nl-NL"/>
-        </w:rPr>
-        <w:t xml:space="preserve"> die gebruik maakte van deze gratis leningen, zonder echt winst te maken.</w:t>
-      </w:r>
-      <w:r>
-        <w:rPr>
-          <w:rFonts w:ascii="Civil Premium" w:hAnsi="Civil Premium"/>
-          <w:lang w:val="nl-NL"/>
-        </w:rPr>
-        <w:t xml:space="preserve"> </w:t>
-      </w:r>
-      <w:r>
-        <w:rPr>
-          <w:rFonts w:ascii="Civil Premium" w:hAnsi="Civil Premium"/>
-          <w:lang w:val="nl-NL"/>
-        </w:rPr>
-        <w:t>In 2019 kwam d</w:t>
-      </w:r>
-      <w:r>
-        <w:rPr>
-          <w:rFonts w:ascii="Civil Premium" w:hAnsi="Civil Premium"/>
-          <w:lang w:val="nl-NL"/>
-        </w:rPr>
-        <w:t xml:space="preserve">e Europese unie </w:t>
-      </w:r>
-      <w:r>
-        <w:rPr>
-          <w:rFonts w:ascii="Civil Premium" w:hAnsi="Civil Premium"/>
-          <w:lang w:val="nl-NL"/>
-        </w:rPr>
-        <w:t>na</w:t>
-      </w:r>
-      <w:r>
-        <w:rPr>
-          <w:rFonts w:ascii="Civil Premium" w:hAnsi="Civil Premium"/>
-          <w:lang w:val="nl-NL"/>
-        </w:rPr>
-        <w:t xml:space="preserve"> een </w:t>
-      </w:r>
-      <w:r>
-        <w:rPr>
-          <w:rFonts w:ascii="Civil Premium" w:hAnsi="Civil Premium"/>
-          <w:lang w:val="nl-NL"/>
-        </w:rPr>
-        <w:t xml:space="preserve">lange </w:t>
-      </w:r>
-      <w:r>
-        <w:rPr>
-          <w:rFonts w:ascii="Civil Premium" w:hAnsi="Civil Premium"/>
-          <w:lang w:val="nl-NL"/>
-        </w:rPr>
-        <w:t>periode van “gratis geld</w:t>
-      </w:r>
-      <w:r>
-        <w:rPr>
-          <w:rFonts w:ascii="Civil Premium" w:hAnsi="Civil Premium"/>
-          <w:lang w:val="nl-NL"/>
-        </w:rPr>
-        <w:t xml:space="preserve">” </w:t>
-      </w:r>
-      <w:r>
-        <w:rPr>
-          <w:rFonts w:ascii="Civil Premium" w:hAnsi="Civil Premium"/>
-          <w:lang w:val="nl-NL"/>
-        </w:rPr>
-        <w:t>voor een enorme shock</w:t>
-      </w:r>
-      <w:r>
-        <w:rPr>
-          <w:rFonts w:ascii="Civil Premium" w:hAnsi="Civil Premium"/>
-          <w:lang w:val="nl-NL"/>
-        </w:rPr>
-        <w:t>:</w:t>
-      </w:r>
-      <w:r>
-        <w:rPr>
-          <w:rFonts w:ascii="Civil Premium" w:hAnsi="Civil Premium"/>
-          <w:lang w:val="nl-NL"/>
-        </w:rPr>
-        <w:t xml:space="preserve"> </w:t>
-      </w:r>
-      <w:r>
-        <w:rPr>
-          <w:rFonts w:ascii="Civil Premium" w:hAnsi="Civil Premium"/>
-          <w:lang w:val="nl-NL"/>
-        </w:rPr>
-        <w:t>d</w:t>
-      </w:r>
-      <w:r>
-        <w:rPr>
-          <w:rFonts w:ascii="Civil Premium" w:hAnsi="Civil Premium"/>
-          <w:lang w:val="nl-NL"/>
-        </w:rPr>
-        <w:t>e corona pandemie</w:t>
-      </w:r>
-      <w:r>
-        <w:rPr>
-          <w:rFonts w:ascii="Civil Premium" w:hAnsi="Civil Premium"/>
-          <w:lang w:val="nl-NL"/>
-        </w:rPr>
-        <w:t>.</w:t>
-      </w:r>
-      <w:r>
-        <w:rPr>
-          <w:rFonts w:ascii="Civil Premium" w:hAnsi="Civil Premium"/>
-          <w:lang w:val="nl-NL"/>
-        </w:rPr>
-        <w:t xml:space="preserve"> </w:t>
-      </w:r>
-      <w:r>
-        <w:rPr>
-          <w:rFonts w:ascii="Civil Premium" w:hAnsi="Civil Premium"/>
-          <w:lang w:val="nl-NL"/>
-        </w:rPr>
-        <w:t xml:space="preserve">De schokken door de wereldeconomie werden hard gevoeld, echter reageerde de centrale banken terughoudend. En eenmaal toen ze begonnen in te grijpen om </w:t>
-      </w:r>
-      <w:r>
-        <w:rPr>
-          <w:rFonts w:ascii="Civil Premium" w:hAnsi="Civil Premium"/>
-          <w:lang w:val="nl-NL"/>
-        </w:rPr>
-        <w:t xml:space="preserve">steunpakketten aan te bieden voor het stutten van de hardst geraakte industrieën. Startten hun beleid om enorm veel geld te printen, om </w:t>
-      </w:r>
-      <w:r>
-        <w:rPr>
-          <w:rFonts w:ascii="Civil Premium" w:hAnsi="Civil Premium"/>
-          <w:lang w:val="nl-NL"/>
-        </w:rPr>
-        <w:t xml:space="preserve">hiermee </w:t>
-      </w:r>
-      <w:r>
-        <w:rPr>
-          <w:rFonts w:ascii="Civil Premium" w:hAnsi="Civil Premium"/>
-          <w:lang w:val="nl-NL"/>
-        </w:rPr>
-        <w:t xml:space="preserve">de gigantische kosten </w:t>
-      </w:r>
-      <w:r>
-        <w:rPr>
-          <w:rFonts w:ascii="Civil Premium" w:hAnsi="Civil Premium"/>
-          <w:lang w:val="nl-NL"/>
-        </w:rPr>
-        <w:t>van het stutten te</w:t>
-      </w:r>
-      <w:r>
-        <w:rPr>
-          <w:rFonts w:ascii="Civil Premium" w:hAnsi="Civil Premium"/>
-          <w:lang w:val="nl-NL"/>
-        </w:rPr>
-        <w:t xml:space="preserve"> kunnen betalen. Dit leidde samen met de tekorten bij bijvoorbeeld de computerchip fabrikanten tot snel oplopende inflatie. Als k</w:t>
-      </w:r>
-      <w:r>
-        <w:rPr>
-          <w:rFonts w:ascii="Civil Premium" w:hAnsi="Civil Premium"/>
-          <w:lang w:val="nl-NL"/>
-        </w:rPr>
-        <w:t xml:space="preserve">lap op de vuurpijl </w:t>
-      </w:r>
-      <w:r>
-        <w:rPr>
-          <w:rFonts w:ascii="Civil Premium" w:hAnsi="Civil Premium"/>
-          <w:lang w:val="nl-NL"/>
-        </w:rPr>
-        <w:t>brak er een</w:t>
-      </w:r>
-      <w:r>
-        <w:rPr>
-          <w:rFonts w:ascii="Civil Premium" w:hAnsi="Civil Premium"/>
-          <w:lang w:val="nl-NL"/>
-        </w:rPr>
-        <w:t xml:space="preserve"> Oorlog </w:t>
-      </w:r>
-      <w:r>
-        <w:rPr>
-          <w:rFonts w:ascii="Civil Premium" w:hAnsi="Civil Premium"/>
-          <w:lang w:val="nl-NL"/>
-        </w:rPr>
-        <w:t xml:space="preserve">uit </w:t>
-      </w:r>
-      <w:r>
-        <w:rPr>
-          <w:rFonts w:ascii="Civil Premium" w:hAnsi="Civil Premium"/>
-          <w:lang w:val="nl-NL"/>
-        </w:rPr>
-        <w:t>op ons continen</w:t>
-      </w:r>
-      <w:r>
-        <w:rPr>
-          <w:rFonts w:ascii="Civil Premium" w:hAnsi="Civil Premium"/>
-          <w:lang w:val="nl-NL"/>
-        </w:rPr>
-        <w:t xml:space="preserve">t, en rezen de energieprijzen op een ongekend tempo. De </w:t>
-      </w:r>
-      <w:r>
-        <w:rPr>
-          <w:rFonts w:ascii="Civil Premium" w:hAnsi="Civil Premium"/>
-          <w:lang w:val="nl-NL"/>
-        </w:rPr>
-        <w:t>economen die nog niet kritisch waren over de hoeveelheden geld die dagelijks geprint werden, begonnen kritisch te worden over het volgende terughoudende beleid van de Europese Centrale Bank rondom het verhogen van deze rentestanden. De meeste economen zijn het er over eens *bron edin mujagic* dat de ECB te laat is begonnen.</w:t>
-      </w:r>
-    </w:p>
-    <w:p>
-      <w:pPr>
-        <w:rPr>
-          <w:rFonts w:ascii="Civil Premium" w:hAnsi="Civil Premium"/>
-          <w:lang w:val="nl-NL"/>
-        </w:rPr>
-      </w:pPr>
-    </w:p>
-    <w:p>
-      <w:pPr>
-        <w:rPr>
-          <w:rFonts w:ascii="Civil Premium" w:hAnsi="Civil Premium"/>
-          <w:lang w:val="nl-NL"/>
-        </w:rPr>
-      </w:pPr>
+        <w:t xml:space="preserve">De rentetarieven ie de centrale banken bepalen, </w:t>
+      </w:r>
+      <w:r>
+        <w:rPr>
+          <w:rFonts w:ascii="Civil Premium" w:hAnsi="Civil Premium"/>
+          <w:lang w:val="nl-NL"/>
+        </w:rPr>
+        <w:t>markeren</w:t>
+      </w:r>
+      <w:r>
+        <w:rPr>
+          <w:rFonts w:ascii="Civil Premium" w:hAnsi="Civil Premium"/>
+          <w:lang w:val="nl-NL"/>
+        </w:rPr>
+        <w:t xml:space="preserve"> een economisch tijdperk. In perioden van lage of hoge rentes wordt de perceptie van een valuta fundamenteel beïnvloed. Het vorige economische tijdperk, gekenmerkt door ongekend lage rentetarieven (rond de 0%), kenmerkte zich door consumenten en producenten die minder spaarden en meer uitgaven. Hieruit ontstonden ook </w:t>
+      </w:r>
+      <w:r>
+        <w:rPr>
+          <w:rFonts w:ascii="Civil Premium" w:hAnsi="Civil Premium"/>
+          <w:lang w:val="nl-NL"/>
+        </w:rPr>
+        <w:t>verschillende</w:t>
+      </w:r>
+      <w:r>
+        <w:rPr>
+          <w:rFonts w:ascii="Civil Premium" w:hAnsi="Civil Premium"/>
+          <w:lang w:val="nl-NL"/>
+        </w:rPr>
+        <w:t xml:space="preserve"> 'Blitzkrieg'-bedrijven zoals UBER, die profiteerden van deze goedkope leningen, zonder daadwerkelijk winst te maken.</w:t>
+      </w:r>
+    </w:p>
+    <w:p>
+      <w:pPr>
+        <w:rPr>
+          <w:rFonts w:ascii="Civil Premium" w:hAnsi="Civil Premium"/>
+          <w:lang w:val="nl-NL"/>
+        </w:rPr>
+      </w:pPr>
+      <w:r>
+        <w:rPr>
+          <w:rFonts w:ascii="Civil Premium" w:hAnsi="Civil Premium"/>
+          <w:lang w:val="nl-NL"/>
+        </w:rPr>
+        <w:t>In 2019 werd de Europese Unie na een langdurige periode van "gratis geld" plotseling geconfronteerd met een enorme schok: de coronapandemie. Hoewel de schokgolven door de wereldeconomie hard werden gevoeld, reageerden centrale banken in eerste instantie terughoudend. Pas toen ze begonnen in te grijpen met steunpakketten voor de zwaarst getroffen sectoren, begonnen ze hun beleid van massa</w:t>
+      </w:r>
+      <w:r>
+        <w:rPr>
+          <w:rFonts w:ascii="Civil Premium" w:hAnsi="Civil Premium"/>
+          <w:lang w:val="nl-NL"/>
+        </w:rPr>
+        <w:t xml:space="preserve">al geld printen </w:t>
+      </w:r>
+      <w:r>
+        <w:rPr>
+          <w:rFonts w:ascii="Civil Premium" w:hAnsi="Civil Premium"/>
+          <w:lang w:val="nl-NL"/>
+        </w:rPr>
+        <w:t>toe te passen om de immense kosten van deze steunpakketten te dekken. Dit, in combinatie met tekorten bij bijvoorbeeld computerchipfabrikanten, resulteerde in snel stijgende inflatie. Als klap op de vuurpijl brak er ook nog een oorlog uit op ons continent, wat leidde tot een ongekende stijging van de energieprijzen.</w:t>
+      </w:r>
+    </w:p>
+    <w:p>
+      <w:pPr>
+        <w:rPr>
+          <w:rFonts w:ascii="Civil Premium" w:hAnsi="Civil Premium"/>
+          <w:lang w:val="nl-NL"/>
+        </w:rPr>
+      </w:pPr>
+      <w:r>
+        <w:rPr>
+          <w:rFonts w:ascii="Civil Premium" w:hAnsi="Civil Premium"/>
+          <w:lang w:val="nl-NL"/>
+        </w:rPr>
+        <w:t xml:space="preserve">Economen die </w:t>
+      </w:r>
+      <w:r>
+        <w:rPr>
+          <w:rFonts w:ascii="Civil Premium" w:hAnsi="Civil Premium"/>
+          <w:lang w:val="nl-NL"/>
+        </w:rPr>
+        <w:t>eerst</w:t>
+      </w:r>
+      <w:r>
+        <w:rPr>
+          <w:rFonts w:ascii="Civil Premium" w:hAnsi="Civil Premium"/>
+          <w:lang w:val="nl-NL"/>
+        </w:rPr>
+        <w:t xml:space="preserve"> niet kritisch waren over de dagelijkse geldhoeveelheden die werden bijgedrukt, begonnen nu vragen te stellen over het terughoudende beleid van de Europese Centrale Bank met betrekking tot het verhogen van de </w:t>
+      </w:r>
       <w:r>
         <w:rPr>
           <w:rFonts w:ascii="Civil Premium" w:hAnsi="Civil Premium"/>
           <w:lang w:val="nl-NL"/>
         </w:rPr>
         <w:lastRenderedPageBreak/>
-        <w:t xml:space="preserve">Na contact met de ECB word ik verwezen naar de meest recente uitspraken en notules van hun president Christine Lagarde. Mijn vraag of de ECB nog steeds voet bij stuk houd word indirect beantwoord met het volgende: hun huidige doelstelling is bekend gemaakt tijdens hun persconferentie van 26 November 2023, waarin besproken word in 2025 weer een rentestand te hebben van 2%. </w:t>
-      </w:r>
-    </w:p>
-    <w:p>
-      <w:pPr>
-        <w:rPr>
-          <w:rFonts w:ascii="Civil Premium" w:hAnsi="Civil Premium"/>
-          <w:lang w:val="nl-NL"/>
-        </w:rPr>
-      </w:pPr>
+        <w:t xml:space="preserve">rentetarieven. De meerderheid van de economen, </w:t>
+      </w:r>
+      <w:r>
+        <w:rPr>
+          <w:rFonts w:ascii="Civil Premium" w:hAnsi="Civil Premium"/>
+          <w:lang w:val="nl-NL"/>
+        </w:rPr>
+        <w:t>eens</w:t>
+      </w:r>
+      <w:r>
+        <w:rPr>
+          <w:rFonts w:ascii="Civil Premium" w:hAnsi="Civil Premium"/>
+          <w:lang w:val="nl-NL"/>
+        </w:rPr>
+        <w:t xml:space="preserve"> met </w:t>
+      </w:r>
+      <w:r>
+        <w:rPr>
+          <w:rFonts w:ascii="Civil Premium" w:hAnsi="Civil Premium"/>
+          <w:lang w:val="nl-NL"/>
+        </w:rPr>
+        <w:t xml:space="preserve">*bron </w:t>
+      </w:r>
+      <w:r>
+        <w:rPr>
+          <w:rFonts w:ascii="Civil Premium" w:hAnsi="Civil Premium"/>
+          <w:lang w:val="nl-NL"/>
+        </w:rPr>
+        <w:t>E</w:t>
+      </w:r>
+      <w:r>
+        <w:rPr>
+          <w:rFonts w:ascii="Civil Premium" w:hAnsi="Civil Premium"/>
+          <w:lang w:val="nl-NL"/>
+        </w:rPr>
+        <w:t xml:space="preserve">din </w:t>
+      </w:r>
+      <w:proofErr w:type="spellStart"/>
+      <w:r>
+        <w:rPr>
+          <w:rFonts w:ascii="Civil Premium" w:hAnsi="Civil Premium"/>
+          <w:lang w:val="nl-NL"/>
+        </w:rPr>
+        <w:t>M</w:t>
+      </w:r>
+      <w:r>
+        <w:rPr>
+          <w:rFonts w:ascii="Civil Premium" w:hAnsi="Civil Premium"/>
+          <w:lang w:val="nl-NL"/>
+        </w:rPr>
+        <w:t>ujagic</w:t>
+      </w:r>
+      <w:proofErr w:type="spellEnd"/>
+      <w:r>
+        <w:rPr>
+          <w:rFonts w:ascii="Civil Premium" w:hAnsi="Civil Premium"/>
+          <w:lang w:val="nl-NL"/>
+        </w:rPr>
+        <w:t>*</w:t>
+      </w:r>
+      <w:r>
+        <w:rPr>
+          <w:rFonts w:ascii="Civil Premium" w:hAnsi="Civil Premium"/>
+          <w:lang w:val="nl-NL"/>
+        </w:rPr>
+        <w:t>, is het erover eens dat de ECB te laat is begonnen met dit beleid.</w:t>
+      </w:r>
+    </w:p>
+    <w:p>
+      <w:pPr>
+        <w:rPr>
+          <w:rFonts w:ascii="Civil Premium" w:hAnsi="Civil Premium"/>
+          <w:lang w:val="nl-NL"/>
+        </w:rPr>
+      </w:pPr>
+      <w:r>
+        <w:rPr>
+          <w:rFonts w:ascii="Civil Premium" w:hAnsi="Civil Premium"/>
+          <w:lang w:val="nl-NL"/>
+        </w:rPr>
+        <w:t>Na contact met de E</w:t>
+      </w:r>
+      <w:r>
+        <w:rPr>
+          <w:rFonts w:ascii="Civil Premium" w:hAnsi="Civil Premium"/>
+          <w:lang w:val="nl-NL"/>
+        </w:rPr>
+        <w:t>uropese Centrale Bank</w:t>
+      </w:r>
+      <w:r>
+        <w:rPr>
+          <w:rFonts w:ascii="Civil Premium" w:hAnsi="Civil Premium"/>
+          <w:lang w:val="nl-NL"/>
+        </w:rPr>
+        <w:t xml:space="preserve"> werd ik verwezen naar de meest recente uitspraken en notulen van hun president, Christine Lagarde. Mijn vraag of de ECB nog steeds vastberaden is</w:t>
+      </w:r>
+      <w:r>
+        <w:rPr>
+          <w:rFonts w:ascii="Civil Premium" w:hAnsi="Civil Premium"/>
+          <w:lang w:val="nl-NL"/>
+        </w:rPr>
+        <w:t xml:space="preserve"> om het doel van 2025 te halen</w:t>
+      </w:r>
+      <w:r>
+        <w:rPr>
+          <w:rFonts w:ascii="Civil Premium" w:hAnsi="Civil Premium"/>
+          <w:lang w:val="nl-NL"/>
+        </w:rPr>
+        <w:t xml:space="preserve">, werd indirect beantwoord met het volgende: </w:t>
+      </w:r>
+      <w:r>
+        <w:rPr>
+          <w:rFonts w:ascii="Civil Premium" w:hAnsi="Civil Premium"/>
+          <w:lang w:val="nl-NL"/>
+        </w:rPr>
+        <w:t xml:space="preserve">dat </w:t>
+      </w:r>
+      <w:r>
+        <w:rPr>
+          <w:rFonts w:ascii="Civil Premium" w:hAnsi="Civil Premium"/>
+          <w:lang w:val="nl-NL"/>
+        </w:rPr>
+        <w:t>hun huidige doelstelling werd aangekondigd tijdens de persconferentie van 26 november 2023, waarin werd besproken dat ze in 2025 streven naar een rentetarief van 2%.</w:t>
+      </w:r>
     </w:p>
     <w:p>
       <w:pPr>
@@ -919,7 +774,27 @@
           <w:bCs/>
           <w:lang w:val="nl-NL"/>
         </w:rPr>
-        <w:t xml:space="preserve"> (subthema)</w:t>
+        <w:t xml:space="preserve"> (</w:t>
+      </w:r>
+      <w:proofErr w:type="spellStart"/>
+      <w:r>
+        <w:rPr>
+          <w:rFonts w:ascii="Civil Premium" w:hAnsi="Civil Premium"/>
+          <w:b/>
+          <w:bCs/>
+          <w:lang w:val="nl-NL"/>
+        </w:rPr>
+        <w:t>subthema</w:t>
+      </w:r>
+      <w:proofErr w:type="spellEnd"/>
+      <w:r>
+        <w:rPr>
+          <w:rFonts w:ascii="Civil Premium" w:hAnsi="Civil Premium"/>
+          <w:b/>
+          <w:bCs/>
+          <w:lang w:val="nl-NL"/>
+        </w:rPr>
+        <w:t>)</w:t>
       </w:r>
     </w:p>
     <w:p>
@@ -966,26 +841,25 @@
           <w:bCs/>
           <w:lang w:val="nl-NL"/>
         </w:rPr>
-        <w:t>Hoge winsten bij supermarkt.</w:t>
-      </w:r>
-    </w:p>
-    <w:p>
-      <w:pPr>
-        <w:rPr>
-          <w:rFonts w:ascii="Civil Premium" w:hAnsi="Civil Premium"/>
-          <w:b/>
-          <w:bCs/>
-          <w:lang w:val="nl-NL"/>
-        </w:rPr>
-      </w:pPr>
-      <w:r>
-        <w:rPr>
-          <w:rFonts w:ascii="Civil Premium" w:hAnsi="Civil Premium"/>
-          <w:b/>
-          <w:bCs/>
-          <w:lang w:val="nl-NL"/>
-        </w:rPr>
-        <w:t>Consument de sjaak door krimpflatie</w:t>
+        <w:t>Nederlanders voelen dit vooral in hun eigen portemonnees desondanks maken supermarkten h</w:t>
+      </w:r>
+      <w:r>
+        <w:rPr>
+          <w:rFonts w:ascii="Civil Premium" w:hAnsi="Civil Premium"/>
+          <w:b/>
+          <w:bCs/>
+          <w:lang w:val="nl-NL"/>
+        </w:rPr>
+        <w:t>oge winsten</w:t>
+      </w:r>
+      <w:r>
+        <w:rPr>
+          <w:rFonts w:ascii="Civil Premium" w:hAnsi="Civil Premium"/>
+          <w:b/>
+          <w:bCs/>
+          <w:lang w:val="nl-NL"/>
+        </w:rPr>
+        <w:t xml:space="preserve">. </w:t>
       </w:r>
     </w:p>
     <w:p>
@@ -1019,22 +893,117 @@
           <w:rFonts w:ascii="Civil Premium" w:hAnsi="Civil Premium"/>
           <w:lang w:val="nl-NL"/>
         </w:rPr>
-        <w:t>Resultaat van beleid ECB en krimp- &amp; graaiflatie, deze punten hebben geleid tot de huidige situatie voor het afgelopen jaar. De prijzen van consumentengoederen daalt maar niet en er treden nu ook nieuwe economische fenomenen op zoals ‘graaiflatie’ en ‘krimpflatie’. Hoe kunnen we dit herkennen en hoe gaat dit in de toekomst eruit zien?</w:t>
-      </w:r>
-    </w:p>
-    <w:p>
-      <w:pPr>
-        <w:rPr>
-          <w:rFonts w:ascii="Civil Premium" w:hAnsi="Civil Premium"/>
-          <w:lang w:val="nl-NL"/>
-        </w:rPr>
-      </w:pPr>
-      <w:r>
-        <w:rPr>
-          <w:rFonts w:ascii="Civil Premium" w:hAnsi="Civil Premium"/>
-          <w:lang w:val="nl-NL"/>
-        </w:rPr>
-        <w:t xml:space="preserve">Supermarktketens weigeren jammergenoeg mijn vragen over verandering qua prijs in de supermarkt, maar in reactie naar een </w:t>
+        <w:t xml:space="preserve">Resultaat van beleid ECB en krimp- &amp; </w:t>
+      </w:r>
+      <w:proofErr w:type="spellStart"/>
+      <w:r>
+        <w:rPr>
+          <w:rFonts w:ascii="Civil Premium" w:hAnsi="Civil Premium"/>
+          <w:lang w:val="nl-NL"/>
+        </w:rPr>
+        <w:t>graaiflatie</w:t>
+      </w:r>
+      <w:proofErr w:type="spellEnd"/>
+      <w:r>
+        <w:rPr>
+          <w:rFonts w:ascii="Civil Premium" w:hAnsi="Civil Premium"/>
+          <w:lang w:val="nl-NL"/>
+        </w:rPr>
+        <w:t>, deze punten hebben geleid tot de huidige situatie voor het afgelopen jaar. De prijzen van consumentengoederen daalt maar niet en er treden nu ook nieuwe economische fenomenen op zoals ‘</w:t>
+      </w:r>
+      <w:proofErr w:type="spellStart"/>
+      <w:r>
+        <w:rPr>
+          <w:rFonts w:ascii="Civil Premium" w:hAnsi="Civil Premium"/>
+          <w:lang w:val="nl-NL"/>
+        </w:rPr>
+        <w:t>graaiflatie</w:t>
+      </w:r>
+      <w:proofErr w:type="spellEnd"/>
+      <w:r>
+        <w:rPr>
+          <w:rFonts w:ascii="Civil Premium" w:hAnsi="Civil Premium"/>
+          <w:lang w:val="nl-NL"/>
+        </w:rPr>
+        <w:t>’ en ‘</w:t>
+      </w:r>
+      <w:proofErr w:type="spellStart"/>
+      <w:r>
+        <w:rPr>
+          <w:rFonts w:ascii="Civil Premium" w:hAnsi="Civil Premium"/>
+          <w:lang w:val="nl-NL"/>
+        </w:rPr>
+        <w:t>krimpflatie</w:t>
+      </w:r>
+      <w:proofErr w:type="spellEnd"/>
+      <w:r>
+        <w:rPr>
+          <w:rFonts w:ascii="Civil Premium" w:hAnsi="Civil Premium"/>
+          <w:lang w:val="nl-NL"/>
+        </w:rPr>
+        <w:t>’. Hoe kunnen we dit herkennen en hoe gaat dit in de toekomst eruit zien?</w:t>
+      </w:r>
+    </w:p>
+    <w:p>
+      <w:pPr>
+        <w:rPr>
+          <w:rFonts w:ascii="Civil Premium" w:hAnsi="Civil Premium"/>
+          <w:lang w:val="nl-NL"/>
+        </w:rPr>
+      </w:pPr>
+      <w:r>
+        <w:rPr>
+          <w:rFonts w:ascii="Civil Premium" w:hAnsi="Civil Premium"/>
+          <w:lang w:val="nl-NL"/>
+        </w:rPr>
+        <w:t xml:space="preserve">*bron Marco </w:t>
+      </w:r>
+      <w:proofErr w:type="spellStart"/>
+      <w:r>
+        <w:rPr>
+          <w:rFonts w:ascii="Civil Premium" w:hAnsi="Civil Premium"/>
+          <w:lang w:val="nl-NL"/>
+        </w:rPr>
+        <w:t>Kesteloo</w:t>
+      </w:r>
+      <w:proofErr w:type="spellEnd"/>
+      <w:r>
+        <w:rPr>
+          <w:rFonts w:ascii="Civil Premium" w:hAnsi="Civil Premium"/>
+          <w:lang w:val="nl-NL"/>
+        </w:rPr>
+        <w:t xml:space="preserve">* </w:t>
+      </w:r>
+    </w:p>
+    <w:p>
+      <w:pPr>
+        <w:rPr>
+          <w:rFonts w:ascii="Civil Premium" w:hAnsi="Civil Premium"/>
+          <w:lang w:val="nl-NL"/>
+        </w:rPr>
+      </w:pPr>
+      <w:r>
+        <w:rPr>
+          <w:rFonts w:ascii="Civil Premium" w:hAnsi="Civil Premium"/>
+          <w:lang w:val="nl-NL"/>
+        </w:rPr>
+        <w:t xml:space="preserve">Supermarktketens weigeren </w:t>
+      </w:r>
+      <w:proofErr w:type="spellStart"/>
+      <w:r>
+        <w:rPr>
+          <w:rFonts w:ascii="Civil Premium" w:hAnsi="Civil Premium"/>
+          <w:lang w:val="nl-NL"/>
+        </w:rPr>
+        <w:t>jammergenoeg</w:t>
+      </w:r>
+      <w:proofErr w:type="spellEnd"/>
+      <w:r>
+        <w:rPr>
+          <w:rFonts w:ascii="Civil Premium" w:hAnsi="Civil Premium"/>
+          <w:lang w:val="nl-NL"/>
+        </w:rPr>
+        <w:t xml:space="preserve"> mijn vragen over verandering qua prijs in de supermarkt, maar in reactie naar een </w:t>
       </w:r>
       <w:r>
         <w:rPr>
@@ -1080,7 +1049,23 @@
           <w:rFonts w:ascii="Civil Premium" w:hAnsi="Civil Premium"/>
           <w:lang w:val="nl-NL"/>
         </w:rPr>
-        <w:t>Initiatieven zoals foodwatch bestuderen deze producten en tonen zowel prijsstijgingen als inhoudsafnames</w:t>
+        <w:t xml:space="preserve">Initiatieven zoals </w:t>
+      </w:r>
+      <w:proofErr w:type="spellStart"/>
+      <w:r>
+        <w:rPr>
+          <w:rFonts w:ascii="Civil Premium" w:hAnsi="Civil Premium"/>
+          <w:lang w:val="nl-NL"/>
+        </w:rPr>
+        <w:t>foodwatch</w:t>
+      </w:r>
+      <w:proofErr w:type="spellEnd"/>
+      <w:r>
+        <w:rPr>
+          <w:rFonts w:ascii="Civil Premium" w:hAnsi="Civil Premium"/>
+          <w:lang w:val="nl-NL"/>
+        </w:rPr>
+        <w:t xml:space="preserve"> bestuderen deze producten en tonen zowel prijsstijgingen als inhoudsafnames</w:t>
       </w:r>
     </w:p>
     <w:p>

</xml_diff>

<commit_message>
vault backup: 2023-11-29 01:27:43
</commit_message>
<xml_diff>
--- a/Vakken/Journalistieke en Redactionele Vaardigheden/Achtergrondverhaal/Achtergrond artikel.docx
+++ b/Vakken/Journalistieke en Redactionele Vaardigheden/Achtergrondverhaal/Achtergrond artikel.docx
@@ -653,7 +653,6 @@
         </w:rPr>
         <w:t xml:space="preserve">din </w:t>
       </w:r>
-      <w:proofErr w:type="spellStart"/>
       <w:r>
         <w:rPr>
           <w:rFonts w:ascii="Civil Premium" w:hAnsi="Civil Premium"/>
@@ -666,15 +665,7 @@
           <w:rFonts w:ascii="Civil Premium" w:hAnsi="Civil Premium"/>
           <w:lang w:val="nl-NL"/>
         </w:rPr>
-        <w:t>ujagic</w:t>
-      </w:r>
-      <w:proofErr w:type="spellEnd"/>
-      <w:r>
-        <w:rPr>
-          <w:rFonts w:ascii="Civil Premium" w:hAnsi="Civil Premium"/>
-          <w:lang w:val="nl-NL"/>
-        </w:rPr>
-        <w:t>*</w:t>
+        <w:t>ujagic*</w:t>
       </w:r>
       <w:r>
         <w:rPr>
@@ -774,27 +765,7 @@
           <w:bCs/>
           <w:lang w:val="nl-NL"/>
         </w:rPr>
-        <w:t xml:space="preserve"> (</w:t>
-      </w:r>
-      <w:proofErr w:type="spellStart"/>
-      <w:r>
-        <w:rPr>
-          <w:rFonts w:ascii="Civil Premium" w:hAnsi="Civil Premium"/>
-          <w:b/>
-          <w:bCs/>
-          <w:lang w:val="nl-NL"/>
-        </w:rPr>
-        <w:t>subthema</w:t>
-      </w:r>
-      <w:proofErr w:type="spellEnd"/>
-      <w:r>
-        <w:rPr>
-          <w:rFonts w:ascii="Civil Premium" w:hAnsi="Civil Premium"/>
-          <w:b/>
-          <w:bCs/>
-          <w:lang w:val="nl-NL"/>
-        </w:rPr>
-        <w:t>)</w:t>
+        <w:t xml:space="preserve"> (subthema)</w:t>
       </w:r>
     </w:p>
     <w:p>
@@ -829,37 +800,29 @@
       <w:pPr>
         <w:rPr>
           <w:rFonts w:ascii="Civil Premium" w:hAnsi="Civil Premium"/>
-          <w:b/>
-          <w:bCs/>
-          <w:lang w:val="nl-NL"/>
-        </w:rPr>
-      </w:pPr>
-      <w:r>
-        <w:rPr>
-          <w:rFonts w:ascii="Civil Premium" w:hAnsi="Civil Premium"/>
-          <w:b/>
-          <w:bCs/>
-          <w:lang w:val="nl-NL"/>
-        </w:rPr>
-        <w:t>Nederlanders voelen dit vooral in hun eigen portemonnees desondanks maken supermarkten h</w:t>
-      </w:r>
-      <w:r>
-        <w:rPr>
-          <w:rFonts w:ascii="Civil Premium" w:hAnsi="Civil Premium"/>
-          <w:b/>
-          <w:bCs/>
-          <w:lang w:val="nl-NL"/>
-        </w:rPr>
-        <w:t>oge winsten</w:t>
-      </w:r>
-      <w:r>
-        <w:rPr>
-          <w:rFonts w:ascii="Civil Premium" w:hAnsi="Civil Premium"/>
-          <w:b/>
-          <w:bCs/>
-          <w:lang w:val="nl-NL"/>
-        </w:rPr>
-        <w:t xml:space="preserve">. </w:t>
+          <w:lang w:val="nl-NL"/>
+        </w:rPr>
+      </w:pPr>
+      <w:r>
+        <w:rPr>
+          <w:rFonts w:ascii="Civil Premium" w:hAnsi="Civil Premium"/>
+          <w:lang w:val="nl-NL"/>
+        </w:rPr>
+        <w:t>"Nederlanders voelen dit vooral in hun eigen portemonnees; desondanks maken supermarkten</w:t>
+      </w:r>
+      <w:r>
+        <w:rPr>
+          <w:rFonts w:ascii="Civil Premium" w:hAnsi="Civil Premium"/>
+          <w:lang w:val="nl-NL"/>
+        </w:rPr>
+        <w:t xml:space="preserve"> en conglomeraten</w:t>
+      </w:r>
+      <w:r>
+        <w:rPr>
+          <w:rFonts w:ascii="Civil Premium" w:hAnsi="Civil Premium"/>
+          <w:lang w:val="nl-NL"/>
+        </w:rPr>
+        <w:t xml:space="preserve"> hoge winsten."</w:t>
       </w:r>
     </w:p>
     <w:p>
@@ -893,117 +856,37 @@
           <w:rFonts w:ascii="Civil Premium" w:hAnsi="Civil Premium"/>
           <w:lang w:val="nl-NL"/>
         </w:rPr>
-        <w:t xml:space="preserve">Resultaat van beleid ECB en krimp- &amp; </w:t>
-      </w:r>
-      <w:proofErr w:type="spellStart"/>
-      <w:r>
-        <w:rPr>
-          <w:rFonts w:ascii="Civil Premium" w:hAnsi="Civil Premium"/>
-          <w:lang w:val="nl-NL"/>
-        </w:rPr>
-        <w:t>graaiflatie</w:t>
-      </w:r>
-      <w:proofErr w:type="spellEnd"/>
-      <w:r>
-        <w:rPr>
-          <w:rFonts w:ascii="Civil Premium" w:hAnsi="Civil Premium"/>
-          <w:lang w:val="nl-NL"/>
-        </w:rPr>
-        <w:t>, deze punten hebben geleid tot de huidige situatie voor het afgelopen jaar. De prijzen van consumentengoederen daalt maar niet en er treden nu ook nieuwe economische fenomenen op zoals ‘</w:t>
-      </w:r>
-      <w:proofErr w:type="spellStart"/>
-      <w:r>
-        <w:rPr>
-          <w:rFonts w:ascii="Civil Premium" w:hAnsi="Civil Premium"/>
-          <w:lang w:val="nl-NL"/>
-        </w:rPr>
-        <w:t>graaiflatie</w:t>
-      </w:r>
-      <w:proofErr w:type="spellEnd"/>
-      <w:r>
-        <w:rPr>
-          <w:rFonts w:ascii="Civil Premium" w:hAnsi="Civil Premium"/>
-          <w:lang w:val="nl-NL"/>
-        </w:rPr>
-        <w:t>’ en ‘</w:t>
-      </w:r>
-      <w:proofErr w:type="spellStart"/>
-      <w:r>
-        <w:rPr>
-          <w:rFonts w:ascii="Civil Premium" w:hAnsi="Civil Premium"/>
-          <w:lang w:val="nl-NL"/>
-        </w:rPr>
-        <w:t>krimpflatie</w:t>
-      </w:r>
-      <w:proofErr w:type="spellEnd"/>
-      <w:r>
-        <w:rPr>
-          <w:rFonts w:ascii="Civil Premium" w:hAnsi="Civil Premium"/>
-          <w:lang w:val="nl-NL"/>
-        </w:rPr>
-        <w:t>’. Hoe kunnen we dit herkennen en hoe gaat dit in de toekomst eruit zien?</w:t>
-      </w:r>
-    </w:p>
-    <w:p>
-      <w:pPr>
-        <w:rPr>
-          <w:rFonts w:ascii="Civil Premium" w:hAnsi="Civil Premium"/>
-          <w:lang w:val="nl-NL"/>
-        </w:rPr>
-      </w:pPr>
-      <w:r>
-        <w:rPr>
-          <w:rFonts w:ascii="Civil Premium" w:hAnsi="Civil Premium"/>
-          <w:lang w:val="nl-NL"/>
-        </w:rPr>
-        <w:t xml:space="preserve">*bron Marco </w:t>
-      </w:r>
-      <w:proofErr w:type="spellStart"/>
-      <w:r>
-        <w:rPr>
-          <w:rFonts w:ascii="Civil Premium" w:hAnsi="Civil Premium"/>
-          <w:lang w:val="nl-NL"/>
-        </w:rPr>
-        <w:t>Kesteloo</w:t>
-      </w:r>
-      <w:proofErr w:type="spellEnd"/>
-      <w:r>
-        <w:rPr>
-          <w:rFonts w:ascii="Civil Premium" w:hAnsi="Civil Premium"/>
-          <w:lang w:val="nl-NL"/>
-        </w:rPr>
-        <w:t xml:space="preserve">* </w:t>
-      </w:r>
-    </w:p>
-    <w:p>
-      <w:pPr>
-        <w:rPr>
-          <w:rFonts w:ascii="Civil Premium" w:hAnsi="Civil Premium"/>
-          <w:lang w:val="nl-NL"/>
-        </w:rPr>
-      </w:pPr>
-      <w:r>
-        <w:rPr>
-          <w:rFonts w:ascii="Civil Premium" w:hAnsi="Civil Premium"/>
-          <w:lang w:val="nl-NL"/>
-        </w:rPr>
-        <w:t xml:space="preserve">Supermarktketens weigeren </w:t>
-      </w:r>
-      <w:proofErr w:type="spellStart"/>
-      <w:r>
-        <w:rPr>
-          <w:rFonts w:ascii="Civil Premium" w:hAnsi="Civil Premium"/>
-          <w:lang w:val="nl-NL"/>
-        </w:rPr>
-        <w:t>jammergenoeg</w:t>
-      </w:r>
-      <w:proofErr w:type="spellEnd"/>
-      <w:r>
-        <w:rPr>
-          <w:rFonts w:ascii="Civil Premium" w:hAnsi="Civil Premium"/>
-          <w:lang w:val="nl-NL"/>
-        </w:rPr>
-        <w:t xml:space="preserve"> mijn vragen over verandering qua prijs in de supermarkt, maar in reactie naar een </w:t>
+        <w:t>Resultaat van beleid ECB en krimp- &amp; graaiflatie, deze punten hebben geleid tot de huidige situatie voor het afgelopen jaar. De prijzen van consumentengoederen daalt maar niet en er treden nu ook nieuwe economische fenomenen op zoals ‘graaiflatie’ en ‘krimpflatie’. Hoe kunnen we dit herkennen en hoe gaat dit in de toekomst eruit zien?</w:t>
+      </w:r>
+    </w:p>
+    <w:p>
+      <w:pPr>
+        <w:rPr>
+          <w:rFonts w:ascii="Civil Premium" w:hAnsi="Civil Premium"/>
+          <w:lang w:val="nl-NL"/>
+        </w:rPr>
+      </w:pPr>
+      <w:r>
+        <w:rPr>
+          <w:rFonts w:ascii="Civil Premium" w:hAnsi="Civil Premium"/>
+          <w:lang w:val="nl-NL"/>
+        </w:rPr>
+        <w:t xml:space="preserve">*bron Marco Kesteloo* </w:t>
+      </w:r>
+    </w:p>
+    <w:p>
+      <w:pPr>
+        <w:rPr>
+          <w:rFonts w:ascii="Civil Premium" w:hAnsi="Civil Premium"/>
+          <w:lang w:val="nl-NL"/>
+        </w:rPr>
+      </w:pPr>
+      <w:r>
+        <w:rPr>
+          <w:rFonts w:ascii="Civil Premium" w:hAnsi="Civil Premium"/>
+          <w:lang w:val="nl-NL"/>
+        </w:rPr>
+        <w:t xml:space="preserve">Supermarktketens weigeren jammergenoeg mijn vragen over verandering qua prijs in de supermarkt, maar in reactie naar een </w:t>
       </w:r>
       <w:r>
         <w:rPr>
@@ -1049,23 +932,7 @@
           <w:rFonts w:ascii="Civil Premium" w:hAnsi="Civil Premium"/>
           <w:lang w:val="nl-NL"/>
         </w:rPr>
-        <w:t xml:space="preserve">Initiatieven zoals </w:t>
-      </w:r>
-      <w:proofErr w:type="spellStart"/>
-      <w:r>
-        <w:rPr>
-          <w:rFonts w:ascii="Civil Premium" w:hAnsi="Civil Premium"/>
-          <w:lang w:val="nl-NL"/>
-        </w:rPr>
-        <w:t>foodwatch</w:t>
-      </w:r>
-      <w:proofErr w:type="spellEnd"/>
-      <w:r>
-        <w:rPr>
-          <w:rFonts w:ascii="Civil Premium" w:hAnsi="Civil Premium"/>
-          <w:lang w:val="nl-NL"/>
-        </w:rPr>
-        <w:t xml:space="preserve"> bestuderen deze producten en tonen zowel prijsstijgingen als inhoudsafnames</w:t>
+        <w:t>Initiatieven zoals foodwatch bestuderen deze producten en tonen zowel prijsstijgingen als inhoudsafnames</w:t>
       </w:r>
     </w:p>
     <w:p>

</xml_diff>

<commit_message>
vault backup: 2023-11-29 01:37:43
</commit_message>
<xml_diff>
--- a/Vakken/Journalistieke en Redactionele Vaardigheden/Achtergrondverhaal/Achtergrond artikel.docx
+++ b/Vakken/Journalistieke en Redactionele Vaardigheden/Achtergrondverhaal/Achtergrond artikel.docx
@@ -5,31 +5,39 @@
     <w:p>
       <w:pPr>
         <w:rPr>
-          <w:rFonts w:ascii="Civil Premium" w:hAnsi="Civil Premium"/>
-          <w:lang w:val="nl-NL"/>
-        </w:rPr>
-      </w:pPr>
-      <w:r>
-        <w:rPr>
-          <w:rFonts w:ascii="Civil Premium" w:hAnsi="Civil Premium"/>
+          <w:rFonts w:asciiTheme="majorHAnsi" w:hAnsiTheme="majorHAnsi" w:cstheme="majorHAnsi"/>
+          <w:lang w:val="nl-NL"/>
+        </w:rPr>
+      </w:pPr>
+      <w:r>
+        <w:rPr>
+          <w:rFonts w:asciiTheme="majorHAnsi" w:hAnsiTheme="majorHAnsi" w:cstheme="majorHAnsi"/>
           <w:lang w:val="nl-NL"/>
         </w:rPr>
         <w:t>Achtergrond artikel</w:t>
       </w:r>
-    </w:p>
-    <w:p>
-      <w:pPr>
-        <w:rPr>
-          <w:rFonts w:ascii="Civil Premium" w:hAnsi="Civil Premium"/>
-          <w:lang w:val="nl-NL"/>
-        </w:rPr>
-      </w:pPr>
-      <w:r>
-        <w:rPr>
-          <w:rFonts w:ascii="Civil Premium" w:hAnsi="Civil Premium"/>
-          <w:lang w:val="nl-NL"/>
-        </w:rPr>
-        <w:t>Titel:</w:t>
+      <w:r>
+        <w:rPr>
+          <w:rFonts w:asciiTheme="majorHAnsi" w:hAnsiTheme="majorHAnsi" w:cstheme="majorHAnsi"/>
+          <w:lang w:val="nl-NL"/>
+        </w:rPr>
+        <w:t xml:space="preserve"> – Jort </w:t>
+      </w:r>
+      <w:proofErr w:type="spellStart"/>
+      <w:r>
+        <w:rPr>
+          <w:rFonts w:asciiTheme="majorHAnsi" w:hAnsiTheme="majorHAnsi" w:cstheme="majorHAnsi"/>
+          <w:lang w:val="nl-NL"/>
+        </w:rPr>
+        <w:t>Siemes</w:t>
+      </w:r>
+      <w:proofErr w:type="spellEnd"/>
+      <w:r>
+        <w:rPr>
+          <w:rFonts w:asciiTheme="majorHAnsi" w:hAnsiTheme="majorHAnsi" w:cstheme="majorHAnsi"/>
+          <w:lang w:val="nl-NL"/>
+        </w:rPr>
+        <w:t xml:space="preserve"> s4028198</w:t>
       </w:r>
     </w:p>
     <w:p>
@@ -436,7 +444,25 @@
           <w:bCs/>
           <w:lang w:val="nl-NL"/>
         </w:rPr>
-        <w:t>Alinea 2:</w:t>
+        <w:t xml:space="preserve">Alinea </w:t>
+      </w:r>
+      <w:r>
+        <w:rPr>
+          <w:rFonts w:ascii="Civil Premium" w:hAnsi="Civil Premium"/>
+          <w:b/>
+          <w:bCs/>
+          <w:lang w:val="nl-NL"/>
+        </w:rPr>
+        <w:t>1</w:t>
+      </w:r>
+      <w:r>
+        <w:rPr>
+          <w:rFonts w:ascii="Civil Premium" w:hAnsi="Civil Premium"/>
+          <w:b/>
+          <w:bCs/>
+          <w:lang w:val="nl-NL"/>
+        </w:rPr>
+        <w:t>:</w:t>
       </w:r>
       <w:r>
         <w:rPr>
@@ -608,29 +634,300 @@
           <w:rFonts w:ascii="Civil Premium" w:hAnsi="Civil Premium"/>
           <w:lang w:val="nl-NL"/>
         </w:rPr>
-        <w:t xml:space="preserve"> niet kritisch waren over de dagelijkse geldhoeveelheden die werden bijgedrukt, begonnen nu vragen te stellen over het terughoudende beleid van de Europese Centrale Bank met betrekking tot het verhogen van de </w:t>
-      </w:r>
+        <w:t xml:space="preserve"> niet kritisch waren over de dagelijkse geldhoeveelheden die werden bijgedrukt, begonnen nu vragen te stellen over het terughoudende beleid van de Europese Centrale Bank met betrekking tot het verhogen van de rentetarieven. De meerderheid van de economen, </w:t>
+      </w:r>
+      <w:r>
+        <w:rPr>
+          <w:rFonts w:ascii="Civil Premium" w:hAnsi="Civil Premium"/>
+          <w:lang w:val="nl-NL"/>
+        </w:rPr>
+        <w:t>eens</w:t>
+      </w:r>
+      <w:r>
+        <w:rPr>
+          <w:rFonts w:ascii="Civil Premium" w:hAnsi="Civil Premium"/>
+          <w:lang w:val="nl-NL"/>
+        </w:rPr>
+        <w:t xml:space="preserve"> met </w:t>
+      </w:r>
+      <w:r>
+        <w:rPr>
+          <w:rFonts w:ascii="Civil Premium" w:hAnsi="Civil Premium"/>
+          <w:lang w:val="nl-NL"/>
+        </w:rPr>
+        <w:t xml:space="preserve">*bron </w:t>
+      </w:r>
+      <w:r>
+        <w:rPr>
+          <w:rFonts w:ascii="Civil Premium" w:hAnsi="Civil Premium"/>
+          <w:lang w:val="nl-NL"/>
+        </w:rPr>
+        <w:t>E</w:t>
+      </w:r>
+      <w:r>
+        <w:rPr>
+          <w:rFonts w:ascii="Civil Premium" w:hAnsi="Civil Premium"/>
+          <w:lang w:val="nl-NL"/>
+        </w:rPr>
+        <w:t xml:space="preserve">din </w:t>
+      </w:r>
+      <w:proofErr w:type="spellStart"/>
+      <w:r>
+        <w:rPr>
+          <w:rFonts w:ascii="Civil Premium" w:hAnsi="Civil Premium"/>
+          <w:lang w:val="nl-NL"/>
+        </w:rPr>
+        <w:t>M</w:t>
+      </w:r>
+      <w:r>
+        <w:rPr>
+          <w:rFonts w:ascii="Civil Premium" w:hAnsi="Civil Premium"/>
+          <w:lang w:val="nl-NL"/>
+        </w:rPr>
+        <w:t>ujagic</w:t>
+      </w:r>
+      <w:proofErr w:type="spellEnd"/>
+      <w:r>
+        <w:rPr>
+          <w:rFonts w:ascii="Civil Premium" w:hAnsi="Civil Premium"/>
+          <w:lang w:val="nl-NL"/>
+        </w:rPr>
+        <w:t>*</w:t>
+      </w:r>
+      <w:r>
+        <w:rPr>
+          <w:rFonts w:ascii="Civil Premium" w:hAnsi="Civil Premium"/>
+          <w:lang w:val="nl-NL"/>
+        </w:rPr>
+        <w:t>, is het erover eens dat de ECB te laat is begonnen met dit beleid.</w:t>
+      </w:r>
+    </w:p>
+    <w:p>
+      <w:pPr>
+        <w:rPr>
+          <w:rFonts w:ascii="Civil Premium" w:hAnsi="Civil Premium"/>
+          <w:lang w:val="nl-NL"/>
+        </w:rPr>
+      </w:pPr>
       <w:r>
         <w:rPr>
           <w:rFonts w:ascii="Civil Premium" w:hAnsi="Civil Premium"/>
           <w:lang w:val="nl-NL"/>
         </w:rPr>
         <w:lastRenderedPageBreak/>
-        <w:t xml:space="preserve">rentetarieven. De meerderheid van de economen, </w:t>
-      </w:r>
-      <w:r>
-        <w:rPr>
-          <w:rFonts w:ascii="Civil Premium" w:hAnsi="Civil Premium"/>
-          <w:lang w:val="nl-NL"/>
-        </w:rPr>
-        <w:t>eens</w:t>
-      </w:r>
-      <w:r>
-        <w:rPr>
-          <w:rFonts w:ascii="Civil Premium" w:hAnsi="Civil Premium"/>
-          <w:lang w:val="nl-NL"/>
-        </w:rPr>
-        <w:t xml:space="preserve"> met </w:t>
+        <w:t>Na contact met de E</w:t>
+      </w:r>
+      <w:r>
+        <w:rPr>
+          <w:rFonts w:ascii="Civil Premium" w:hAnsi="Civil Premium"/>
+          <w:lang w:val="nl-NL"/>
+        </w:rPr>
+        <w:t>uropese Centrale Bank</w:t>
+      </w:r>
+      <w:r>
+        <w:rPr>
+          <w:rFonts w:ascii="Civil Premium" w:hAnsi="Civil Premium"/>
+          <w:lang w:val="nl-NL"/>
+        </w:rPr>
+        <w:t xml:space="preserve"> werd ik verwezen naar de meest recente uitspraken en notulen van hun president, Christine Lagarde. Mijn vraag of de ECB nog steeds vastberaden is</w:t>
+      </w:r>
+      <w:r>
+        <w:rPr>
+          <w:rFonts w:ascii="Civil Premium" w:hAnsi="Civil Premium"/>
+          <w:lang w:val="nl-NL"/>
+        </w:rPr>
+        <w:t xml:space="preserve"> om het doel van 2025 te halen</w:t>
+      </w:r>
+      <w:r>
+        <w:rPr>
+          <w:rFonts w:ascii="Civil Premium" w:hAnsi="Civil Premium"/>
+          <w:lang w:val="nl-NL"/>
+        </w:rPr>
+        <w:t xml:space="preserve">, werd indirect beantwoord met het volgende: </w:t>
+      </w:r>
+      <w:r>
+        <w:rPr>
+          <w:rFonts w:ascii="Civil Premium" w:hAnsi="Civil Premium"/>
+          <w:lang w:val="nl-NL"/>
+        </w:rPr>
+        <w:t xml:space="preserve">dat </w:t>
+      </w:r>
+      <w:r>
+        <w:rPr>
+          <w:rFonts w:ascii="Civil Premium" w:hAnsi="Civil Premium"/>
+          <w:lang w:val="nl-NL"/>
+        </w:rPr>
+        <w:t>hun huidige doelstelling werd aangekondigd tijdens de persconferentie van 26 november 2023, waarin werd besproken dat ze in 2025 streven naar een rentetarief van 2%.</w:t>
+      </w:r>
+    </w:p>
+    <w:p>
+      <w:pPr>
+        <w:rPr>
+          <w:rFonts w:ascii="Civil Premium" w:hAnsi="Civil Premium"/>
+          <w:lang w:val="nl-NL"/>
+        </w:rPr>
+      </w:pPr>
+    </w:p>
+    <w:p>
+      <w:pPr>
+        <w:rPr>
+          <w:rFonts w:ascii="Civil Premium" w:hAnsi="Civil Premium"/>
+          <w:b/>
+          <w:bCs/>
+          <w:lang w:val="nl-NL"/>
+        </w:rPr>
+      </w:pPr>
+      <w:r>
+        <w:rPr>
+          <w:rFonts w:ascii="Civil Premium" w:hAnsi="Civil Premium"/>
+          <w:b/>
+          <w:bCs/>
+          <w:lang w:val="nl-NL"/>
+        </w:rPr>
+        <w:t xml:space="preserve">Alinea </w:t>
+      </w:r>
+      <w:r>
+        <w:rPr>
+          <w:rFonts w:ascii="Civil Premium" w:hAnsi="Civil Premium"/>
+          <w:b/>
+          <w:bCs/>
+          <w:lang w:val="nl-NL"/>
+        </w:rPr>
+        <w:t>2</w:t>
+      </w:r>
+      <w:r>
+        <w:rPr>
+          <w:rFonts w:ascii="Civil Premium" w:hAnsi="Civil Premium"/>
+          <w:b/>
+          <w:bCs/>
+          <w:lang w:val="nl-NL"/>
+        </w:rPr>
+        <w:t>:</w:t>
+      </w:r>
+      <w:r>
+        <w:rPr>
+          <w:rFonts w:ascii="Civil Premium" w:hAnsi="Civil Premium"/>
+          <w:b/>
+          <w:bCs/>
+          <w:lang w:val="nl-NL"/>
+        </w:rPr>
+        <w:t xml:space="preserve"> </w:t>
+      </w:r>
+      <w:r>
+        <w:rPr>
+          <w:rFonts w:ascii="Civil Premium" w:hAnsi="Civil Premium"/>
+          <w:b/>
+          <w:bCs/>
+          <w:lang w:val="nl-NL"/>
+        </w:rPr>
+        <w:t>(Supermarkt)</w:t>
+      </w:r>
+    </w:p>
+    <w:p>
+      <w:pPr>
+        <w:rPr>
+          <w:rFonts w:ascii="Civil Premium" w:hAnsi="Civil Premium"/>
+          <w:b/>
+          <w:bCs/>
+          <w:lang w:val="nl-NL"/>
+        </w:rPr>
+      </w:pPr>
+      <w:r>
+        <w:rPr>
+          <w:rFonts w:ascii="Civil Premium" w:hAnsi="Civil Premium"/>
+          <w:b/>
+          <w:bCs/>
+          <w:lang w:val="nl-NL"/>
+        </w:rPr>
+        <w:t>Kernzin alinea 3</w:t>
+      </w:r>
+      <w:r>
+        <w:rPr>
+          <w:rFonts w:ascii="Civil Premium" w:hAnsi="Civil Premium"/>
+          <w:b/>
+          <w:bCs/>
+          <w:lang w:val="nl-NL"/>
+        </w:rPr>
+        <w:t xml:space="preserve"> </w:t>
+      </w:r>
+    </w:p>
+    <w:p>
+      <w:pPr>
+        <w:rPr>
+          <w:rFonts w:ascii="Civil Premium" w:hAnsi="Civil Premium"/>
+          <w:lang w:val="nl-NL"/>
+        </w:rPr>
+      </w:pPr>
+      <w:r>
+        <w:rPr>
+          <w:rFonts w:ascii="Civil Premium" w:hAnsi="Civil Premium"/>
+          <w:lang w:val="nl-NL"/>
+        </w:rPr>
+        <w:t>"Nederlanders voelen dit vooral in hun eigen portemonnees; desondanks maken supermarkten</w:t>
+      </w:r>
+      <w:r>
+        <w:rPr>
+          <w:rFonts w:ascii="Civil Premium" w:hAnsi="Civil Premium"/>
+          <w:lang w:val="nl-NL"/>
+        </w:rPr>
+        <w:t xml:space="preserve"> en conglomeraten</w:t>
+      </w:r>
+      <w:r>
+        <w:rPr>
+          <w:rFonts w:ascii="Civil Premium" w:hAnsi="Civil Premium"/>
+          <w:lang w:val="nl-NL"/>
+        </w:rPr>
+        <w:t xml:space="preserve"> hoge winsten."</w:t>
+      </w:r>
+    </w:p>
+    <w:p>
+      <w:pPr>
+        <w:rPr>
+          <w:rFonts w:ascii="Civil Premium" w:hAnsi="Civil Premium"/>
+          <w:b/>
+          <w:bCs/>
+          <w:lang w:val="nl-NL"/>
+        </w:rPr>
+      </w:pPr>
+      <w:r>
+        <w:rPr>
+          <w:rFonts w:ascii="Civil Premium" w:hAnsi="Civil Premium"/>
+          <w:b/>
+          <w:bCs/>
+          <w:lang w:val="nl-NL"/>
+        </w:rPr>
+        <w:t>Rest alinea</w:t>
+      </w:r>
+    </w:p>
+    <w:p>
+      <w:pPr>
+        <w:rPr>
+          <w:rFonts w:ascii="Civil Premium" w:hAnsi="Civil Premium"/>
+          <w:lang w:val="nl-NL"/>
+        </w:rPr>
+      </w:pPr>
+      <w:r>
+        <w:rPr>
+          <w:rFonts w:ascii="Civil Premium" w:hAnsi="Civil Premium"/>
+          <w:lang w:val="nl-NL"/>
+        </w:rPr>
+        <w:t xml:space="preserve">De inflatie, met name in de supermarkten, is al bekend bij de meeste Nederlanders. Volgens </w:t>
+      </w:r>
+      <w:proofErr w:type="spellStart"/>
+      <w:r>
+        <w:rPr>
+          <w:rFonts w:ascii="Civil Premium" w:hAnsi="Civil Premium"/>
+          <w:lang w:val="nl-NL"/>
+        </w:rPr>
+        <w:t>retail</w:t>
+      </w:r>
+      <w:proofErr w:type="spellEnd"/>
+      <w:r>
+        <w:rPr>
+          <w:rFonts w:ascii="Civil Premium" w:hAnsi="Civil Premium"/>
+          <w:lang w:val="nl-NL"/>
+        </w:rPr>
+        <w:t xml:space="preserve"> expert en consultant </w:t>
       </w:r>
       <w:r>
         <w:rPr>
@@ -644,295 +941,190 @@
           <w:rFonts w:ascii="Civil Premium" w:hAnsi="Civil Premium"/>
           <w:lang w:val="nl-NL"/>
         </w:rPr>
-        <w:t>E</w:t>
-      </w:r>
-      <w:r>
-        <w:rPr>
-          <w:rFonts w:ascii="Civil Premium" w:hAnsi="Civil Premium"/>
-          <w:lang w:val="nl-NL"/>
-        </w:rPr>
-        <w:t xml:space="preserve">din </w:t>
-      </w:r>
-      <w:r>
-        <w:rPr>
-          <w:rFonts w:ascii="Civil Premium" w:hAnsi="Civil Premium"/>
-          <w:lang w:val="nl-NL"/>
-        </w:rPr>
-        <w:t>M</w:t>
-      </w:r>
-      <w:r>
-        <w:rPr>
-          <w:rFonts w:ascii="Civil Premium" w:hAnsi="Civil Premium"/>
-          <w:lang w:val="nl-NL"/>
-        </w:rPr>
-        <w:t>ujagic*</w:t>
-      </w:r>
-      <w:r>
-        <w:rPr>
-          <w:rFonts w:ascii="Civil Premium" w:hAnsi="Civil Premium"/>
-          <w:lang w:val="nl-NL"/>
-        </w:rPr>
-        <w:t>, is het erover eens dat de ECB te laat is begonnen met dit beleid.</w:t>
-      </w:r>
-    </w:p>
-    <w:p>
-      <w:pPr>
-        <w:rPr>
-          <w:rFonts w:ascii="Civil Premium" w:hAnsi="Civil Premium"/>
-          <w:lang w:val="nl-NL"/>
-        </w:rPr>
-      </w:pPr>
-      <w:r>
-        <w:rPr>
-          <w:rFonts w:ascii="Civil Premium" w:hAnsi="Civil Premium"/>
-          <w:lang w:val="nl-NL"/>
-        </w:rPr>
-        <w:t>Na contact met de E</w:t>
-      </w:r>
-      <w:r>
-        <w:rPr>
-          <w:rFonts w:ascii="Civil Premium" w:hAnsi="Civil Premium"/>
-          <w:lang w:val="nl-NL"/>
-        </w:rPr>
-        <w:t>uropese Centrale Bank</w:t>
-      </w:r>
-      <w:r>
-        <w:rPr>
-          <w:rFonts w:ascii="Civil Premium" w:hAnsi="Civil Premium"/>
-          <w:lang w:val="nl-NL"/>
-        </w:rPr>
-        <w:t xml:space="preserve"> werd ik verwezen naar de meest recente uitspraken en notulen van hun president, Christine Lagarde. Mijn vraag of de ECB nog steeds vastberaden is</w:t>
-      </w:r>
-      <w:r>
-        <w:rPr>
-          <w:rFonts w:ascii="Civil Premium" w:hAnsi="Civil Premium"/>
-          <w:lang w:val="nl-NL"/>
-        </w:rPr>
-        <w:t xml:space="preserve"> om het doel van 2025 te halen</w:t>
-      </w:r>
-      <w:r>
-        <w:rPr>
-          <w:rFonts w:ascii="Civil Premium" w:hAnsi="Civil Premium"/>
-          <w:lang w:val="nl-NL"/>
-        </w:rPr>
-        <w:t xml:space="preserve">, werd indirect beantwoord met het volgende: </w:t>
-      </w:r>
-      <w:r>
-        <w:rPr>
-          <w:rFonts w:ascii="Civil Premium" w:hAnsi="Civil Premium"/>
-          <w:lang w:val="nl-NL"/>
-        </w:rPr>
-        <w:t xml:space="preserve">dat </w:t>
-      </w:r>
-      <w:r>
-        <w:rPr>
-          <w:rFonts w:ascii="Civil Premium" w:hAnsi="Civil Premium"/>
-          <w:lang w:val="nl-NL"/>
-        </w:rPr>
-        <w:t>hun huidige doelstelling werd aangekondigd tijdens de persconferentie van 26 november 2023, waarin werd besproken dat ze in 2025 streven naar een rentetarief van 2%.</w:t>
-      </w:r>
-    </w:p>
-    <w:p>
-      <w:pPr>
-        <w:rPr>
-          <w:rFonts w:ascii="Civil Premium" w:hAnsi="Civil Premium"/>
-          <w:lang w:val="nl-NL"/>
-        </w:rPr>
-      </w:pPr>
-    </w:p>
-    <w:p>
-      <w:pPr>
-        <w:rPr>
-          <w:rFonts w:ascii="Civil Premium" w:hAnsi="Civil Premium"/>
-          <w:b/>
-          <w:bCs/>
-          <w:lang w:val="nl-NL"/>
-        </w:rPr>
-      </w:pPr>
-      <w:r>
-        <w:rPr>
-          <w:rFonts w:ascii="Civil Premium" w:hAnsi="Civil Premium"/>
-          <w:b/>
-          <w:bCs/>
-          <w:lang w:val="nl-NL"/>
-        </w:rPr>
-        <w:t>Alinea 3:</w:t>
-      </w:r>
-      <w:r>
-        <w:rPr>
-          <w:rFonts w:ascii="Civil Premium" w:hAnsi="Civil Premium"/>
-          <w:b/>
-          <w:bCs/>
-          <w:lang w:val="nl-NL"/>
-        </w:rPr>
-        <w:t xml:space="preserve"> (subthema)</w:t>
-      </w:r>
-    </w:p>
-    <w:p>
-      <w:pPr>
-        <w:rPr>
-          <w:rFonts w:ascii="Civil Premium" w:hAnsi="Civil Premium"/>
-          <w:b/>
-          <w:bCs/>
-          <w:lang w:val="nl-NL"/>
-        </w:rPr>
-      </w:pPr>
-      <w:r>
-        <w:rPr>
-          <w:rFonts w:ascii="Civil Premium" w:hAnsi="Civil Premium"/>
-          <w:b/>
-          <w:bCs/>
-          <w:lang w:val="nl-NL"/>
-        </w:rPr>
-        <w:t>Kernzin alinea 3</w:t>
-      </w:r>
-      <w:r>
-        <w:rPr>
-          <w:rFonts w:ascii="Civil Premium" w:hAnsi="Civil Premium"/>
-          <w:b/>
-          <w:bCs/>
-          <w:lang w:val="nl-NL"/>
-        </w:rPr>
-        <w:t xml:space="preserve"> (Supermarkt)</w:t>
-      </w:r>
-    </w:p>
-    <w:p>
-      <w:pPr>
-        <w:rPr>
-          <w:rFonts w:ascii="Civil Premium" w:hAnsi="Civil Premium"/>
-          <w:lang w:val="nl-NL"/>
-        </w:rPr>
-      </w:pPr>
-      <w:r>
-        <w:rPr>
-          <w:rFonts w:ascii="Civil Premium" w:hAnsi="Civil Premium"/>
-          <w:lang w:val="nl-NL"/>
-        </w:rPr>
-        <w:t>"Nederlanders voelen dit vooral in hun eigen portemonnees; desondanks maken supermarkten</w:t>
-      </w:r>
-      <w:r>
-        <w:rPr>
-          <w:rFonts w:ascii="Civil Premium" w:hAnsi="Civil Premium"/>
-          <w:lang w:val="nl-NL"/>
-        </w:rPr>
-        <w:t xml:space="preserve"> en conglomeraten</w:t>
-      </w:r>
-      <w:r>
-        <w:rPr>
-          <w:rFonts w:ascii="Civil Premium" w:hAnsi="Civil Premium"/>
-          <w:lang w:val="nl-NL"/>
-        </w:rPr>
-        <w:t xml:space="preserve"> hoge winsten."</w:t>
-      </w:r>
-    </w:p>
-    <w:p>
-      <w:pPr>
-        <w:rPr>
-          <w:rFonts w:ascii="Civil Premium" w:hAnsi="Civil Premium"/>
-          <w:b/>
-          <w:bCs/>
-          <w:lang w:val="nl-NL"/>
-        </w:rPr>
-      </w:pPr>
-      <w:r>
-        <w:rPr>
-          <w:rFonts w:ascii="Civil Premium" w:hAnsi="Civil Premium"/>
-          <w:b/>
-          <w:bCs/>
-          <w:lang w:val="nl-NL"/>
-        </w:rPr>
-        <w:t>Rest alinea</w:t>
-      </w:r>
-    </w:p>
-    <w:p>
-      <w:pPr>
-        <w:rPr>
-          <w:rFonts w:ascii="Civil Premium" w:hAnsi="Civil Premium"/>
-          <w:lang w:val="nl-NL"/>
-        </w:rPr>
-      </w:pPr>
-      <w:r>
-        <w:rPr>
-          <w:rFonts w:ascii="Civil Premium" w:hAnsi="Civil Premium"/>
-          <w:lang w:val="nl-NL"/>
-        </w:rPr>
-        <w:t>Resultaat van beleid ECB en krimp- &amp; graaiflatie, deze punten hebben geleid tot de huidige situatie voor het afgelopen jaar. De prijzen van consumentengoederen daalt maar niet en er treden nu ook nieuwe economische fenomenen op zoals ‘graaiflatie’ en ‘krimpflatie’. Hoe kunnen we dit herkennen en hoe gaat dit in de toekomst eruit zien?</w:t>
-      </w:r>
-    </w:p>
-    <w:p>
-      <w:pPr>
-        <w:rPr>
-          <w:rFonts w:ascii="Civil Premium" w:hAnsi="Civil Premium"/>
-          <w:lang w:val="nl-NL"/>
-        </w:rPr>
-      </w:pPr>
-      <w:r>
-        <w:rPr>
-          <w:rFonts w:ascii="Civil Premium" w:hAnsi="Civil Premium"/>
-          <w:lang w:val="nl-NL"/>
-        </w:rPr>
-        <w:t xml:space="preserve">*bron Marco Kesteloo* </w:t>
-      </w:r>
-    </w:p>
-    <w:p>
-      <w:pPr>
-        <w:rPr>
-          <w:rFonts w:ascii="Civil Premium" w:hAnsi="Civil Premium"/>
-          <w:lang w:val="nl-NL"/>
-        </w:rPr>
-      </w:pPr>
-      <w:r>
-        <w:rPr>
-          <w:rFonts w:ascii="Civil Premium" w:hAnsi="Civil Premium"/>
-          <w:lang w:val="nl-NL"/>
-        </w:rPr>
-        <w:t xml:space="preserve">Supermarktketens weigeren jammergenoeg mijn vragen over verandering qua prijs in de supermarkt, maar in reactie naar een </w:t>
-      </w:r>
-      <w:r>
-        <w:rPr>
-          <w:rFonts w:ascii="Civil Premium" w:hAnsi="Civil Premium"/>
-          <w:highlight w:val="yellow"/>
-          <w:lang w:val="nl-NL"/>
-        </w:rPr>
-        <w:t>voedsel autoriteit</w:t>
-      </w:r>
-      <w:r>
-        <w:rPr>
-          <w:rFonts w:ascii="Civil Premium" w:hAnsi="Civil Premium"/>
-          <w:lang w:val="nl-NL"/>
-        </w:rPr>
-        <w:t xml:space="preserve"> leggen ze de schuld van deze duurdere producten bij de fabrikant. Ook word er verwezen naar het CBL de branchevereniging voor levensmiddelen.</w:t>
-      </w:r>
-    </w:p>
-    <w:p>
-      <w:pPr>
-        <w:rPr>
-          <w:rFonts w:ascii="Civil Premium" w:hAnsi="Civil Premium"/>
-          <w:lang w:val="nl-NL"/>
-        </w:rPr>
-      </w:pPr>
-    </w:p>
-    <w:p>
-      <w:pPr>
-        <w:rPr>
-          <w:rFonts w:ascii="Civil Premium" w:hAnsi="Civil Premium"/>
-          <w:lang w:val="nl-NL"/>
-        </w:rPr>
-      </w:pPr>
-    </w:p>
-    <w:p>
-      <w:pPr>
-        <w:rPr>
-          <w:rFonts w:ascii="Civil Premium" w:hAnsi="Civil Premium"/>
-          <w:lang w:val="nl-NL"/>
-        </w:rPr>
-      </w:pPr>
-      <w:r>
-        <w:rPr>
-          <w:rFonts w:ascii="Civil Premium" w:hAnsi="Civil Premium"/>
-          <w:lang w:val="nl-NL"/>
-        </w:rPr>
-        <w:t>Initiatieven zoals foodwatch bestuderen deze producten en tonen zowel prijsstijgingen als inhoudsafnames</w:t>
+        <w:t xml:space="preserve">Marco </w:t>
+      </w:r>
+      <w:proofErr w:type="spellStart"/>
+      <w:r>
+        <w:rPr>
+          <w:rFonts w:ascii="Civil Premium" w:hAnsi="Civil Premium"/>
+          <w:lang w:val="nl-NL"/>
+        </w:rPr>
+        <w:t>Kesteloo</w:t>
+      </w:r>
+      <w:proofErr w:type="spellEnd"/>
+      <w:r>
+        <w:rPr>
+          <w:rFonts w:ascii="Civil Premium" w:hAnsi="Civil Premium"/>
+          <w:lang w:val="nl-NL"/>
+        </w:rPr>
+        <w:t>*</w:t>
+      </w:r>
+      <w:r>
+        <w:rPr>
+          <w:rFonts w:ascii="Civil Premium" w:hAnsi="Civil Premium"/>
+          <w:lang w:val="nl-NL"/>
+        </w:rPr>
+        <w:t xml:space="preserve">, is er echter vanuit de winkel zelf ook veel gaande. Een tekort aan personeel, gecombineerd met hoge energiekosten en </w:t>
+      </w:r>
+      <w:r>
+        <w:rPr>
+          <w:rFonts w:ascii="Civil Premium" w:hAnsi="Civil Premium"/>
+          <w:lang w:val="nl-NL"/>
+        </w:rPr>
+        <w:t xml:space="preserve">harde </w:t>
+      </w:r>
+      <w:r>
+        <w:rPr>
+          <w:rFonts w:ascii="Civil Premium" w:hAnsi="Civil Premium"/>
+          <w:lang w:val="nl-NL"/>
+        </w:rPr>
+        <w:t xml:space="preserve">concurrentie, heeft geleid tot een </w:t>
+      </w:r>
+      <w:r>
+        <w:rPr>
+          <w:rFonts w:ascii="Civil Premium" w:hAnsi="Civil Premium"/>
+          <w:lang w:val="nl-NL"/>
+        </w:rPr>
+        <w:t>flinke</w:t>
+      </w:r>
+      <w:r>
+        <w:rPr>
+          <w:rFonts w:ascii="Civil Premium" w:hAnsi="Civil Premium"/>
+          <w:lang w:val="nl-NL"/>
+        </w:rPr>
+        <w:t xml:space="preserve"> stijging van de prijzen. Dit snelle tempo heeft ertoe geleid dat consumenten sommige producten helemaal niet meer kopen. Dit vormt een risico van inflatie voor producenten, aangezien klanten overstappen naar goedkopere concurrenten of essentiële producten overslaan.</w:t>
+      </w:r>
+    </w:p>
+    <w:p>
+      <w:pPr>
+        <w:rPr>
+          <w:rFonts w:ascii="Civil Premium" w:hAnsi="Civil Premium"/>
+          <w:lang w:val="nl-NL"/>
+        </w:rPr>
+      </w:pPr>
+      <w:r>
+        <w:rPr>
+          <w:rFonts w:ascii="Civil Premium" w:hAnsi="Civil Premium"/>
+          <w:lang w:val="nl-NL"/>
+        </w:rPr>
+        <w:t xml:space="preserve">Een oplossing die door oplettende consumenten is opgemerkt, is het fenomeen </w:t>
+      </w:r>
+      <w:r>
+        <w:rPr>
+          <w:rFonts w:ascii="Civil Premium" w:hAnsi="Civil Premium"/>
+          <w:lang w:val="nl-NL"/>
+        </w:rPr>
+        <w:t>“</w:t>
+      </w:r>
+      <w:proofErr w:type="spellStart"/>
+      <w:r>
+        <w:rPr>
+          <w:rFonts w:ascii="Civil Premium" w:hAnsi="Civil Premium"/>
+          <w:lang w:val="nl-NL"/>
+        </w:rPr>
+        <w:t>krimpflatie</w:t>
+      </w:r>
+      <w:proofErr w:type="spellEnd"/>
+      <w:r>
+        <w:rPr>
+          <w:rFonts w:ascii="Civil Premium" w:hAnsi="Civil Premium"/>
+          <w:lang w:val="nl-NL"/>
+        </w:rPr>
+        <w:t>”</w:t>
+      </w:r>
+      <w:r>
+        <w:rPr>
+          <w:rFonts w:ascii="Civil Premium" w:hAnsi="Civil Premium"/>
+          <w:lang w:val="nl-NL"/>
+        </w:rPr>
+        <w:t xml:space="preserve">. De prijzen zijn dermate gestegen dat het economisch gezien niet meer zinvol is om ze verder te verhogen. De prijs blijft nu hetzelfde, maar producenten verminderen de inhoud. Dit gebeurt bijna altijd niet transparant, waardoor mensen </w:t>
+      </w:r>
+      <w:r>
+        <w:rPr>
+          <w:rFonts w:ascii="Civil Premium" w:hAnsi="Civil Premium"/>
+          <w:lang w:val="nl-NL"/>
+        </w:rPr>
+        <w:t xml:space="preserve">niet </w:t>
+      </w:r>
+      <w:r>
+        <w:rPr>
+          <w:rFonts w:ascii="Civil Premium" w:hAnsi="Civil Premium"/>
+          <w:lang w:val="nl-NL"/>
+        </w:rPr>
+        <w:t xml:space="preserve">beseffen dat ze minder krijgen voor dezelfde prijs. Initiatieven zoals </w:t>
+      </w:r>
+      <w:r>
+        <w:rPr>
+          <w:rFonts w:ascii="Civil Premium" w:hAnsi="Civil Premium"/>
+          <w:lang w:val="nl-NL"/>
+        </w:rPr>
+        <w:t xml:space="preserve">*bron </w:t>
+      </w:r>
+      <w:proofErr w:type="spellStart"/>
+      <w:r>
+        <w:rPr>
+          <w:rFonts w:ascii="Civil Premium" w:hAnsi="Civil Premium"/>
+          <w:lang w:val="nl-NL"/>
+        </w:rPr>
+        <w:t>foodwatch</w:t>
+      </w:r>
+      <w:proofErr w:type="spellEnd"/>
+      <w:r>
+        <w:rPr>
+          <w:rFonts w:ascii="Civil Premium" w:hAnsi="Civil Premium"/>
+          <w:lang w:val="nl-NL"/>
+        </w:rPr>
+        <w:t>*</w:t>
+      </w:r>
+      <w:r>
+        <w:rPr>
+          <w:rFonts w:ascii="Civil Premium" w:hAnsi="Civil Premium"/>
+          <w:lang w:val="nl-NL"/>
+        </w:rPr>
+        <w:t xml:space="preserve"> zijn in het leven geroepen om deze producten te identificeren en zowel prijsstijgingen als verminderingen in inhoud aan te tonen.</w:t>
+      </w:r>
+    </w:p>
+    <w:p>
+      <w:pPr>
+        <w:rPr>
+          <w:rFonts w:ascii="Civil Premium" w:hAnsi="Civil Premium"/>
+          <w:lang w:val="nl-NL"/>
+        </w:rPr>
+      </w:pPr>
+      <w:r>
+        <w:rPr>
+          <w:rFonts w:ascii="Civil Premium" w:hAnsi="Civil Premium"/>
+          <w:lang w:val="nl-NL"/>
+        </w:rPr>
+        <w:t>Helaas weige</w:t>
+      </w:r>
+      <w:r>
+        <w:rPr>
+          <w:rFonts w:ascii="Civil Premium" w:hAnsi="Civil Premium"/>
+          <w:lang w:val="nl-NL"/>
+        </w:rPr>
+        <w:t>rt de</w:t>
+      </w:r>
+      <w:r>
+        <w:rPr>
+          <w:rFonts w:ascii="Civil Premium" w:hAnsi="Civil Premium"/>
+          <w:lang w:val="nl-NL"/>
+        </w:rPr>
+        <w:t xml:space="preserve"> supermarktketen mijn vragen over veranderingen in prijzen in de supermarkt te beantwoorden. In reactie op een</w:t>
+      </w:r>
+      <w:r>
+        <w:rPr>
+          <w:rFonts w:ascii="Civil Premium" w:hAnsi="Civil Premium"/>
+          <w:lang w:val="nl-NL"/>
+        </w:rPr>
+        <w:t xml:space="preserve"> vraag van een</w:t>
+      </w:r>
+      <w:r>
+        <w:rPr>
+          <w:rFonts w:ascii="Civil Premium" w:hAnsi="Civil Premium"/>
+          <w:lang w:val="nl-NL"/>
+        </w:rPr>
+        <w:t xml:space="preserve"> voedselautoriteit leggen ze de schuld van deze duurdere producten bij de fabrikant. Er wordt ook verwezen naar het CBL, de branchevereniging voor levensmiddelen.</w:t>
       </w:r>
     </w:p>
     <w:p>

</xml_diff>